<commit_message>
Munkabeosztás milyen_nap date lett
</commit_message>
<xml_diff>
--- a/docs/documentation/SSADM.docx
+++ b/docs/documentation/SSADM.docx
@@ -1,6 +1,6 @@
 
 <file path=word/document.xml><?xml version="1.0" encoding="utf-8"?>
-<w:document xmlns:ve="http://schemas.openxmlformats.org/markup-compatibility/2006" xmlns:o="urn:schemas-microsoft-com:office:office" xmlns:r="http://schemas.openxmlformats.org/officeDocument/2006/relationships" xmlns:m="http://schemas.openxmlformats.org/officeDocument/2006/math" xmlns:v="urn:schemas-microsoft-com:vml" xmlns:wp="http://schemas.openxmlformats.org/drawingml/2006/wordprocessingDrawing" xmlns:w10="urn:schemas-microsoft-com:office:word" xmlns:w="http://schemas.openxmlformats.org/wordprocessingml/2006/main" xmlns:wne="http://schemas.microsoft.com/office/word/2006/wordml">
+<w:document xmlns:wpc="http://schemas.microsoft.com/office/word/2010/wordprocessingCanvas" xmlns:cx="http://schemas.microsoft.com/office/drawing/2014/chartex" xmlns:mc="http://schemas.openxmlformats.org/markup-compatibility/2006" xmlns:o="urn:schemas-microsoft-com:office:office" xmlns:r="http://schemas.openxmlformats.org/officeDocument/2006/relationships" xmlns:m="http://schemas.openxmlformats.org/officeDocument/2006/math" xmlns:v="urn:schemas-microsoft-com:vml" xmlns:wp14="http://schemas.microsoft.com/office/word/2010/wordprocessingDrawing" xmlns:wp="http://schemas.openxmlformats.org/drawingml/2006/wordprocessingDrawing" xmlns:w10="urn:schemas-microsoft-com:office:word" xmlns:w="http://schemas.openxmlformats.org/wordprocessingml/2006/main" xmlns:w14="http://schemas.microsoft.com/office/word/2010/wordml" xmlns:w15="http://schemas.microsoft.com/office/word/2012/wordml" xmlns:w16se="http://schemas.microsoft.com/office/word/2015/wordml/symex" xmlns:wpg="http://schemas.microsoft.com/office/word/2010/wordprocessingGroup" xmlns:wpi="http://schemas.microsoft.com/office/word/2010/wordprocessingInk" xmlns:wne="http://schemas.microsoft.com/office/word/2006/wordml" xmlns:wps="http://schemas.microsoft.com/office/word/2010/wordprocessingShape" mc:Ignorable="w14 w15 w16se wp14">
   <w:body>
     <w:p>
       <w:pPr>
@@ -1368,7 +1368,15 @@
           <w:color w:val="000000" w:themeColor="text1"/>
           <w:lang w:val="hu-HU"/>
         </w:rPr>
-        <w:t xml:space="preserve">Beosztásokat kezelő </w:t>
+        <w:t>Beosztások ütközésénél</w:t>
+      </w:r>
+      <w:r>
+        <w:rPr>
+          <w:rFonts w:ascii="Times New Roman" w:hAnsi="Times New Roman" w:cs="Times New Roman"/>
+          <w:color w:val="000000" w:themeColor="text1"/>
+          <w:lang w:val="hu-HU"/>
+        </w:rPr>
+        <w:t xml:space="preserve"> </w:t>
       </w:r>
       <w:proofErr w:type="spellStart"/>
       <w:r>
@@ -1383,6 +1391,74 @@
     </w:p>
     <w:p>
       <w:pPr>
+        <w:pStyle w:val="Listaszerbekezds"/>
+        <w:numPr>
+          <w:ilvl w:val="1"/>
+          <w:numId w:val="4"/>
+        </w:numPr>
+        <w:rPr>
+          <w:rFonts w:ascii="Times New Roman" w:hAnsi="Times New Roman" w:cs="Times New Roman"/>
+          <w:color w:val="000000" w:themeColor="text1"/>
+          <w:lang w:val="hu-HU"/>
+        </w:rPr>
+      </w:pPr>
+      <w:r>
+        <w:rPr>
+          <w:rFonts w:ascii="Times New Roman" w:hAnsi="Times New Roman" w:cs="Times New Roman"/>
+          <w:color w:val="000000" w:themeColor="text1"/>
+          <w:lang w:val="hu-HU"/>
+        </w:rPr>
+        <w:lastRenderedPageBreak/>
+        <w:t>Alkalmazotti bérek, szabadságok kiszámítása (Lekérdezés)</w:t>
+      </w:r>
+    </w:p>
+    <w:p>
+      <w:pPr>
+        <w:pStyle w:val="Listaszerbekezds"/>
+        <w:numPr>
+          <w:ilvl w:val="1"/>
+          <w:numId w:val="4"/>
+        </w:numPr>
+        <w:rPr>
+          <w:rFonts w:ascii="Times New Roman" w:hAnsi="Times New Roman" w:cs="Times New Roman"/>
+          <w:color w:val="000000" w:themeColor="text1"/>
+          <w:lang w:val="hu-HU"/>
+        </w:rPr>
+      </w:pPr>
+      <w:r>
+        <w:rPr>
+          <w:rFonts w:ascii="Times New Roman" w:hAnsi="Times New Roman" w:cs="Times New Roman"/>
+          <w:color w:val="000000" w:themeColor="text1"/>
+          <w:lang w:val="hu-HU"/>
+        </w:rPr>
+        <w:t>Kalauzok, jegypénztárosok beosztása</w:t>
+      </w:r>
+    </w:p>
+    <w:p>
+      <w:pPr>
+        <w:pStyle w:val="Listaszerbekezds"/>
+        <w:numPr>
+          <w:ilvl w:val="1"/>
+          <w:numId w:val="4"/>
+        </w:numPr>
+        <w:spacing w:after="120"/>
+        <w:rPr>
+          <w:rFonts w:ascii="Times New Roman" w:hAnsi="Times New Roman" w:cs="Times New Roman"/>
+          <w:color w:val="000000" w:themeColor="text1"/>
+          <w:lang w:val="hu-HU"/>
+        </w:rPr>
+      </w:pPr>
+      <w:r>
+        <w:rPr>
+          <w:rFonts w:ascii="Times New Roman" w:hAnsi="Times New Roman" w:cs="Times New Roman"/>
+          <w:color w:val="000000" w:themeColor="text1"/>
+          <w:lang w:val="hu-HU"/>
+        </w:rPr>
+        <w:t>Új szabadság rögzítése (Tárolt eljárás)</w:t>
+      </w:r>
+    </w:p>
+    <w:p>
+      <w:pPr>
         <w:spacing w:before="480" w:after="120"/>
         <w:rPr>
           <w:rFonts w:ascii="Times New Roman" w:hAnsi="Times New Roman" w:cs="Times New Roman"/>
@@ -1396,7 +1472,6 @@
           <w:color w:val="000000" w:themeColor="text1"/>
           <w:lang w:val="hu-HU"/>
         </w:rPr>
-        <w:lastRenderedPageBreak/>
         <w:t>Sipka Ádám Kadosa</w:t>
       </w:r>
     </w:p>
@@ -1831,6 +1906,7 @@
           <w:rFonts w:ascii="Times New Roman" w:hAnsi="Times New Roman" w:cs="Times New Roman"/>
           <w:lang w:val="hu-HU"/>
         </w:rPr>
+        <w:lastRenderedPageBreak/>
         <w:t>Feladat szöveges leírása</w:t>
       </w:r>
     </w:p>
@@ -2460,6 +2536,33 @@
           <w:lang w:val="hu-HU"/>
         </w:rPr>
         <w:t>(Lekérdezés)</w:t>
+      </w:r>
+    </w:p>
+    <w:p>
+      <w:pPr>
+        <w:pStyle w:val="Cmsor2"/>
+        <w:numPr>
+          <w:ilvl w:val="0"/>
+          <w:numId w:val="5"/>
+        </w:numPr>
+        <w:spacing w:before="120"/>
+        <w:ind w:left="714" w:hanging="357"/>
+        <w:rPr>
+          <w:rFonts w:ascii="Times New Roman" w:hAnsi="Times New Roman" w:cs="Times New Roman"/>
+          <w:b w:val="0"/>
+          <w:sz w:val="24"/>
+          <w:lang w:val="hu-HU"/>
+        </w:rPr>
+      </w:pPr>
+      <w:r>
+        <w:rPr>
+          <w:rFonts w:ascii="Times New Roman" w:hAnsi="Times New Roman" w:cs="Times New Roman"/>
+          <w:b w:val="0"/>
+          <w:i/>
+          <w:sz w:val="24"/>
+          <w:lang w:val="hu-HU"/>
+        </w:rPr>
+        <w:t>Új szabadság rögzítése (Tárolt eljárás)</w:t>
       </w:r>
     </w:p>
     <w:p>
@@ -2961,6 +3064,7 @@
           </wp:inline>
         </w:drawing>
       </w:r>
+      <w:bookmarkStart w:id="0" w:name="_GoBack"/>
       <w:r>
         <w:rPr>
           <w:rFonts w:ascii="Times New Roman" w:hAnsi="Times New Roman" w:cs="Times New Roman"/>
@@ -3005,6 +3109,7 @@
           </wp:inline>
         </w:drawing>
       </w:r>
+      <w:bookmarkEnd w:id="0"/>
     </w:p>
     <w:p>
       <w:pPr>
@@ -3165,7 +3270,7 @@
                     <a:blip r:embed="rId14" cstate="print">
                       <a:extLst>
                         <a:ext uri="{28A0092B-C50C-407E-A947-70E740481C1C}">
-                          <a14:useLocalDpi xmlns:a14="http://schemas.microsoft.com/office/drawing/2010/main" xmlns:wps="http://schemas.microsoft.com/office/word/2010/wordprocessingShape" xmlns:wpi="http://schemas.microsoft.com/office/word/2010/wordprocessingInk" xmlns:wpg="http://schemas.microsoft.com/office/word/2010/wordprocessingGroup" xmlns:w16se="http://schemas.microsoft.com/office/word/2015/wordml/symex" xmlns:w15="http://schemas.microsoft.com/office/word/2012/wordml" xmlns:w14="http://schemas.microsoft.com/office/word/2010/wordml" xmlns:w="http://schemas.openxmlformats.org/wordprocessingml/2006/main" xmlns:w10="urn:schemas-microsoft-com:office:word" xmlns:wp14="http://schemas.microsoft.com/office/word/2010/wordprocessingDrawing" xmlns:v="urn:schemas-microsoft-com:vml" xmlns:o="urn:schemas-microsoft-com:office:office" xmlns:mc="http://schemas.openxmlformats.org/markup-compatibility/2006" xmlns:cx1="http://schemas.microsoft.com/office/drawing/2015/9/8/chartex" xmlns:cx="http://schemas.microsoft.com/office/drawing/2014/chartex" xmlns:wpc="http://schemas.microsoft.com/office/word/2010/wordprocessingCanvas" xmlns="" val="0"/>
+                          <a14:useLocalDpi xmlns:a14="http://schemas.microsoft.com/office/drawing/2010/main" val="0"/>
                         </a:ext>
                       </a:extLst>
                     </a:blip>
@@ -3458,9 +3563,17 @@
           <w:i/>
           <w:lang w:val="hu-HU"/>
         </w:rPr>
-        <w:t>cs-azonosító</w:t>
+        <w:t>cs</w:t>
       </w:r>
       <w:proofErr w:type="spellEnd"/>
+      <w:r>
+        <w:rPr>
+          <w:rFonts w:ascii="Times New Roman" w:eastAsia="Times New Roman" w:hAnsi="Times New Roman" w:cs="Times New Roman"/>
+          <w:i/>
+          <w:lang w:val="hu-HU"/>
+        </w:rPr>
+        <w:t>-azonosító</w:t>
+      </w:r>
       <w:r>
         <w:rPr>
           <w:rFonts w:ascii="Times New Roman" w:eastAsia="Times New Roman" w:hAnsi="Times New Roman" w:cs="Times New Roman"/>
@@ -3537,9 +3650,17 @@
           <w:u w:val="single"/>
           <w:lang w:val="hu-HU"/>
         </w:rPr>
-        <w:t>cs-azonosító</w:t>
+        <w:t>cs</w:t>
       </w:r>
       <w:proofErr w:type="spellEnd"/>
+      <w:r>
+        <w:rPr>
+          <w:rFonts w:ascii="Times New Roman" w:eastAsia="Times New Roman" w:hAnsi="Times New Roman" w:cs="Times New Roman"/>
+          <w:u w:val="single"/>
+          <w:lang w:val="hu-HU"/>
+        </w:rPr>
+        <w:t>-azonosító</w:t>
+      </w:r>
       <w:r>
         <w:rPr>
           <w:rFonts w:ascii="Times New Roman" w:eastAsia="Times New Roman" w:hAnsi="Times New Roman" w:cs="Times New Roman"/>
@@ -3677,9 +3798,17 @@
           <w:u w:val="single"/>
           <w:lang w:val="hu-HU"/>
         </w:rPr>
-        <w:t>sz-azonosító</w:t>
+        <w:t>sz</w:t>
       </w:r>
       <w:proofErr w:type="spellEnd"/>
+      <w:r>
+        <w:rPr>
+          <w:rFonts w:ascii="Times New Roman" w:eastAsia="Times New Roman" w:hAnsi="Times New Roman" w:cs="Times New Roman"/>
+          <w:u w:val="single"/>
+          <w:lang w:val="hu-HU"/>
+        </w:rPr>
+        <w:t>-azonosító</w:t>
+      </w:r>
       <w:r>
         <w:rPr>
           <w:rFonts w:ascii="Times New Roman" w:eastAsia="Times New Roman" w:hAnsi="Times New Roman" w:cs="Times New Roman"/>
@@ -3913,7 +4042,7 @@
         <w:tblStyle w:val="Rcsostblzat"/>
         <w:tblW w:w="0" w:type="auto"/>
         <w:jc w:val="center"/>
-        <w:tblLook w:val="04A0"/>
+        <w:tblLook w:val="04A0" w:firstRow="1" w:lastRow="0" w:firstColumn="1" w:lastColumn="0" w:noHBand="0" w:noVBand="1"/>
       </w:tblPr>
       <w:tblGrid>
         <w:gridCol w:w="2273"/>
@@ -4403,7 +4532,7 @@
         <w:tblStyle w:val="Rcsostblzat"/>
         <w:tblW w:w="0" w:type="auto"/>
         <w:jc w:val="center"/>
-        <w:tblLook w:val="04A0"/>
+        <w:tblLook w:val="04A0" w:firstRow="1" w:lastRow="0" w:firstColumn="1" w:lastColumn="0" w:noHBand="0" w:noVBand="1"/>
       </w:tblPr>
       <w:tblGrid>
         <w:gridCol w:w="2273"/>
@@ -4740,7 +4869,7 @@
         <w:tblStyle w:val="Rcsostblzat"/>
         <w:tblW w:w="0" w:type="auto"/>
         <w:jc w:val="center"/>
-        <w:tblLook w:val="04A0"/>
+        <w:tblLook w:val="04A0" w:firstRow="1" w:lastRow="0" w:firstColumn="1" w:lastColumn="0" w:noHBand="0" w:noVBand="1"/>
       </w:tblPr>
       <w:tblGrid>
         <w:gridCol w:w="2273"/>
@@ -5145,7 +5274,7 @@
         <w:tblStyle w:val="Rcsostblzat"/>
         <w:tblW w:w="0" w:type="auto"/>
         <w:jc w:val="center"/>
-        <w:tblLook w:val="04A0"/>
+        <w:tblLook w:val="04A0" w:firstRow="1" w:lastRow="0" w:firstColumn="1" w:lastColumn="0" w:noHBand="0" w:noVBand="1"/>
       </w:tblPr>
       <w:tblGrid>
         <w:gridCol w:w="2273"/>
@@ -5697,7 +5826,7 @@
         <w:tblStyle w:val="Rcsostblzat"/>
         <w:tblW w:w="0" w:type="auto"/>
         <w:jc w:val="center"/>
-        <w:tblLook w:val="04A0"/>
+        <w:tblLook w:val="04A0" w:firstRow="1" w:lastRow="0" w:firstColumn="1" w:lastColumn="0" w:noHBand="0" w:noVBand="1"/>
       </w:tblPr>
       <w:tblGrid>
         <w:gridCol w:w="2273"/>
@@ -5946,9 +6075,16 @@
                 <w:rFonts w:ascii="Times New Roman" w:eastAsia="Times New Roman" w:hAnsi="Times New Roman" w:cs="Times New Roman"/>
                 <w:lang w:val="hu-HU"/>
               </w:rPr>
-              <w:t>cs-azonosító</w:t>
+              <w:t>cs</w:t>
             </w:r>
             <w:proofErr w:type="spellEnd"/>
+            <w:r>
+              <w:rPr>
+                <w:rFonts w:ascii="Times New Roman" w:eastAsia="Times New Roman" w:hAnsi="Times New Roman" w:cs="Times New Roman"/>
+                <w:lang w:val="hu-HU"/>
+              </w:rPr>
+              <w:t>-azonosító</w:t>
+            </w:r>
           </w:p>
         </w:tc>
         <w:tc>
@@ -6088,7 +6224,7 @@
         <w:tblStyle w:val="Rcsostblzat"/>
         <w:tblW w:w="0" w:type="auto"/>
         <w:jc w:val="center"/>
-        <w:tblLook w:val="04A0"/>
+        <w:tblLook w:val="04A0" w:firstRow="1" w:lastRow="0" w:firstColumn="1" w:lastColumn="0" w:noHBand="0" w:noVBand="1"/>
       </w:tblPr>
       <w:tblGrid>
         <w:gridCol w:w="2273"/>
@@ -6446,7 +6582,7 @@
         <w:tblStyle w:val="Rcsostblzat"/>
         <w:tblW w:w="0" w:type="auto"/>
         <w:jc w:val="center"/>
-        <w:tblLook w:val="04A0"/>
+        <w:tblLook w:val="04A0" w:firstRow="1" w:lastRow="0" w:firstColumn="1" w:lastColumn="0" w:noHBand="0" w:noVBand="1"/>
       </w:tblPr>
       <w:tblGrid>
         <w:gridCol w:w="2273"/>
@@ -6557,9 +6693,16 @@
                 <w:rFonts w:ascii="Times New Roman" w:eastAsia="Times New Roman" w:hAnsi="Times New Roman" w:cs="Times New Roman"/>
                 <w:lang w:val="hu-HU"/>
               </w:rPr>
-              <w:t>cs-azonosító</w:t>
+              <w:t>cs</w:t>
             </w:r>
             <w:proofErr w:type="spellEnd"/>
+            <w:r>
+              <w:rPr>
+                <w:rFonts w:ascii="Times New Roman" w:eastAsia="Times New Roman" w:hAnsi="Times New Roman" w:cs="Times New Roman"/>
+                <w:lang w:val="hu-HU"/>
+              </w:rPr>
+              <w:t>-azonosító</w:t>
+            </w:r>
           </w:p>
         </w:tc>
         <w:tc>
@@ -6978,7 +7121,7 @@
         <w:tblStyle w:val="Rcsostblzat"/>
         <w:tblW w:w="0" w:type="auto"/>
         <w:jc w:val="center"/>
-        <w:tblLook w:val="04A0"/>
+        <w:tblLook w:val="04A0" w:firstRow="1" w:lastRow="0" w:firstColumn="1" w:lastColumn="0" w:noHBand="0" w:noVBand="1"/>
       </w:tblPr>
       <w:tblGrid>
         <w:gridCol w:w="2273"/>
@@ -7319,7 +7462,7 @@
         <w:tblStyle w:val="Rcsostblzat"/>
         <w:tblW w:w="0" w:type="auto"/>
         <w:jc w:val="center"/>
-        <w:tblLook w:val="04A0"/>
+        <w:tblLook w:val="04A0" w:firstRow="1" w:lastRow="0" w:firstColumn="1" w:lastColumn="0" w:noHBand="0" w:noVBand="1"/>
       </w:tblPr>
       <w:tblGrid>
         <w:gridCol w:w="2273"/>
@@ -7608,8 +7751,6 @@
               </w:rPr>
               <w:t>5</w:t>
             </w:r>
-            <w:bookmarkStart w:id="0" w:name="_GoBack"/>
-            <w:bookmarkEnd w:id="0"/>
             <w:r>
               <w:rPr>
                 <w:rFonts w:ascii="Times New Roman" w:eastAsia="Times New Roman" w:hAnsi="Times New Roman" w:cs="Times New Roman"/>
@@ -7735,7 +7876,7 @@
         <w:tblStyle w:val="Rcsostblzat"/>
         <w:tblW w:w="0" w:type="auto"/>
         <w:jc w:val="center"/>
-        <w:tblLook w:val="04A0"/>
+        <w:tblLook w:val="04A0" w:firstRow="1" w:lastRow="0" w:firstColumn="1" w:lastColumn="0" w:noHBand="0" w:noVBand="1"/>
       </w:tblPr>
       <w:tblGrid>
         <w:gridCol w:w="2273"/>
@@ -7846,9 +7987,16 @@
                 <w:rFonts w:ascii="Times New Roman" w:eastAsia="Times New Roman" w:hAnsi="Times New Roman" w:cs="Times New Roman"/>
                 <w:lang w:val="hu-HU"/>
               </w:rPr>
-              <w:t>sz-azonosító</w:t>
+              <w:t>sz</w:t>
             </w:r>
             <w:proofErr w:type="spellEnd"/>
+            <w:r>
+              <w:rPr>
+                <w:rFonts w:ascii="Times New Roman" w:eastAsia="Times New Roman" w:hAnsi="Times New Roman" w:cs="Times New Roman"/>
+                <w:lang w:val="hu-HU"/>
+              </w:rPr>
+              <w:t>-azonosító</w:t>
+            </w:r>
           </w:p>
         </w:tc>
         <w:tc>
@@ -8126,7 +8274,7 @@
         <w:tblStyle w:val="Rcsostblzat"/>
         <w:tblW w:w="0" w:type="auto"/>
         <w:jc w:val="center"/>
-        <w:tblLook w:val="04A0"/>
+        <w:tblLook w:val="04A0" w:firstRow="1" w:lastRow="0" w:firstColumn="1" w:lastColumn="0" w:noHBand="0" w:noVBand="1"/>
       </w:tblPr>
       <w:tblGrid>
         <w:gridCol w:w="2273"/>
@@ -8326,7 +8474,7 @@
                 <w:rFonts w:ascii="Times New Roman" w:eastAsia="Times New Roman" w:hAnsi="Times New Roman" w:cs="Times New Roman"/>
                 <w:lang w:val="hu-HU"/>
               </w:rPr>
-              <w:t>NUMBER</w:t>
+              <w:t>DATE</w:t>
             </w:r>
           </w:p>
         </w:tc>
@@ -8593,7 +8741,7 @@
         <w:tblOverlap w:val="never"/>
         <w:tblW w:w="9529" w:type="dxa"/>
         <w:tblLayout w:type="fixed"/>
-        <w:tblLook w:val="04A0"/>
+        <w:tblLook w:val="04A0" w:firstRow="1" w:lastRow="0" w:firstColumn="1" w:lastColumn="0" w:noHBand="0" w:noVBand="1"/>
       </w:tblPr>
       <w:tblGrid>
         <w:gridCol w:w="1417"/>
@@ -10337,7 +10485,7 @@
           <w:left w:w="70" w:type="dxa"/>
           <w:right w:w="70" w:type="dxa"/>
         </w:tblCellMar>
-        <w:tblLook w:val="04A0"/>
+        <w:tblLook w:val="04A0" w:firstRow="1" w:lastRow="0" w:firstColumn="1" w:lastColumn="0" w:noHBand="0" w:noVBand="1"/>
       </w:tblPr>
       <w:tblGrid>
         <w:gridCol w:w="1555"/>
@@ -16018,7 +16166,7 @@
       <w:tblPr>
         <w:tblStyle w:val="Rcsostblzat"/>
         <w:tblW w:w="0" w:type="auto"/>
-        <w:tblLook w:val="04A0"/>
+        <w:tblLook w:val="04A0" w:firstRow="1" w:lastRow="0" w:firstColumn="1" w:lastColumn="0" w:noHBand="0" w:noVBand="1"/>
       </w:tblPr>
       <w:tblGrid>
         <w:gridCol w:w="4531"/>
@@ -16663,7 +16811,7 @@
       <w:tblPr>
         <w:tblStyle w:val="Rcsostblzat"/>
         <w:tblW w:w="0" w:type="auto"/>
-        <w:tblLook w:val="04A0"/>
+        <w:tblLook w:val="04A0" w:firstRow="1" w:lastRow="0" w:firstColumn="1" w:lastColumn="0" w:noHBand="0" w:noVBand="1"/>
       </w:tblPr>
       <w:tblGrid>
         <w:gridCol w:w="4531"/>
@@ -17308,7 +17456,7 @@
       <w:tblPr>
         <w:tblStyle w:val="Rcsostblzat"/>
         <w:tblW w:w="0" w:type="auto"/>
-        <w:tblLook w:val="04A0"/>
+        <w:tblLook w:val="04A0" w:firstRow="1" w:lastRow="0" w:firstColumn="1" w:lastColumn="0" w:noHBand="0" w:noVBand="1"/>
       </w:tblPr>
       <w:tblGrid>
         <w:gridCol w:w="4531"/>
@@ -17954,7 +18102,7 @@
       <w:tblPr>
         <w:tblStyle w:val="Rcsostblzat"/>
         <w:tblW w:w="0" w:type="auto"/>
-        <w:tblLook w:val="04A0"/>
+        <w:tblLook w:val="04A0" w:firstRow="1" w:lastRow="0" w:firstColumn="1" w:lastColumn="0" w:noHBand="0" w:noVBand="1"/>
       </w:tblPr>
       <w:tblGrid>
         <w:gridCol w:w="4531"/>
@@ -18658,7 +18806,7 @@
       <w:tblPr>
         <w:tblStyle w:val="Rcsostblzat"/>
         <w:tblW w:w="0" w:type="auto"/>
-        <w:tblLook w:val="04A0"/>
+        <w:tblLook w:val="04A0" w:firstRow="1" w:lastRow="0" w:firstColumn="1" w:lastColumn="0" w:noHBand="0" w:noVBand="1"/>
       </w:tblPr>
       <w:tblGrid>
         <w:gridCol w:w="4531"/>
@@ -19327,7 +19475,7 @@
       <w:tblPr>
         <w:tblStyle w:val="Rcsostblzat"/>
         <w:tblW w:w="0" w:type="auto"/>
-        <w:tblLook w:val="04A0"/>
+        <w:tblLook w:val="04A0" w:firstRow="1" w:lastRow="0" w:firstColumn="1" w:lastColumn="0" w:noHBand="0" w:noVBand="1"/>
       </w:tblPr>
       <w:tblGrid>
         <w:gridCol w:w="4531"/>
@@ -19973,7 +20121,7 @@
       <w:tblPr>
         <w:tblStyle w:val="Rcsostblzat"/>
         <w:tblW w:w="0" w:type="auto"/>
-        <w:tblLook w:val="04A0"/>
+        <w:tblLook w:val="04A0" w:firstRow="1" w:lastRow="0" w:firstColumn="1" w:lastColumn="0" w:noHBand="0" w:noVBand="1"/>
       </w:tblPr>
       <w:tblGrid>
         <w:gridCol w:w="4531"/>
@@ -20609,7 +20757,7 @@
       <w:tblPr>
         <w:tblStyle w:val="Rcsostblzat"/>
         <w:tblW w:w="0" w:type="auto"/>
-        <w:tblLook w:val="04A0"/>
+        <w:tblLook w:val="04A0" w:firstRow="1" w:lastRow="0" w:firstColumn="1" w:lastColumn="0" w:noHBand="0" w:noVBand="1"/>
       </w:tblPr>
       <w:tblGrid>
         <w:gridCol w:w="4531"/>
@@ -21255,7 +21403,7 @@
       <w:tblPr>
         <w:tblStyle w:val="Rcsostblzat"/>
         <w:tblW w:w="0" w:type="auto"/>
-        <w:tblLook w:val="04A0"/>
+        <w:tblLook w:val="04A0" w:firstRow="1" w:lastRow="0" w:firstColumn="1" w:lastColumn="0" w:noHBand="0" w:noVBand="1"/>
       </w:tblPr>
       <w:tblGrid>
         <w:gridCol w:w="4531"/>
@@ -21900,7 +22048,7 @@
       <w:tblPr>
         <w:tblStyle w:val="Rcsostblzat"/>
         <w:tblW w:w="0" w:type="auto"/>
-        <w:tblLook w:val="04A0"/>
+        <w:tblLook w:val="04A0" w:firstRow="1" w:lastRow="0" w:firstColumn="1" w:lastColumn="0" w:noHBand="0" w:noVBand="1"/>
       </w:tblPr>
       <w:tblGrid>
         <w:gridCol w:w="4531"/>
@@ -22867,8 +23015,8 @@
 </file>
 
 <file path=word/numbering.xml><?xml version="1.0" encoding="utf-8"?>
-<w:numbering xmlns:ve="http://schemas.openxmlformats.org/markup-compatibility/2006" xmlns:o="urn:schemas-microsoft-com:office:office" xmlns:r="http://schemas.openxmlformats.org/officeDocument/2006/relationships" xmlns:m="http://schemas.openxmlformats.org/officeDocument/2006/math" xmlns:v="urn:schemas-microsoft-com:vml" xmlns:wp="http://schemas.openxmlformats.org/drawingml/2006/wordprocessingDrawing" xmlns:w10="urn:schemas-microsoft-com:office:word" xmlns:w="http://schemas.openxmlformats.org/wordprocessingml/2006/main" xmlns:wne="http://schemas.microsoft.com/office/word/2006/wordml">
-  <w:abstractNum w:abstractNumId="0">
+<w:numbering xmlns:wpc="http://schemas.microsoft.com/office/word/2010/wordprocessingCanvas" xmlns:cx="http://schemas.microsoft.com/office/drawing/2014/chartex" xmlns:mc="http://schemas.openxmlformats.org/markup-compatibility/2006" xmlns:o="urn:schemas-microsoft-com:office:office" xmlns:r="http://schemas.openxmlformats.org/officeDocument/2006/relationships" xmlns:m="http://schemas.openxmlformats.org/officeDocument/2006/math" xmlns:v="urn:schemas-microsoft-com:vml" xmlns:wp14="http://schemas.microsoft.com/office/word/2010/wordprocessingDrawing" xmlns:wp="http://schemas.openxmlformats.org/drawingml/2006/wordprocessingDrawing" xmlns:w10="urn:schemas-microsoft-com:office:word" xmlns:w="http://schemas.openxmlformats.org/wordprocessingml/2006/main" xmlns:w14="http://schemas.microsoft.com/office/word/2010/wordml" xmlns:w15="http://schemas.microsoft.com/office/word/2012/wordml" xmlns:w16se="http://schemas.microsoft.com/office/word/2015/wordml/symex" xmlns:wpg="http://schemas.microsoft.com/office/word/2010/wordprocessingGroup" xmlns:wpi="http://schemas.microsoft.com/office/word/2010/wordprocessingInk" xmlns:wne="http://schemas.microsoft.com/office/word/2006/wordml" xmlns:wps="http://schemas.microsoft.com/office/word/2010/wordprocessingShape" mc:Ignorable="w14 w15 w16se wp14">
+  <w:abstractNum w:abstractNumId="0" w15:restartNumberingAfterBreak="0">
     <w:nsid w:val="0F4500CF"/>
     <w:multiLevelType w:val="hybridMultilevel"/>
     <w:tmpl w:val="62F6DEAA"/>
@@ -22957,7 +23105,7 @@
       </w:pPr>
     </w:lvl>
   </w:abstractNum>
-  <w:abstractNum w:abstractNumId="1">
+  <w:abstractNum w:abstractNumId="1" w15:restartNumberingAfterBreak="0">
     <w:nsid w:val="271F05EF"/>
     <w:multiLevelType w:val="hybridMultilevel"/>
     <w:tmpl w:val="B7E8E332"/>
@@ -23070,7 +23218,7 @@
       </w:rPr>
     </w:lvl>
   </w:abstractNum>
-  <w:abstractNum w:abstractNumId="2">
+  <w:abstractNum w:abstractNumId="2" w15:restartNumberingAfterBreak="0">
     <w:nsid w:val="3FB24BFD"/>
     <w:multiLevelType w:val="hybridMultilevel"/>
     <w:tmpl w:val="303E44CE"/>
@@ -23183,7 +23331,7 @@
       </w:rPr>
     </w:lvl>
   </w:abstractNum>
-  <w:abstractNum w:abstractNumId="3">
+  <w:abstractNum w:abstractNumId="3" w15:restartNumberingAfterBreak="0">
     <w:nsid w:val="501443E8"/>
     <w:multiLevelType w:val="hybridMultilevel"/>
     <w:tmpl w:val="DBC48D44"/>
@@ -23296,7 +23444,7 @@
       </w:rPr>
     </w:lvl>
   </w:abstractNum>
-  <w:abstractNum w:abstractNumId="4">
+  <w:abstractNum w:abstractNumId="4" w15:restartNumberingAfterBreak="0">
     <w:nsid w:val="630167D2"/>
     <w:multiLevelType w:val="hybridMultilevel"/>
     <w:tmpl w:val="6934721E"/>
@@ -23428,7 +23576,7 @@
 </file>
 
 <file path=word/styles.xml><?xml version="1.0" encoding="utf-8"?>
-<w:styles xmlns:r="http://schemas.openxmlformats.org/officeDocument/2006/relationships" xmlns:w="http://schemas.openxmlformats.org/wordprocessingml/2006/main">
+<w:styles xmlns:mc="http://schemas.openxmlformats.org/markup-compatibility/2006" xmlns:r="http://schemas.openxmlformats.org/officeDocument/2006/relationships" xmlns:w="http://schemas.openxmlformats.org/wordprocessingml/2006/main" xmlns:w14="http://schemas.microsoft.com/office/word/2010/wordml" xmlns:w15="http://schemas.microsoft.com/office/word/2012/wordml" xmlns:w16se="http://schemas.microsoft.com/office/word/2015/wordml/symex" mc:Ignorable="w14 w15 w16se">
   <w:docDefaults>
     <w:rPrDefault>
       <w:rPr>
@@ -23445,144 +23593,378 @@
       </w:pPr>
     </w:pPrDefault>
   </w:docDefaults>
-  <w:latentStyles w:defLockedState="0" w:defUIPriority="99" w:defSemiHidden="1" w:defUnhideWhenUsed="1" w:defQFormat="0" w:count="267">
-    <w:lsdException w:name="Normal" w:semiHidden="0" w:uiPriority="0" w:unhideWhenUsed="0" w:qFormat="1"/>
-    <w:lsdException w:name="heading 1" w:semiHidden="0" w:uiPriority="9" w:unhideWhenUsed="0" w:qFormat="1"/>
-    <w:lsdException w:name="heading 2" w:uiPriority="9" w:qFormat="1"/>
-    <w:lsdException w:name="heading 3" w:uiPriority="9" w:qFormat="1"/>
-    <w:lsdException w:name="heading 4" w:uiPriority="9" w:qFormat="1"/>
-    <w:lsdException w:name="heading 5" w:uiPriority="9" w:qFormat="1"/>
-    <w:lsdException w:name="heading 6" w:uiPriority="9" w:qFormat="1"/>
-    <w:lsdException w:name="heading 7" w:uiPriority="9" w:qFormat="1"/>
-    <w:lsdException w:name="heading 8" w:uiPriority="9" w:qFormat="1"/>
-    <w:lsdException w:name="heading 9" w:uiPriority="9" w:qFormat="1"/>
-    <w:lsdException w:name="toc 1" w:uiPriority="39"/>
-    <w:lsdException w:name="toc 2" w:uiPriority="39"/>
-    <w:lsdException w:name="toc 3" w:uiPriority="39"/>
-    <w:lsdException w:name="toc 4" w:uiPriority="39"/>
-    <w:lsdException w:name="toc 5" w:uiPriority="39"/>
-    <w:lsdException w:name="toc 6" w:uiPriority="39"/>
-    <w:lsdException w:name="toc 7" w:uiPriority="39"/>
-    <w:lsdException w:name="toc 8" w:uiPriority="39"/>
-    <w:lsdException w:name="toc 9" w:uiPriority="39"/>
-    <w:lsdException w:name="caption" w:uiPriority="35" w:qFormat="1"/>
-    <w:lsdException w:name="Title" w:semiHidden="0" w:uiPriority="10" w:unhideWhenUsed="0" w:qFormat="1"/>
-    <w:lsdException w:name="Default Paragraph Font" w:uiPriority="1"/>
-    <w:lsdException w:name="Subtitle" w:semiHidden="0" w:uiPriority="11" w:unhideWhenUsed="0" w:qFormat="1"/>
-    <w:lsdException w:name="Strong" w:semiHidden="0" w:uiPriority="22" w:unhideWhenUsed="0" w:qFormat="1"/>
-    <w:lsdException w:name="Emphasis" w:semiHidden="0" w:uiPriority="20" w:unhideWhenUsed="0"/>
-    <w:lsdException w:name="Table Grid" w:semiHidden="0" w:uiPriority="39" w:unhideWhenUsed="0"/>
-    <w:lsdException w:name="Placeholder Text" w:unhideWhenUsed="0"/>
-    <w:lsdException w:name="No Spacing" w:semiHidden="0" w:uiPriority="1" w:unhideWhenUsed="0" w:qFormat="1"/>
-    <w:lsdException w:name="Light Shading" w:semiHidden="0" w:uiPriority="60" w:unhideWhenUsed="0"/>
-    <w:lsdException w:name="Light List" w:semiHidden="0" w:uiPriority="61" w:unhideWhenUsed="0"/>
-    <w:lsdException w:name="Light Grid" w:semiHidden="0" w:uiPriority="62" w:unhideWhenUsed="0"/>
-    <w:lsdException w:name="Medium Shading 1" w:semiHidden="0" w:uiPriority="63" w:unhideWhenUsed="0"/>
-    <w:lsdException w:name="Medium Shading 2" w:semiHidden="0" w:uiPriority="64" w:unhideWhenUsed="0"/>
-    <w:lsdException w:name="Medium List 1" w:semiHidden="0" w:uiPriority="65" w:unhideWhenUsed="0"/>
-    <w:lsdException w:name="Medium List 2" w:semiHidden="0" w:uiPriority="66" w:unhideWhenUsed="0"/>
-    <w:lsdException w:name="Medium Grid 1" w:semiHidden="0" w:uiPriority="67" w:unhideWhenUsed="0"/>
-    <w:lsdException w:name="Medium Grid 2" w:semiHidden="0" w:uiPriority="68" w:unhideWhenUsed="0"/>
-    <w:lsdException w:name="Medium Grid 3" w:semiHidden="0" w:uiPriority="69" w:unhideWhenUsed="0"/>
-    <w:lsdException w:name="Dark List" w:semiHidden="0" w:uiPriority="70" w:unhideWhenUsed="0"/>
-    <w:lsdException w:name="Colorful Shading" w:semiHidden="0" w:uiPriority="71" w:unhideWhenUsed="0"/>
-    <w:lsdException w:name="Colorful List" w:semiHidden="0" w:uiPriority="72" w:unhideWhenUsed="0"/>
-    <w:lsdException w:name="Colorful Grid" w:semiHidden="0" w:uiPriority="73" w:unhideWhenUsed="0"/>
-    <w:lsdException w:name="Light Shading Accent 1" w:semiHidden="0" w:uiPriority="60" w:unhideWhenUsed="0"/>
-    <w:lsdException w:name="Light List Accent 1" w:semiHidden="0" w:uiPriority="61" w:unhideWhenUsed="0"/>
-    <w:lsdException w:name="Light Grid Accent 1" w:semiHidden="0" w:uiPriority="62" w:unhideWhenUsed="0"/>
-    <w:lsdException w:name="Medium Shading 1 Accent 1" w:semiHidden="0" w:uiPriority="63" w:unhideWhenUsed="0"/>
-    <w:lsdException w:name="Medium Shading 2 Accent 1" w:semiHidden="0" w:uiPriority="64" w:unhideWhenUsed="0"/>
-    <w:lsdException w:name="Medium List 1 Accent 1" w:semiHidden="0" w:uiPriority="65" w:unhideWhenUsed="0"/>
-    <w:lsdException w:name="Revision" w:unhideWhenUsed="0"/>
-    <w:lsdException w:name="List Paragraph" w:semiHidden="0" w:uiPriority="34" w:unhideWhenUsed="0" w:qFormat="1"/>
-    <w:lsdException w:name="Quote" w:semiHidden="0" w:uiPriority="29" w:unhideWhenUsed="0" w:qFormat="1"/>
-    <w:lsdException w:name="Intense Quote" w:semiHidden="0" w:uiPriority="30" w:unhideWhenUsed="0" w:qFormat="1"/>
-    <w:lsdException w:name="Medium List 2 Accent 1" w:semiHidden="0" w:uiPriority="66" w:unhideWhenUsed="0"/>
-    <w:lsdException w:name="Medium Grid 1 Accent 1" w:semiHidden="0" w:uiPriority="67" w:unhideWhenUsed="0"/>
-    <w:lsdException w:name="Medium Grid 2 Accent 1" w:semiHidden="0" w:uiPriority="68" w:unhideWhenUsed="0"/>
-    <w:lsdException w:name="Medium Grid 3 Accent 1" w:semiHidden="0" w:uiPriority="69" w:unhideWhenUsed="0"/>
-    <w:lsdException w:name="Dark List Accent 1" w:semiHidden="0" w:uiPriority="70" w:unhideWhenUsed="0"/>
-    <w:lsdException w:name="Colorful Shading Accent 1" w:semiHidden="0" w:uiPriority="71" w:unhideWhenUsed="0"/>
-    <w:lsdException w:name="Colorful List Accent 1" w:semiHidden="0" w:uiPriority="72" w:unhideWhenUsed="0"/>
-    <w:lsdException w:name="Colorful Grid Accent 1" w:semiHidden="0" w:uiPriority="73" w:unhideWhenUsed="0"/>
-    <w:lsdException w:name="Light Shading Accent 2" w:semiHidden="0" w:uiPriority="60" w:unhideWhenUsed="0"/>
-    <w:lsdException w:name="Light List Accent 2" w:semiHidden="0" w:uiPriority="61" w:unhideWhenUsed="0"/>
-    <w:lsdException w:name="Light Grid Accent 2" w:semiHidden="0" w:uiPriority="62" w:unhideWhenUsed="0"/>
-    <w:lsdException w:name="Medium Shading 1 Accent 2" w:semiHidden="0" w:uiPriority="63" w:unhideWhenUsed="0"/>
-    <w:lsdException w:name="Medium Shading 2 Accent 2" w:semiHidden="0" w:uiPriority="64" w:unhideWhenUsed="0"/>
-    <w:lsdException w:name="Medium List 1 Accent 2" w:semiHidden="0" w:uiPriority="65" w:unhideWhenUsed="0"/>
-    <w:lsdException w:name="Medium List 2 Accent 2" w:semiHidden="0" w:uiPriority="66" w:unhideWhenUsed="0"/>
-    <w:lsdException w:name="Medium Grid 1 Accent 2" w:semiHidden="0" w:uiPriority="67" w:unhideWhenUsed="0"/>
-    <w:lsdException w:name="Medium Grid 2 Accent 2" w:semiHidden="0" w:uiPriority="68" w:unhideWhenUsed="0"/>
-    <w:lsdException w:name="Medium Grid 3 Accent 2" w:semiHidden="0" w:uiPriority="69" w:unhideWhenUsed="0"/>
-    <w:lsdException w:name="Dark List Accent 2" w:semiHidden="0" w:uiPriority="70" w:unhideWhenUsed="0"/>
-    <w:lsdException w:name="Colorful Shading Accent 2" w:semiHidden="0" w:uiPriority="71" w:unhideWhenUsed="0"/>
-    <w:lsdException w:name="Colorful List Accent 2" w:semiHidden="0" w:uiPriority="72" w:unhideWhenUsed="0"/>
-    <w:lsdException w:name="Colorful Grid Accent 2" w:semiHidden="0" w:uiPriority="73" w:unhideWhenUsed="0"/>
-    <w:lsdException w:name="Light Shading Accent 3" w:semiHidden="0" w:uiPriority="60" w:unhideWhenUsed="0"/>
-    <w:lsdException w:name="Light List Accent 3" w:semiHidden="0" w:uiPriority="61" w:unhideWhenUsed="0"/>
-    <w:lsdException w:name="Light Grid Accent 3" w:semiHidden="0" w:uiPriority="62" w:unhideWhenUsed="0"/>
-    <w:lsdException w:name="Medium Shading 1 Accent 3" w:semiHidden="0" w:uiPriority="63" w:unhideWhenUsed="0"/>
-    <w:lsdException w:name="Medium Shading 2 Accent 3" w:semiHidden="0" w:uiPriority="64" w:unhideWhenUsed="0"/>
-    <w:lsdException w:name="Medium List 1 Accent 3" w:semiHidden="0" w:uiPriority="65" w:unhideWhenUsed="0"/>
-    <w:lsdException w:name="Medium List 2 Accent 3" w:semiHidden="0" w:uiPriority="66" w:unhideWhenUsed="0"/>
-    <w:lsdException w:name="Medium Grid 1 Accent 3" w:semiHidden="0" w:uiPriority="67" w:unhideWhenUsed="0"/>
-    <w:lsdException w:name="Medium Grid 2 Accent 3" w:semiHidden="0" w:uiPriority="68" w:unhideWhenUsed="0"/>
-    <w:lsdException w:name="Medium Grid 3 Accent 3" w:semiHidden="0" w:uiPriority="69" w:unhideWhenUsed="0"/>
-    <w:lsdException w:name="Dark List Accent 3" w:semiHidden="0" w:uiPriority="70" w:unhideWhenUsed="0"/>
-    <w:lsdException w:name="Colorful Shading Accent 3" w:semiHidden="0" w:uiPriority="71" w:unhideWhenUsed="0"/>
-    <w:lsdException w:name="Colorful List Accent 3" w:semiHidden="0" w:uiPriority="72" w:unhideWhenUsed="0"/>
-    <w:lsdException w:name="Colorful Grid Accent 3" w:semiHidden="0" w:uiPriority="73" w:unhideWhenUsed="0"/>
-    <w:lsdException w:name="Light Shading Accent 4" w:semiHidden="0" w:uiPriority="60" w:unhideWhenUsed="0"/>
-    <w:lsdException w:name="Light List Accent 4" w:semiHidden="0" w:uiPriority="61" w:unhideWhenUsed="0"/>
-    <w:lsdException w:name="Light Grid Accent 4" w:semiHidden="0" w:uiPriority="62" w:unhideWhenUsed="0"/>
-    <w:lsdException w:name="Medium Shading 1 Accent 4" w:semiHidden="0" w:uiPriority="63" w:unhideWhenUsed="0"/>
-    <w:lsdException w:name="Medium Shading 2 Accent 4" w:semiHidden="0" w:uiPriority="64" w:unhideWhenUsed="0"/>
-    <w:lsdException w:name="Medium List 1 Accent 4" w:semiHidden="0" w:uiPriority="65" w:unhideWhenUsed="0"/>
-    <w:lsdException w:name="Medium List 2 Accent 4" w:semiHidden="0" w:uiPriority="66" w:unhideWhenUsed="0"/>
-    <w:lsdException w:name="Medium Grid 1 Accent 4" w:semiHidden="0" w:uiPriority="67" w:unhideWhenUsed="0"/>
-    <w:lsdException w:name="Medium Grid 2 Accent 4" w:semiHidden="0" w:uiPriority="68" w:unhideWhenUsed="0"/>
-    <w:lsdException w:name="Medium Grid 3 Accent 4" w:semiHidden="0" w:uiPriority="69" w:unhideWhenUsed="0"/>
-    <w:lsdException w:name="Dark List Accent 4" w:semiHidden="0" w:uiPriority="70" w:unhideWhenUsed="0"/>
-    <w:lsdException w:name="Colorful Shading Accent 4" w:semiHidden="0" w:uiPriority="71" w:unhideWhenUsed="0"/>
-    <w:lsdException w:name="Colorful List Accent 4" w:semiHidden="0" w:uiPriority="72" w:unhideWhenUsed="0"/>
-    <w:lsdException w:name="Colorful Grid Accent 4" w:semiHidden="0" w:uiPriority="73" w:unhideWhenUsed="0"/>
-    <w:lsdException w:name="Light Shading Accent 5" w:semiHidden="0" w:uiPriority="60" w:unhideWhenUsed="0"/>
-    <w:lsdException w:name="Light List Accent 5" w:semiHidden="0" w:uiPriority="61" w:unhideWhenUsed="0"/>
-    <w:lsdException w:name="Light Grid Accent 5" w:semiHidden="0" w:uiPriority="62" w:unhideWhenUsed="0"/>
-    <w:lsdException w:name="Medium Shading 1 Accent 5" w:semiHidden="0" w:uiPriority="63" w:unhideWhenUsed="0"/>
-    <w:lsdException w:name="Medium Shading 2 Accent 5" w:semiHidden="0" w:uiPriority="64" w:unhideWhenUsed="0"/>
-    <w:lsdException w:name="Medium List 1 Accent 5" w:semiHidden="0" w:uiPriority="65" w:unhideWhenUsed="0"/>
-    <w:lsdException w:name="Medium List 2 Accent 5" w:semiHidden="0" w:uiPriority="66" w:unhideWhenUsed="0"/>
-    <w:lsdException w:name="Medium Grid 1 Accent 5" w:semiHidden="0" w:uiPriority="67" w:unhideWhenUsed="0"/>
-    <w:lsdException w:name="Medium Grid 2 Accent 5" w:semiHidden="0" w:uiPriority="68" w:unhideWhenUsed="0"/>
-    <w:lsdException w:name="Medium Grid 3 Accent 5" w:semiHidden="0" w:uiPriority="69" w:unhideWhenUsed="0"/>
-    <w:lsdException w:name="Dark List Accent 5" w:semiHidden="0" w:uiPriority="70" w:unhideWhenUsed="0"/>
-    <w:lsdException w:name="Colorful Shading Accent 5" w:semiHidden="0" w:uiPriority="71" w:unhideWhenUsed="0"/>
-    <w:lsdException w:name="Colorful List Accent 5" w:semiHidden="0" w:uiPriority="72" w:unhideWhenUsed="0"/>
-    <w:lsdException w:name="Colorful Grid Accent 5" w:semiHidden="0" w:uiPriority="73" w:unhideWhenUsed="0"/>
-    <w:lsdException w:name="Light Shading Accent 6" w:semiHidden="0" w:uiPriority="60" w:unhideWhenUsed="0"/>
-    <w:lsdException w:name="Light List Accent 6" w:semiHidden="0" w:uiPriority="61" w:unhideWhenUsed="0"/>
-    <w:lsdException w:name="Light Grid Accent 6" w:semiHidden="0" w:uiPriority="62" w:unhideWhenUsed="0"/>
-    <w:lsdException w:name="Medium Shading 1 Accent 6" w:semiHidden="0" w:uiPriority="63" w:unhideWhenUsed="0"/>
-    <w:lsdException w:name="Medium Shading 2 Accent 6" w:semiHidden="0" w:uiPriority="64" w:unhideWhenUsed="0"/>
-    <w:lsdException w:name="Medium List 1 Accent 6" w:semiHidden="0" w:uiPriority="65" w:unhideWhenUsed="0"/>
-    <w:lsdException w:name="Medium List 2 Accent 6" w:semiHidden="0" w:uiPriority="66" w:unhideWhenUsed="0"/>
-    <w:lsdException w:name="Medium Grid 1 Accent 6" w:semiHidden="0" w:uiPriority="67" w:unhideWhenUsed="0"/>
-    <w:lsdException w:name="Medium Grid 2 Accent 6" w:semiHidden="0" w:uiPriority="68" w:unhideWhenUsed="0"/>
-    <w:lsdException w:name="Medium Grid 3 Accent 6" w:semiHidden="0" w:uiPriority="69" w:unhideWhenUsed="0"/>
-    <w:lsdException w:name="Dark List Accent 6" w:semiHidden="0" w:uiPriority="70" w:unhideWhenUsed="0"/>
-    <w:lsdException w:name="Colorful Shading Accent 6" w:semiHidden="0" w:uiPriority="71" w:unhideWhenUsed="0"/>
-    <w:lsdException w:name="Colorful List Accent 6" w:semiHidden="0" w:uiPriority="72" w:unhideWhenUsed="0"/>
-    <w:lsdException w:name="Colorful Grid Accent 6" w:semiHidden="0" w:uiPriority="73" w:unhideWhenUsed="0"/>
-    <w:lsdException w:name="Subtle Emphasis" w:semiHidden="0" w:uiPriority="19" w:unhideWhenUsed="0" w:qFormat="1"/>
-    <w:lsdException w:name="Intense Emphasis" w:semiHidden="0" w:uiPriority="21" w:unhideWhenUsed="0" w:qFormat="1"/>
-    <w:lsdException w:name="Subtle Reference" w:semiHidden="0" w:uiPriority="31" w:unhideWhenUsed="0" w:qFormat="1"/>
-    <w:lsdException w:name="Intense Reference" w:semiHidden="0" w:uiPriority="32" w:unhideWhenUsed="0" w:qFormat="1"/>
-    <w:lsdException w:name="Book Title" w:semiHidden="0" w:uiPriority="33" w:unhideWhenUsed="0" w:qFormat="1"/>
-    <w:lsdException w:name="Bibliography" w:uiPriority="37"/>
-    <w:lsdException w:name="TOC Heading" w:uiPriority="39" w:qFormat="1"/>
+  <w:latentStyles w:defLockedState="0" w:defUIPriority="99" w:defSemiHidden="0" w:defUnhideWhenUsed="0" w:defQFormat="0" w:count="371">
+    <w:lsdException w:name="Normal" w:uiPriority="0" w:qFormat="1"/>
+    <w:lsdException w:name="heading 1" w:uiPriority="9" w:qFormat="1"/>
+    <w:lsdException w:name="heading 2" w:semiHidden="1" w:uiPriority="9" w:unhideWhenUsed="1" w:qFormat="1"/>
+    <w:lsdException w:name="heading 3" w:semiHidden="1" w:uiPriority="9" w:unhideWhenUsed="1" w:qFormat="1"/>
+    <w:lsdException w:name="heading 4" w:semiHidden="1" w:uiPriority="9" w:unhideWhenUsed="1" w:qFormat="1"/>
+    <w:lsdException w:name="heading 5" w:semiHidden="1" w:uiPriority="9" w:unhideWhenUsed="1" w:qFormat="1"/>
+    <w:lsdException w:name="heading 6" w:semiHidden="1" w:uiPriority="9" w:unhideWhenUsed="1" w:qFormat="1"/>
+    <w:lsdException w:name="heading 7" w:semiHidden="1" w:uiPriority="9" w:unhideWhenUsed="1" w:qFormat="1"/>
+    <w:lsdException w:name="heading 8" w:semiHidden="1" w:uiPriority="9" w:unhideWhenUsed="1" w:qFormat="1"/>
+    <w:lsdException w:name="heading 9" w:semiHidden="1" w:uiPriority="9" w:unhideWhenUsed="1" w:qFormat="1"/>
+    <w:lsdException w:name="index 1" w:semiHidden="1" w:unhideWhenUsed="1"/>
+    <w:lsdException w:name="index 2" w:semiHidden="1" w:unhideWhenUsed="1"/>
+    <w:lsdException w:name="index 3" w:semiHidden="1" w:unhideWhenUsed="1"/>
+    <w:lsdException w:name="index 4" w:semiHidden="1" w:unhideWhenUsed="1"/>
+    <w:lsdException w:name="index 5" w:semiHidden="1" w:unhideWhenUsed="1"/>
+    <w:lsdException w:name="index 6" w:semiHidden="1" w:unhideWhenUsed="1"/>
+    <w:lsdException w:name="index 7" w:semiHidden="1" w:unhideWhenUsed="1"/>
+    <w:lsdException w:name="index 8" w:semiHidden="1" w:unhideWhenUsed="1"/>
+    <w:lsdException w:name="index 9" w:semiHidden="1" w:unhideWhenUsed="1"/>
+    <w:lsdException w:name="toc 1" w:semiHidden="1" w:uiPriority="39" w:unhideWhenUsed="1"/>
+    <w:lsdException w:name="toc 2" w:semiHidden="1" w:uiPriority="39" w:unhideWhenUsed="1"/>
+    <w:lsdException w:name="toc 3" w:semiHidden="1" w:uiPriority="39" w:unhideWhenUsed="1"/>
+    <w:lsdException w:name="toc 4" w:semiHidden="1" w:uiPriority="39" w:unhideWhenUsed="1"/>
+    <w:lsdException w:name="toc 5" w:semiHidden="1" w:uiPriority="39" w:unhideWhenUsed="1"/>
+    <w:lsdException w:name="toc 6" w:semiHidden="1" w:uiPriority="39" w:unhideWhenUsed="1"/>
+    <w:lsdException w:name="toc 7" w:semiHidden="1" w:uiPriority="39" w:unhideWhenUsed="1"/>
+    <w:lsdException w:name="toc 8" w:semiHidden="1" w:uiPriority="39" w:unhideWhenUsed="1"/>
+    <w:lsdException w:name="toc 9" w:semiHidden="1" w:uiPriority="39" w:unhideWhenUsed="1"/>
+    <w:lsdException w:name="Normal Indent" w:semiHidden="1" w:unhideWhenUsed="1"/>
+    <w:lsdException w:name="footnote text" w:semiHidden="1" w:unhideWhenUsed="1"/>
+    <w:lsdException w:name="annotation text" w:semiHidden="1" w:unhideWhenUsed="1"/>
+    <w:lsdException w:name="header" w:semiHidden="1" w:unhideWhenUsed="1"/>
+    <w:lsdException w:name="footer" w:semiHidden="1" w:unhideWhenUsed="1"/>
+    <w:lsdException w:name="index heading" w:semiHidden="1" w:unhideWhenUsed="1"/>
+    <w:lsdException w:name="caption" w:semiHidden="1" w:uiPriority="35" w:unhideWhenUsed="1" w:qFormat="1"/>
+    <w:lsdException w:name="table of figures" w:semiHidden="1" w:unhideWhenUsed="1"/>
+    <w:lsdException w:name="envelope address" w:semiHidden="1" w:unhideWhenUsed="1"/>
+    <w:lsdException w:name="envelope return" w:semiHidden="1" w:unhideWhenUsed="1"/>
+    <w:lsdException w:name="footnote reference" w:semiHidden="1" w:unhideWhenUsed="1"/>
+    <w:lsdException w:name="annotation reference" w:semiHidden="1" w:unhideWhenUsed="1"/>
+    <w:lsdException w:name="line number" w:semiHidden="1" w:unhideWhenUsed="1"/>
+    <w:lsdException w:name="page number" w:semiHidden="1" w:unhideWhenUsed="1"/>
+    <w:lsdException w:name="endnote reference" w:semiHidden="1" w:unhideWhenUsed="1"/>
+    <w:lsdException w:name="endnote text" w:semiHidden="1" w:unhideWhenUsed="1"/>
+    <w:lsdException w:name="table of authorities" w:semiHidden="1" w:unhideWhenUsed="1"/>
+    <w:lsdException w:name="macro" w:semiHidden="1" w:unhideWhenUsed="1"/>
+    <w:lsdException w:name="toa heading" w:semiHidden="1" w:unhideWhenUsed="1"/>
+    <w:lsdException w:name="List" w:semiHidden="1" w:unhideWhenUsed="1"/>
+    <w:lsdException w:name="List Bullet" w:semiHidden="1" w:unhideWhenUsed="1"/>
+    <w:lsdException w:name="List Number" w:semiHidden="1" w:unhideWhenUsed="1"/>
+    <w:lsdException w:name="List 2" w:semiHidden="1" w:unhideWhenUsed="1"/>
+    <w:lsdException w:name="List 3" w:semiHidden="1" w:unhideWhenUsed="1"/>
+    <w:lsdException w:name="List 4" w:semiHidden="1" w:unhideWhenUsed="1"/>
+    <w:lsdException w:name="List 5" w:semiHidden="1" w:unhideWhenUsed="1"/>
+    <w:lsdException w:name="List Bullet 2" w:semiHidden="1" w:unhideWhenUsed="1"/>
+    <w:lsdException w:name="List Bullet 3" w:semiHidden="1" w:unhideWhenUsed="1"/>
+    <w:lsdException w:name="List Bullet 4" w:semiHidden="1" w:unhideWhenUsed="1"/>
+    <w:lsdException w:name="List Bullet 5" w:semiHidden="1" w:unhideWhenUsed="1"/>
+    <w:lsdException w:name="List Number 2" w:semiHidden="1" w:unhideWhenUsed="1"/>
+    <w:lsdException w:name="List Number 3" w:semiHidden="1" w:unhideWhenUsed="1"/>
+    <w:lsdException w:name="List Number 4" w:semiHidden="1" w:unhideWhenUsed="1"/>
+    <w:lsdException w:name="List Number 5" w:semiHidden="1" w:unhideWhenUsed="1"/>
+    <w:lsdException w:name="Title" w:uiPriority="10" w:qFormat="1"/>
+    <w:lsdException w:name="Closing" w:semiHidden="1" w:unhideWhenUsed="1"/>
+    <w:lsdException w:name="Signature" w:semiHidden="1" w:unhideWhenUsed="1"/>
+    <w:lsdException w:name="Default Paragraph Font" w:semiHidden="1" w:uiPriority="1" w:unhideWhenUsed="1"/>
+    <w:lsdException w:name="Body Text" w:semiHidden="1" w:unhideWhenUsed="1"/>
+    <w:lsdException w:name="Body Text Indent" w:semiHidden="1" w:unhideWhenUsed="1"/>
+    <w:lsdException w:name="List Continue" w:semiHidden="1" w:unhideWhenUsed="1"/>
+    <w:lsdException w:name="List Continue 2" w:semiHidden="1" w:unhideWhenUsed="1"/>
+    <w:lsdException w:name="List Continue 3" w:semiHidden="1" w:unhideWhenUsed="1"/>
+    <w:lsdException w:name="List Continue 4" w:semiHidden="1" w:unhideWhenUsed="1"/>
+    <w:lsdException w:name="List Continue 5" w:semiHidden="1" w:unhideWhenUsed="1"/>
+    <w:lsdException w:name="Message Header" w:semiHidden="1" w:unhideWhenUsed="1"/>
+    <w:lsdException w:name="Subtitle" w:uiPriority="11" w:qFormat="1"/>
+    <w:lsdException w:name="Salutation" w:semiHidden="1" w:unhideWhenUsed="1"/>
+    <w:lsdException w:name="Date" w:semiHidden="1" w:unhideWhenUsed="1"/>
+    <w:lsdException w:name="Body Text First Indent" w:semiHidden="1" w:unhideWhenUsed="1"/>
+    <w:lsdException w:name="Body Text First Indent 2" w:semiHidden="1" w:unhideWhenUsed="1"/>
+    <w:lsdException w:name="Note Heading" w:semiHidden="1" w:unhideWhenUsed="1"/>
+    <w:lsdException w:name="Body Text 2" w:semiHidden="1" w:unhideWhenUsed="1"/>
+    <w:lsdException w:name="Body Text 3" w:semiHidden="1" w:unhideWhenUsed="1"/>
+    <w:lsdException w:name="Body Text Indent 2" w:semiHidden="1" w:unhideWhenUsed="1"/>
+    <w:lsdException w:name="Body Text Indent 3" w:semiHidden="1" w:unhideWhenUsed="1"/>
+    <w:lsdException w:name="Block Text" w:semiHidden="1" w:unhideWhenUsed="1"/>
+    <w:lsdException w:name="Hyperlink" w:semiHidden="1" w:unhideWhenUsed="1"/>
+    <w:lsdException w:name="FollowedHyperlink" w:semiHidden="1" w:unhideWhenUsed="1"/>
+    <w:lsdException w:name="Strong" w:uiPriority="22" w:qFormat="1"/>
+    <w:lsdException w:name="Emphasis" w:uiPriority="20"/>
+    <w:lsdException w:name="Document Map" w:semiHidden="1" w:unhideWhenUsed="1"/>
+    <w:lsdException w:name="Plain Text" w:semiHidden="1" w:unhideWhenUsed="1"/>
+    <w:lsdException w:name="E-mail Signature" w:semiHidden="1" w:unhideWhenUsed="1"/>
+    <w:lsdException w:name="HTML Top of Form" w:semiHidden="1" w:unhideWhenUsed="1"/>
+    <w:lsdException w:name="HTML Bottom of Form" w:semiHidden="1" w:unhideWhenUsed="1"/>
+    <w:lsdException w:name="Normal (Web)" w:semiHidden="1" w:unhideWhenUsed="1"/>
+    <w:lsdException w:name="HTML Acronym" w:semiHidden="1" w:unhideWhenUsed="1"/>
+    <w:lsdException w:name="HTML Address" w:semiHidden="1" w:unhideWhenUsed="1"/>
+    <w:lsdException w:name="HTML Cite" w:semiHidden="1" w:unhideWhenUsed="1"/>
+    <w:lsdException w:name="HTML Code" w:semiHidden="1" w:unhideWhenUsed="1"/>
+    <w:lsdException w:name="HTML Definition" w:semiHidden="1" w:unhideWhenUsed="1"/>
+    <w:lsdException w:name="HTML Keyboard" w:semiHidden="1" w:unhideWhenUsed="1"/>
+    <w:lsdException w:name="HTML Preformatted" w:semiHidden="1" w:unhideWhenUsed="1"/>
+    <w:lsdException w:name="HTML Sample" w:semiHidden="1" w:unhideWhenUsed="1"/>
+    <w:lsdException w:name="HTML Typewriter" w:semiHidden="1" w:unhideWhenUsed="1"/>
+    <w:lsdException w:name="HTML Variable" w:semiHidden="1" w:unhideWhenUsed="1"/>
+    <w:lsdException w:name="Normal Table" w:semiHidden="1" w:unhideWhenUsed="1"/>
+    <w:lsdException w:name="annotation subject" w:semiHidden="1" w:unhideWhenUsed="1"/>
+    <w:lsdException w:name="No List" w:semiHidden="1" w:unhideWhenUsed="1"/>
+    <w:lsdException w:name="Outline List 1" w:semiHidden="1" w:unhideWhenUsed="1"/>
+    <w:lsdException w:name="Outline List 2" w:semiHidden="1" w:unhideWhenUsed="1"/>
+    <w:lsdException w:name="Outline List 3" w:semiHidden="1" w:unhideWhenUsed="1"/>
+    <w:lsdException w:name="Table Simple 1" w:semiHidden="1" w:unhideWhenUsed="1"/>
+    <w:lsdException w:name="Table Simple 2" w:semiHidden="1" w:unhideWhenUsed="1"/>
+    <w:lsdException w:name="Table Simple 3" w:semiHidden="1" w:unhideWhenUsed="1"/>
+    <w:lsdException w:name="Table Classic 1" w:semiHidden="1" w:unhideWhenUsed="1"/>
+    <w:lsdException w:name="Table Classic 2" w:semiHidden="1" w:unhideWhenUsed="1"/>
+    <w:lsdException w:name="Table Classic 3" w:semiHidden="1" w:unhideWhenUsed="1"/>
+    <w:lsdException w:name="Table Classic 4" w:semiHidden="1" w:unhideWhenUsed="1"/>
+    <w:lsdException w:name="Table Colorful 1" w:semiHidden="1" w:unhideWhenUsed="1"/>
+    <w:lsdException w:name="Table Colorful 2" w:semiHidden="1" w:unhideWhenUsed="1"/>
+    <w:lsdException w:name="Table Colorful 3" w:semiHidden="1" w:unhideWhenUsed="1"/>
+    <w:lsdException w:name="Table Columns 1" w:semiHidden="1" w:unhideWhenUsed="1"/>
+    <w:lsdException w:name="Table Columns 2" w:semiHidden="1" w:unhideWhenUsed="1"/>
+    <w:lsdException w:name="Table Columns 3" w:semiHidden="1" w:unhideWhenUsed="1"/>
+    <w:lsdException w:name="Table Columns 4" w:semiHidden="1" w:unhideWhenUsed="1"/>
+    <w:lsdException w:name="Table Columns 5" w:semiHidden="1" w:unhideWhenUsed="1"/>
+    <w:lsdException w:name="Table Grid 1" w:semiHidden="1" w:unhideWhenUsed="1"/>
+    <w:lsdException w:name="Table Grid 2" w:semiHidden="1" w:unhideWhenUsed="1"/>
+    <w:lsdException w:name="Table Grid 3" w:semiHidden="1" w:unhideWhenUsed="1"/>
+    <w:lsdException w:name="Table Grid 4" w:semiHidden="1" w:unhideWhenUsed="1"/>
+    <w:lsdException w:name="Table Grid 5" w:semiHidden="1" w:unhideWhenUsed="1"/>
+    <w:lsdException w:name="Table Grid 6" w:semiHidden="1" w:unhideWhenUsed="1"/>
+    <w:lsdException w:name="Table Grid 7" w:semiHidden="1" w:unhideWhenUsed="1"/>
+    <w:lsdException w:name="Table Grid 8" w:semiHidden="1" w:unhideWhenUsed="1"/>
+    <w:lsdException w:name="Table List 1" w:semiHidden="1" w:unhideWhenUsed="1"/>
+    <w:lsdException w:name="Table List 2" w:semiHidden="1" w:unhideWhenUsed="1"/>
+    <w:lsdException w:name="Table List 3" w:semiHidden="1" w:unhideWhenUsed="1"/>
+    <w:lsdException w:name="Table List 4" w:semiHidden="1" w:unhideWhenUsed="1"/>
+    <w:lsdException w:name="Table List 5" w:semiHidden="1" w:unhideWhenUsed="1"/>
+    <w:lsdException w:name="Table List 6" w:semiHidden="1" w:unhideWhenUsed="1"/>
+    <w:lsdException w:name="Table List 7" w:semiHidden="1" w:unhideWhenUsed="1"/>
+    <w:lsdException w:name="Table List 8" w:semiHidden="1" w:unhideWhenUsed="1"/>
+    <w:lsdException w:name="Table 3D effects 1" w:semiHidden="1" w:unhideWhenUsed="1"/>
+    <w:lsdException w:name="Table 3D effects 2" w:semiHidden="1" w:unhideWhenUsed="1"/>
+    <w:lsdException w:name="Table 3D effects 3" w:semiHidden="1" w:unhideWhenUsed="1"/>
+    <w:lsdException w:name="Table Contemporary" w:semiHidden="1" w:unhideWhenUsed="1"/>
+    <w:lsdException w:name="Table Elegant" w:semiHidden="1" w:unhideWhenUsed="1"/>
+    <w:lsdException w:name="Table Professional" w:semiHidden="1" w:unhideWhenUsed="1"/>
+    <w:lsdException w:name="Table Subtle 1" w:semiHidden="1" w:unhideWhenUsed="1"/>
+    <w:lsdException w:name="Table Subtle 2" w:semiHidden="1" w:unhideWhenUsed="1"/>
+    <w:lsdException w:name="Table Web 1" w:semiHidden="1" w:unhideWhenUsed="1"/>
+    <w:lsdException w:name="Table Web 2" w:semiHidden="1" w:unhideWhenUsed="1"/>
+    <w:lsdException w:name="Table Web 3" w:semiHidden="1" w:unhideWhenUsed="1"/>
+    <w:lsdException w:name="Balloon Text" w:semiHidden="1" w:unhideWhenUsed="1"/>
+    <w:lsdException w:name="Table Grid" w:uiPriority="39"/>
+    <w:lsdException w:name="Table Theme" w:semiHidden="1" w:unhideWhenUsed="1"/>
+    <w:lsdException w:name="Placeholder Text" w:semiHidden="1"/>
+    <w:lsdException w:name="No Spacing" w:uiPriority="1" w:qFormat="1"/>
+    <w:lsdException w:name="Light Shading" w:uiPriority="60"/>
+    <w:lsdException w:name="Light List" w:uiPriority="61"/>
+    <w:lsdException w:name="Light Grid" w:uiPriority="62"/>
+    <w:lsdException w:name="Medium Shading 1" w:uiPriority="63"/>
+    <w:lsdException w:name="Medium Shading 2" w:uiPriority="64"/>
+    <w:lsdException w:name="Medium List 1" w:uiPriority="65"/>
+    <w:lsdException w:name="Medium List 2" w:uiPriority="66"/>
+    <w:lsdException w:name="Medium Grid 1" w:uiPriority="67"/>
+    <w:lsdException w:name="Medium Grid 2" w:uiPriority="68"/>
+    <w:lsdException w:name="Medium Grid 3" w:uiPriority="69"/>
+    <w:lsdException w:name="Dark List" w:uiPriority="70"/>
+    <w:lsdException w:name="Colorful Shading" w:uiPriority="71"/>
+    <w:lsdException w:name="Colorful List" w:uiPriority="72"/>
+    <w:lsdException w:name="Colorful Grid" w:uiPriority="73"/>
+    <w:lsdException w:name="Light Shading Accent 1" w:uiPriority="60"/>
+    <w:lsdException w:name="Light List Accent 1" w:uiPriority="61"/>
+    <w:lsdException w:name="Light Grid Accent 1" w:uiPriority="62"/>
+    <w:lsdException w:name="Medium Shading 1 Accent 1" w:uiPriority="63"/>
+    <w:lsdException w:name="Medium Shading 2 Accent 1" w:uiPriority="64"/>
+    <w:lsdException w:name="Medium List 1 Accent 1" w:uiPriority="65"/>
+    <w:lsdException w:name="Revision" w:semiHidden="1"/>
+    <w:lsdException w:name="List Paragraph" w:uiPriority="34" w:qFormat="1"/>
+    <w:lsdException w:name="Quote" w:uiPriority="29" w:qFormat="1"/>
+    <w:lsdException w:name="Intense Quote" w:uiPriority="30" w:qFormat="1"/>
+    <w:lsdException w:name="Medium List 2 Accent 1" w:uiPriority="66"/>
+    <w:lsdException w:name="Medium Grid 1 Accent 1" w:uiPriority="67"/>
+    <w:lsdException w:name="Medium Grid 2 Accent 1" w:uiPriority="68"/>
+    <w:lsdException w:name="Medium Grid 3 Accent 1" w:uiPriority="69"/>
+    <w:lsdException w:name="Dark List Accent 1" w:uiPriority="70"/>
+    <w:lsdException w:name="Colorful Shading Accent 1" w:uiPriority="71"/>
+    <w:lsdException w:name="Colorful List Accent 1" w:uiPriority="72"/>
+    <w:lsdException w:name="Colorful Grid Accent 1" w:uiPriority="73"/>
+    <w:lsdException w:name="Light Shading Accent 2" w:uiPriority="60"/>
+    <w:lsdException w:name="Light List Accent 2" w:uiPriority="61"/>
+    <w:lsdException w:name="Light Grid Accent 2" w:uiPriority="62"/>
+    <w:lsdException w:name="Medium Shading 1 Accent 2" w:uiPriority="63"/>
+    <w:lsdException w:name="Medium Shading 2 Accent 2" w:uiPriority="64"/>
+    <w:lsdException w:name="Medium List 1 Accent 2" w:uiPriority="65"/>
+    <w:lsdException w:name="Medium List 2 Accent 2" w:uiPriority="66"/>
+    <w:lsdException w:name="Medium Grid 1 Accent 2" w:uiPriority="67"/>
+    <w:lsdException w:name="Medium Grid 2 Accent 2" w:uiPriority="68"/>
+    <w:lsdException w:name="Medium Grid 3 Accent 2" w:uiPriority="69"/>
+    <w:lsdException w:name="Dark List Accent 2" w:uiPriority="70"/>
+    <w:lsdException w:name="Colorful Shading Accent 2" w:uiPriority="71"/>
+    <w:lsdException w:name="Colorful List Accent 2" w:uiPriority="72"/>
+    <w:lsdException w:name="Colorful Grid Accent 2" w:uiPriority="73"/>
+    <w:lsdException w:name="Light Shading Accent 3" w:uiPriority="60"/>
+    <w:lsdException w:name="Light List Accent 3" w:uiPriority="61"/>
+    <w:lsdException w:name="Light Grid Accent 3" w:uiPriority="62"/>
+    <w:lsdException w:name="Medium Shading 1 Accent 3" w:uiPriority="63"/>
+    <w:lsdException w:name="Medium Shading 2 Accent 3" w:uiPriority="64"/>
+    <w:lsdException w:name="Medium List 1 Accent 3" w:uiPriority="65"/>
+    <w:lsdException w:name="Medium List 2 Accent 3" w:uiPriority="66"/>
+    <w:lsdException w:name="Medium Grid 1 Accent 3" w:uiPriority="67"/>
+    <w:lsdException w:name="Medium Grid 2 Accent 3" w:uiPriority="68"/>
+    <w:lsdException w:name="Medium Grid 3 Accent 3" w:uiPriority="69"/>
+    <w:lsdException w:name="Dark List Accent 3" w:uiPriority="70"/>
+    <w:lsdException w:name="Colorful Shading Accent 3" w:uiPriority="71"/>
+    <w:lsdException w:name="Colorful List Accent 3" w:uiPriority="72"/>
+    <w:lsdException w:name="Colorful Grid Accent 3" w:uiPriority="73"/>
+    <w:lsdException w:name="Light Shading Accent 4" w:uiPriority="60"/>
+    <w:lsdException w:name="Light List Accent 4" w:uiPriority="61"/>
+    <w:lsdException w:name="Light Grid Accent 4" w:uiPriority="62"/>
+    <w:lsdException w:name="Medium Shading 1 Accent 4" w:uiPriority="63"/>
+    <w:lsdException w:name="Medium Shading 2 Accent 4" w:uiPriority="64"/>
+    <w:lsdException w:name="Medium List 1 Accent 4" w:uiPriority="65"/>
+    <w:lsdException w:name="Medium List 2 Accent 4" w:uiPriority="66"/>
+    <w:lsdException w:name="Medium Grid 1 Accent 4" w:uiPriority="67"/>
+    <w:lsdException w:name="Medium Grid 2 Accent 4" w:uiPriority="68"/>
+    <w:lsdException w:name="Medium Grid 3 Accent 4" w:uiPriority="69"/>
+    <w:lsdException w:name="Dark List Accent 4" w:uiPriority="70"/>
+    <w:lsdException w:name="Colorful Shading Accent 4" w:uiPriority="71"/>
+    <w:lsdException w:name="Colorful List Accent 4" w:uiPriority="72"/>
+    <w:lsdException w:name="Colorful Grid Accent 4" w:uiPriority="73"/>
+    <w:lsdException w:name="Light Shading Accent 5" w:uiPriority="60"/>
+    <w:lsdException w:name="Light List Accent 5" w:uiPriority="61"/>
+    <w:lsdException w:name="Light Grid Accent 5" w:uiPriority="62"/>
+    <w:lsdException w:name="Medium Shading 1 Accent 5" w:uiPriority="63"/>
+    <w:lsdException w:name="Medium Shading 2 Accent 5" w:uiPriority="64"/>
+    <w:lsdException w:name="Medium List 1 Accent 5" w:uiPriority="65"/>
+    <w:lsdException w:name="Medium List 2 Accent 5" w:uiPriority="66"/>
+    <w:lsdException w:name="Medium Grid 1 Accent 5" w:uiPriority="67"/>
+    <w:lsdException w:name="Medium Grid 2 Accent 5" w:uiPriority="68"/>
+    <w:lsdException w:name="Medium Grid 3 Accent 5" w:uiPriority="69"/>
+    <w:lsdException w:name="Dark List Accent 5" w:uiPriority="70"/>
+    <w:lsdException w:name="Colorful Shading Accent 5" w:uiPriority="71"/>
+    <w:lsdException w:name="Colorful List Accent 5" w:uiPriority="72"/>
+    <w:lsdException w:name="Colorful Grid Accent 5" w:uiPriority="73"/>
+    <w:lsdException w:name="Light Shading Accent 6" w:uiPriority="60"/>
+    <w:lsdException w:name="Light List Accent 6" w:uiPriority="61"/>
+    <w:lsdException w:name="Light Grid Accent 6" w:uiPriority="62"/>
+    <w:lsdException w:name="Medium Shading 1 Accent 6" w:uiPriority="63"/>
+    <w:lsdException w:name="Medium Shading 2 Accent 6" w:uiPriority="64"/>
+    <w:lsdException w:name="Medium List 1 Accent 6" w:uiPriority="65"/>
+    <w:lsdException w:name="Medium List 2 Accent 6" w:uiPriority="66"/>
+    <w:lsdException w:name="Medium Grid 1 Accent 6" w:uiPriority="67"/>
+    <w:lsdException w:name="Medium Grid 2 Accent 6" w:uiPriority="68"/>
+    <w:lsdException w:name="Medium Grid 3 Accent 6" w:uiPriority="69"/>
+    <w:lsdException w:name="Dark List Accent 6" w:uiPriority="70"/>
+    <w:lsdException w:name="Colorful Shading Accent 6" w:uiPriority="71"/>
+    <w:lsdException w:name="Colorful List Accent 6" w:uiPriority="72"/>
+    <w:lsdException w:name="Colorful Grid Accent 6" w:uiPriority="73"/>
+    <w:lsdException w:name="Subtle Emphasis" w:uiPriority="19" w:qFormat="1"/>
+    <w:lsdException w:name="Intense Emphasis" w:uiPriority="21" w:qFormat="1"/>
+    <w:lsdException w:name="Subtle Reference" w:uiPriority="31" w:qFormat="1"/>
+    <w:lsdException w:name="Intense Reference" w:uiPriority="32" w:qFormat="1"/>
+    <w:lsdException w:name="Book Title" w:uiPriority="33" w:qFormat="1"/>
+    <w:lsdException w:name="Bibliography" w:semiHidden="1" w:uiPriority="37" w:unhideWhenUsed="1"/>
+    <w:lsdException w:name="TOC Heading" w:semiHidden="1" w:uiPriority="39" w:unhideWhenUsed="1" w:qFormat="1"/>
+    <w:lsdException w:name="Plain Table 1" w:uiPriority="41"/>
+    <w:lsdException w:name="Plain Table 2" w:uiPriority="42"/>
+    <w:lsdException w:name="Plain Table 3" w:uiPriority="43"/>
+    <w:lsdException w:name="Plain Table 4" w:uiPriority="44"/>
+    <w:lsdException w:name="Plain Table 5" w:uiPriority="45"/>
+    <w:lsdException w:name="Grid Table Light" w:uiPriority="40"/>
+    <w:lsdException w:name="Grid Table 1 Light" w:uiPriority="46"/>
+    <w:lsdException w:name="Grid Table 2" w:uiPriority="47"/>
+    <w:lsdException w:name="Grid Table 3" w:uiPriority="48"/>
+    <w:lsdException w:name="Grid Table 4" w:uiPriority="49"/>
+    <w:lsdException w:name="Grid Table 5 Dark" w:uiPriority="50"/>
+    <w:lsdException w:name="Grid Table 6 Colorful" w:uiPriority="51"/>
+    <w:lsdException w:name="Grid Table 7 Colorful" w:uiPriority="52"/>
+    <w:lsdException w:name="Grid Table 1 Light Accent 1" w:uiPriority="46"/>
+    <w:lsdException w:name="Grid Table 2 Accent 1" w:uiPriority="47"/>
+    <w:lsdException w:name="Grid Table 3 Accent 1" w:uiPriority="48"/>
+    <w:lsdException w:name="Grid Table 4 Accent 1" w:uiPriority="49"/>
+    <w:lsdException w:name="Grid Table 5 Dark Accent 1" w:uiPriority="50"/>
+    <w:lsdException w:name="Grid Table 6 Colorful Accent 1" w:uiPriority="51"/>
+    <w:lsdException w:name="Grid Table 7 Colorful Accent 1" w:uiPriority="52"/>
+    <w:lsdException w:name="Grid Table 1 Light Accent 2" w:uiPriority="46"/>
+    <w:lsdException w:name="Grid Table 2 Accent 2" w:uiPriority="47"/>
+    <w:lsdException w:name="Grid Table 3 Accent 2" w:uiPriority="48"/>
+    <w:lsdException w:name="Grid Table 4 Accent 2" w:uiPriority="49"/>
+    <w:lsdException w:name="Grid Table 5 Dark Accent 2" w:uiPriority="50"/>
+    <w:lsdException w:name="Grid Table 6 Colorful Accent 2" w:uiPriority="51"/>
+    <w:lsdException w:name="Grid Table 7 Colorful Accent 2" w:uiPriority="52"/>
+    <w:lsdException w:name="Grid Table 1 Light Accent 3" w:uiPriority="46"/>
+    <w:lsdException w:name="Grid Table 2 Accent 3" w:uiPriority="47"/>
+    <w:lsdException w:name="Grid Table 3 Accent 3" w:uiPriority="48"/>
+    <w:lsdException w:name="Grid Table 4 Accent 3" w:uiPriority="49"/>
+    <w:lsdException w:name="Grid Table 5 Dark Accent 3" w:uiPriority="50"/>
+    <w:lsdException w:name="Grid Table 6 Colorful Accent 3" w:uiPriority="51"/>
+    <w:lsdException w:name="Grid Table 7 Colorful Accent 3" w:uiPriority="52"/>
+    <w:lsdException w:name="Grid Table 1 Light Accent 4" w:uiPriority="46"/>
+    <w:lsdException w:name="Grid Table 2 Accent 4" w:uiPriority="47"/>
+    <w:lsdException w:name="Grid Table 3 Accent 4" w:uiPriority="48"/>
+    <w:lsdException w:name="Grid Table 4 Accent 4" w:uiPriority="49"/>
+    <w:lsdException w:name="Grid Table 5 Dark Accent 4" w:uiPriority="50"/>
+    <w:lsdException w:name="Grid Table 6 Colorful Accent 4" w:uiPriority="51"/>
+    <w:lsdException w:name="Grid Table 7 Colorful Accent 4" w:uiPriority="52"/>
+    <w:lsdException w:name="Grid Table 1 Light Accent 5" w:uiPriority="46"/>
+    <w:lsdException w:name="Grid Table 2 Accent 5" w:uiPriority="47"/>
+    <w:lsdException w:name="Grid Table 3 Accent 5" w:uiPriority="48"/>
+    <w:lsdException w:name="Grid Table 4 Accent 5" w:uiPriority="49"/>
+    <w:lsdException w:name="Grid Table 5 Dark Accent 5" w:uiPriority="50"/>
+    <w:lsdException w:name="Grid Table 6 Colorful Accent 5" w:uiPriority="51"/>
+    <w:lsdException w:name="Grid Table 7 Colorful Accent 5" w:uiPriority="52"/>
+    <w:lsdException w:name="Grid Table 1 Light Accent 6" w:uiPriority="46"/>
+    <w:lsdException w:name="Grid Table 2 Accent 6" w:uiPriority="47"/>
+    <w:lsdException w:name="Grid Table 3 Accent 6" w:uiPriority="48"/>
+    <w:lsdException w:name="Grid Table 4 Accent 6" w:uiPriority="49"/>
+    <w:lsdException w:name="Grid Table 5 Dark Accent 6" w:uiPriority="50"/>
+    <w:lsdException w:name="Grid Table 6 Colorful Accent 6" w:uiPriority="51"/>
+    <w:lsdException w:name="Grid Table 7 Colorful Accent 6" w:uiPriority="52"/>
+    <w:lsdException w:name="List Table 1 Light" w:uiPriority="46"/>
+    <w:lsdException w:name="List Table 2" w:uiPriority="47"/>
+    <w:lsdException w:name="List Table 3" w:uiPriority="48"/>
+    <w:lsdException w:name="List Table 4" w:uiPriority="49"/>
+    <w:lsdException w:name="List Table 5 Dark" w:uiPriority="50"/>
+    <w:lsdException w:name="List Table 6 Colorful" w:uiPriority="51"/>
+    <w:lsdException w:name="List Table 7 Colorful" w:uiPriority="52"/>
+    <w:lsdException w:name="List Table 1 Light Accent 1" w:uiPriority="46"/>
+    <w:lsdException w:name="List Table 2 Accent 1" w:uiPriority="47"/>
+    <w:lsdException w:name="List Table 3 Accent 1" w:uiPriority="48"/>
+    <w:lsdException w:name="List Table 4 Accent 1" w:uiPriority="49"/>
+    <w:lsdException w:name="List Table 5 Dark Accent 1" w:uiPriority="50"/>
+    <w:lsdException w:name="List Table 6 Colorful Accent 1" w:uiPriority="51"/>
+    <w:lsdException w:name="List Table 7 Colorful Accent 1" w:uiPriority="52"/>
+    <w:lsdException w:name="List Table 1 Light Accent 2" w:uiPriority="46"/>
+    <w:lsdException w:name="List Table 2 Accent 2" w:uiPriority="47"/>
+    <w:lsdException w:name="List Table 3 Accent 2" w:uiPriority="48"/>
+    <w:lsdException w:name="List Table 4 Accent 2" w:uiPriority="49"/>
+    <w:lsdException w:name="List Table 5 Dark Accent 2" w:uiPriority="50"/>
+    <w:lsdException w:name="List Table 6 Colorful Accent 2" w:uiPriority="51"/>
+    <w:lsdException w:name="List Table 7 Colorful Accent 2" w:uiPriority="52"/>
+    <w:lsdException w:name="List Table 1 Light Accent 3" w:uiPriority="46"/>
+    <w:lsdException w:name="List Table 2 Accent 3" w:uiPriority="47"/>
+    <w:lsdException w:name="List Table 3 Accent 3" w:uiPriority="48"/>
+    <w:lsdException w:name="List Table 4 Accent 3" w:uiPriority="49"/>
+    <w:lsdException w:name="List Table 5 Dark Accent 3" w:uiPriority="50"/>
+    <w:lsdException w:name="List Table 6 Colorful Accent 3" w:uiPriority="51"/>
+    <w:lsdException w:name="List Table 7 Colorful Accent 3" w:uiPriority="52"/>
+    <w:lsdException w:name="List Table 1 Light Accent 4" w:uiPriority="46"/>
+    <w:lsdException w:name="List Table 2 Accent 4" w:uiPriority="47"/>
+    <w:lsdException w:name="List Table 3 Accent 4" w:uiPriority="48"/>
+    <w:lsdException w:name="List Table 4 Accent 4" w:uiPriority="49"/>
+    <w:lsdException w:name="List Table 5 Dark Accent 4" w:uiPriority="50"/>
+    <w:lsdException w:name="List Table 6 Colorful Accent 4" w:uiPriority="51"/>
+    <w:lsdException w:name="List Table 7 Colorful Accent 4" w:uiPriority="52"/>
+    <w:lsdException w:name="List Table 1 Light Accent 5" w:uiPriority="46"/>
+    <w:lsdException w:name="List Table 2 Accent 5" w:uiPriority="47"/>
+    <w:lsdException w:name="List Table 3 Accent 5" w:uiPriority="48"/>
+    <w:lsdException w:name="List Table 4 Accent 5" w:uiPriority="49"/>
+    <w:lsdException w:name="List Table 5 Dark Accent 5" w:uiPriority="50"/>
+    <w:lsdException w:name="List Table 6 Colorful Accent 5" w:uiPriority="51"/>
+    <w:lsdException w:name="List Table 7 Colorful Accent 5" w:uiPriority="52"/>
+    <w:lsdException w:name="List Table 1 Light Accent 6" w:uiPriority="46"/>
+    <w:lsdException w:name="List Table 2 Accent 6" w:uiPriority="47"/>
+    <w:lsdException w:name="List Table 3 Accent 6" w:uiPriority="48"/>
+    <w:lsdException w:name="List Table 4 Accent 6" w:uiPriority="49"/>
+    <w:lsdException w:name="List Table 5 Dark Accent 6" w:uiPriority="50"/>
+    <w:lsdException w:name="List Table 6 Colorful Accent 6" w:uiPriority="51"/>
+    <w:lsdException w:name="List Table 7 Colorful Accent 6" w:uiPriority="52"/>
   </w:latentStyles>
   <w:style w:type="paragraph" w:default="1" w:styleId="Norml">
     <w:name w:val="Normal"/>
@@ -23744,7 +24126,6 @@
     <w:uiPriority w:val="99"/>
     <w:semiHidden/>
     <w:unhideWhenUsed/>
-    <w:qFormat/>
     <w:tblPr>
       <w:tblInd w:w="0" w:type="dxa"/>
       <w:tblCellMar>
@@ -23977,7 +24358,6 @@
       <w:lang w:val="en-US"/>
     </w:rPr>
     <w:tblPr>
-      <w:tblInd w:w="0" w:type="dxa"/>
       <w:tblBorders>
         <w:top w:val="single" w:sz="4" w:space="0" w:color="auto"/>
         <w:left w:val="single" w:sz="4" w:space="0" w:color="auto"/>
@@ -23986,12 +24366,6 @@
         <w:insideH w:val="single" w:sz="4" w:space="0" w:color="auto"/>
         <w:insideV w:val="single" w:sz="4" w:space="0" w:color="auto"/>
       </w:tblBorders>
-      <w:tblCellMar>
-        <w:top w:w="0" w:type="dxa"/>
-        <w:left w:w="108" w:type="dxa"/>
-        <w:bottom w:w="0" w:type="dxa"/>
-        <w:right w:w="108" w:type="dxa"/>
-      </w:tblCellMar>
     </w:tblPr>
   </w:style>
   <w:style w:type="paragraph" w:styleId="Buborkszveg">

</xml_diff>

<commit_message>
SSADM: funkciók sorszáma kódban, javítások előkészítése utolsó mérföldkőre
</commit_message>
<xml_diff>
--- a/docs/documentation/SSADM.docx
+++ b/docs/documentation/SSADM.docx
@@ -3423,7 +3423,7 @@
                     <a:blip r:embed="rId14" cstate="print">
                       <a:extLst>
                         <a:ext uri="{28A0092B-C50C-407E-A947-70E740481C1C}">
-                          <a14:useLocalDpi xmlns="" xmlns:wpc="http://schemas.microsoft.com/office/word/2010/wordprocessingCanvas" xmlns:cx="http://schemas.microsoft.com/office/drawing/2014/chartex" xmlns:mc="http://schemas.openxmlformats.org/markup-compatibility/2006" xmlns:o="urn:schemas-microsoft-com:office:office" xmlns:v="urn:schemas-microsoft-com:vml" xmlns:wp14="http://schemas.microsoft.com/office/word/2010/wordprocessingDrawing" xmlns:w10="urn:schemas-microsoft-com:office:word" xmlns:w="http://schemas.openxmlformats.org/wordprocessingml/2006/main" xmlns:w14="http://schemas.microsoft.com/office/word/2010/wordml" xmlns:w15="http://schemas.microsoft.com/office/word/2012/wordml" xmlns:w16se="http://schemas.microsoft.com/office/word/2015/wordml/symex" xmlns:wpg="http://schemas.microsoft.com/office/word/2010/wordprocessingGroup" xmlns:wpi="http://schemas.microsoft.com/office/word/2010/wordprocessingInk" xmlns:wps="http://schemas.microsoft.com/office/word/2010/wordprocessingShape" xmlns:a14="http://schemas.microsoft.com/office/drawing/2010/main" val="0"/>
+                          <a14:useLocalDpi xmlns:a14="http://schemas.microsoft.com/office/drawing/2010/main" xmlns:wps="http://schemas.microsoft.com/office/word/2010/wordprocessingShape" xmlns:wpi="http://schemas.microsoft.com/office/word/2010/wordprocessingInk" xmlns:wpg="http://schemas.microsoft.com/office/word/2010/wordprocessingGroup" xmlns:w16se="http://schemas.microsoft.com/office/word/2015/wordml/symex" xmlns:w15="http://schemas.microsoft.com/office/word/2012/wordml" xmlns:w14="http://schemas.microsoft.com/office/word/2010/wordml" xmlns:w="http://schemas.openxmlformats.org/wordprocessingml/2006/main" xmlns:w10="urn:schemas-microsoft-com:office:word" xmlns:wp14="http://schemas.microsoft.com/office/word/2010/wordprocessingDrawing" xmlns:v="urn:schemas-microsoft-com:vml" xmlns:o="urn:schemas-microsoft-com:office:office" xmlns:mc="http://schemas.openxmlformats.org/markup-compatibility/2006" xmlns:cx="http://schemas.microsoft.com/office/drawing/2014/chartex" xmlns:wpc="http://schemas.microsoft.com/office/word/2010/wordprocessingCanvas" xmlns="" val="0"/>
                         </a:ext>
                       </a:extLst>
                     </a:blip>
@@ -22857,6 +22857,50 @@
           <w:lang w:val="hu-HU"/>
         </w:rPr>
         <w:t xml:space="preserve"> csatlakozások figyelembevételével</w:t>
+      </w:r>
+    </w:p>
+    <w:p>
+      <w:pPr>
+        <w:pStyle w:val="Cmsor2"/>
+        <w:spacing w:before="120"/>
+        <w:ind w:left="357"/>
+        <w:rPr>
+          <w:rFonts w:ascii="Times New Roman" w:hAnsi="Times New Roman" w:cs="Times New Roman"/>
+          <w:b w:val="0"/>
+          <w:sz w:val="24"/>
+          <w:lang w:val="hu-HU"/>
+        </w:rPr>
+      </w:pPr>
+      <w:proofErr w:type="spellStart"/>
+      <w:proofErr w:type="gramStart"/>
+      <w:r>
+        <w:rPr>
+          <w:rFonts w:ascii="Times New Roman" w:hAnsi="Times New Roman" w:cs="Times New Roman"/>
+          <w:b w:val="0"/>
+          <w:sz w:val="24"/>
+          <w:lang w:val="hu-HU"/>
+        </w:rPr>
+        <w:t>app.py</w:t>
+      </w:r>
+      <w:proofErr w:type="spellEnd"/>
+      <w:proofErr w:type="gramEnd"/>
+      <w:r>
+        <w:rPr>
+          <w:rFonts w:ascii="Times New Roman" w:hAnsi="Times New Roman" w:cs="Times New Roman"/>
+          <w:b w:val="0"/>
+          <w:sz w:val="24"/>
+          <w:lang w:val="hu-HU"/>
+        </w:rPr>
+        <w:t xml:space="preserve"> : </w:t>
+      </w:r>
+      <w:r>
+        <w:rPr>
+          <w:rFonts w:ascii="Times New Roman" w:hAnsi="Times New Roman" w:cs="Times New Roman"/>
+          <w:b w:val="0"/>
+          <w:sz w:val="24"/>
+          <w:lang w:val="hu-HU"/>
+        </w:rPr>
+        <w:t>1119. sor</w:t>
       </w:r>
     </w:p>
     <w:p>
@@ -22993,6 +23037,41 @@
           <w:lang w:val="hu-HU"/>
         </w:rPr>
       </w:pPr>
+      <w:proofErr w:type="spellStart"/>
+      <w:proofErr w:type="gramStart"/>
+      <w:r>
+        <w:rPr>
+          <w:rFonts w:ascii="Times New Roman" w:hAnsi="Times New Roman" w:cs="Times New Roman"/>
+          <w:b w:val="0"/>
+          <w:sz w:val="24"/>
+          <w:lang w:val="hu-HU"/>
+        </w:rPr>
+        <w:t>app.py</w:t>
+      </w:r>
+      <w:proofErr w:type="spellEnd"/>
+      <w:proofErr w:type="gramEnd"/>
+      <w:r>
+        <w:rPr>
+          <w:rFonts w:ascii="Times New Roman" w:hAnsi="Times New Roman" w:cs="Times New Roman"/>
+          <w:b w:val="0"/>
+          <w:sz w:val="24"/>
+          <w:lang w:val="hu-HU"/>
+        </w:rPr>
+        <w:t xml:space="preserve"> : 1195. sor</w:t>
+      </w:r>
+    </w:p>
+    <w:p>
+      <w:pPr>
+        <w:pStyle w:val="Cmsor2"/>
+        <w:spacing w:before="120"/>
+        <w:ind w:left="357"/>
+        <w:rPr>
+          <w:rFonts w:ascii="Times New Roman" w:hAnsi="Times New Roman" w:cs="Times New Roman"/>
+          <w:b w:val="0"/>
+          <w:sz w:val="24"/>
+          <w:lang w:val="hu-HU"/>
+        </w:rPr>
+      </w:pPr>
       <w:r>
         <w:rPr>
           <w:rFonts w:ascii="Times New Roman" w:hAnsi="Times New Roman" w:cs="Times New Roman"/>
@@ -23178,6 +23257,41 @@
           <w:lang w:val="hu-HU"/>
         </w:rPr>
       </w:pPr>
+      <w:proofErr w:type="spellStart"/>
+      <w:proofErr w:type="gramStart"/>
+      <w:r>
+        <w:rPr>
+          <w:rFonts w:ascii="Times New Roman" w:hAnsi="Times New Roman" w:cs="Times New Roman"/>
+          <w:b w:val="0"/>
+          <w:sz w:val="24"/>
+          <w:lang w:val="hu-HU"/>
+        </w:rPr>
+        <w:t>app.py</w:t>
+      </w:r>
+      <w:proofErr w:type="spellEnd"/>
+      <w:proofErr w:type="gramEnd"/>
+      <w:r>
+        <w:rPr>
+          <w:rFonts w:ascii="Times New Roman" w:hAnsi="Times New Roman" w:cs="Times New Roman"/>
+          <w:b w:val="0"/>
+          <w:sz w:val="24"/>
+          <w:lang w:val="hu-HU"/>
+        </w:rPr>
+        <w:t xml:space="preserve"> : 1269.sor</w:t>
+      </w:r>
+    </w:p>
+    <w:p>
+      <w:pPr>
+        <w:pStyle w:val="Cmsor2"/>
+        <w:spacing w:before="120"/>
+        <w:ind w:left="357"/>
+        <w:rPr>
+          <w:rFonts w:ascii="Times New Roman" w:hAnsi="Times New Roman" w:cs="Times New Roman"/>
+          <w:b w:val="0"/>
+          <w:sz w:val="24"/>
+          <w:lang w:val="hu-HU"/>
+        </w:rPr>
+      </w:pPr>
       <w:r>
         <w:rPr>
           <w:rFonts w:ascii="Times New Roman" w:hAnsi="Times New Roman" w:cs="Times New Roman"/>
@@ -23278,6 +23392,41 @@
           <w:lang w:val="hu-HU"/>
         </w:rPr>
       </w:pPr>
+      <w:proofErr w:type="spellStart"/>
+      <w:proofErr w:type="gramStart"/>
+      <w:r>
+        <w:rPr>
+          <w:rFonts w:ascii="Times New Roman" w:hAnsi="Times New Roman" w:cs="Times New Roman"/>
+          <w:b w:val="0"/>
+          <w:sz w:val="24"/>
+          <w:lang w:val="hu-HU"/>
+        </w:rPr>
+        <w:t>app.py</w:t>
+      </w:r>
+      <w:proofErr w:type="spellEnd"/>
+      <w:proofErr w:type="gramEnd"/>
+      <w:r>
+        <w:rPr>
+          <w:rFonts w:ascii="Times New Roman" w:hAnsi="Times New Roman" w:cs="Times New Roman"/>
+          <w:b w:val="0"/>
+          <w:sz w:val="24"/>
+          <w:lang w:val="hu-HU"/>
+        </w:rPr>
+        <w:t xml:space="preserve"> : 1156.sor</w:t>
+      </w:r>
+    </w:p>
+    <w:p>
+      <w:pPr>
+        <w:pStyle w:val="Cmsor2"/>
+        <w:spacing w:before="120"/>
+        <w:ind w:left="357"/>
+        <w:rPr>
+          <w:rFonts w:ascii="Times New Roman" w:hAnsi="Times New Roman" w:cs="Times New Roman"/>
+          <w:b w:val="0"/>
+          <w:sz w:val="24"/>
+          <w:lang w:val="hu-HU"/>
+        </w:rPr>
+      </w:pPr>
       <w:r>
         <w:rPr>
           <w:rFonts w:ascii="Times New Roman" w:hAnsi="Times New Roman" w:cs="Times New Roman"/>
@@ -23376,6 +23525,69 @@
           <w:lang w:val="hu-HU"/>
         </w:rPr>
       </w:pPr>
+      <w:proofErr w:type="spellStart"/>
+      <w:r>
+        <w:rPr>
+          <w:rFonts w:ascii="Times New Roman" w:hAnsi="Times New Roman" w:cs="Times New Roman"/>
+          <w:b w:val="0"/>
+          <w:sz w:val="24"/>
+          <w:lang w:val="hu-HU"/>
+        </w:rPr>
+        <w:t>tabla</w:t>
+      </w:r>
+      <w:proofErr w:type="spellEnd"/>
+      <w:r>
+        <w:rPr>
+          <w:rFonts w:ascii="Times New Roman" w:hAnsi="Times New Roman" w:cs="Times New Roman"/>
+          <w:b w:val="0"/>
+          <w:sz w:val="24"/>
+          <w:lang w:val="hu-HU"/>
+        </w:rPr>
+        <w:t>_</w:t>
+      </w:r>
+      <w:proofErr w:type="spellStart"/>
+      <w:proofErr w:type="gramStart"/>
+      <w:r>
+        <w:rPr>
+          <w:rFonts w:ascii="Times New Roman" w:hAnsi="Times New Roman" w:cs="Times New Roman"/>
+          <w:b w:val="0"/>
+          <w:sz w:val="24"/>
+          <w:lang w:val="hu-HU"/>
+        </w:rPr>
+        <w:t>letrehozo.sql</w:t>
+      </w:r>
+      <w:proofErr w:type="spellEnd"/>
+      <w:r>
+        <w:rPr>
+          <w:rFonts w:ascii="Times New Roman" w:hAnsi="Times New Roman" w:cs="Times New Roman"/>
+          <w:b w:val="0"/>
+          <w:sz w:val="24"/>
+          <w:lang w:val="hu-HU"/>
+        </w:rPr>
+        <w:t xml:space="preserve"> :</w:t>
+      </w:r>
+      <w:proofErr w:type="gramEnd"/>
+      <w:r>
+        <w:rPr>
+          <w:rFonts w:ascii="Times New Roman" w:hAnsi="Times New Roman" w:cs="Times New Roman"/>
+          <w:b w:val="0"/>
+          <w:sz w:val="24"/>
+          <w:lang w:val="hu-HU"/>
+        </w:rPr>
+        <w:t xml:space="preserve"> 136.sor</w:t>
+      </w:r>
+    </w:p>
+    <w:p>
+      <w:pPr>
+        <w:pStyle w:val="Cmsor2"/>
+        <w:spacing w:before="120"/>
+        <w:rPr>
+          <w:rFonts w:ascii="Times New Roman" w:hAnsi="Times New Roman" w:cs="Times New Roman"/>
+          <w:b w:val="0"/>
+          <w:sz w:val="24"/>
+          <w:lang w:val="hu-HU"/>
+        </w:rPr>
+      </w:pPr>
       <w:r>
         <w:rPr>
           <w:rFonts w:ascii="Times New Roman" w:hAnsi="Times New Roman" w:cs="Times New Roman"/>
@@ -23453,6 +23665,69 @@
           <w:lang w:val="hu-HU"/>
         </w:rPr>
       </w:pPr>
+      <w:proofErr w:type="spellStart"/>
+      <w:r>
+        <w:rPr>
+          <w:rFonts w:ascii="Times New Roman" w:hAnsi="Times New Roman" w:cs="Times New Roman"/>
+          <w:b w:val="0"/>
+          <w:sz w:val="24"/>
+          <w:lang w:val="hu-HU"/>
+        </w:rPr>
+        <w:t>tabla</w:t>
+      </w:r>
+      <w:proofErr w:type="spellEnd"/>
+      <w:r>
+        <w:rPr>
+          <w:rFonts w:ascii="Times New Roman" w:hAnsi="Times New Roman" w:cs="Times New Roman"/>
+          <w:b w:val="0"/>
+          <w:sz w:val="24"/>
+          <w:lang w:val="hu-HU"/>
+        </w:rPr>
+        <w:t>_</w:t>
+      </w:r>
+      <w:proofErr w:type="spellStart"/>
+      <w:proofErr w:type="gramStart"/>
+      <w:r>
+        <w:rPr>
+          <w:rFonts w:ascii="Times New Roman" w:hAnsi="Times New Roman" w:cs="Times New Roman"/>
+          <w:b w:val="0"/>
+          <w:sz w:val="24"/>
+          <w:lang w:val="hu-HU"/>
+        </w:rPr>
+        <w:t>letrehozo.sql</w:t>
+      </w:r>
+      <w:proofErr w:type="spellEnd"/>
+      <w:r>
+        <w:rPr>
+          <w:rFonts w:ascii="Times New Roman" w:hAnsi="Times New Roman" w:cs="Times New Roman"/>
+          <w:b w:val="0"/>
+          <w:sz w:val="24"/>
+          <w:lang w:val="hu-HU"/>
+        </w:rPr>
+        <w:t xml:space="preserve"> :</w:t>
+      </w:r>
+      <w:proofErr w:type="gramEnd"/>
+      <w:r>
+        <w:rPr>
+          <w:rFonts w:ascii="Times New Roman" w:hAnsi="Times New Roman" w:cs="Times New Roman"/>
+          <w:b w:val="0"/>
+          <w:sz w:val="24"/>
+          <w:lang w:val="hu-HU"/>
+        </w:rPr>
+        <w:t xml:space="preserve"> 386. sor</w:t>
+      </w:r>
+    </w:p>
+    <w:p>
+      <w:pPr>
+        <w:pStyle w:val="Cmsor2"/>
+        <w:spacing w:before="120"/>
+        <w:rPr>
+          <w:rFonts w:ascii="Times New Roman" w:hAnsi="Times New Roman" w:cs="Times New Roman"/>
+          <w:b w:val="0"/>
+          <w:sz w:val="24"/>
+          <w:lang w:val="hu-HU"/>
+        </w:rPr>
+      </w:pPr>
       <w:r>
         <w:rPr>
           <w:rFonts w:ascii="Times New Roman" w:hAnsi="Times New Roman" w:cs="Times New Roman"/>
@@ -23551,6 +23826,69 @@
           <w:lang w:val="hu-HU"/>
         </w:rPr>
       </w:pPr>
+      <w:proofErr w:type="spellStart"/>
+      <w:r>
+        <w:rPr>
+          <w:rFonts w:ascii="Times New Roman" w:hAnsi="Times New Roman" w:cs="Times New Roman"/>
+          <w:b w:val="0"/>
+          <w:sz w:val="24"/>
+          <w:lang w:val="hu-HU"/>
+        </w:rPr>
+        <w:t>tabla</w:t>
+      </w:r>
+      <w:proofErr w:type="spellEnd"/>
+      <w:r>
+        <w:rPr>
+          <w:rFonts w:ascii="Times New Roman" w:hAnsi="Times New Roman" w:cs="Times New Roman"/>
+          <w:b w:val="0"/>
+          <w:sz w:val="24"/>
+          <w:lang w:val="hu-HU"/>
+        </w:rPr>
+        <w:t>_</w:t>
+      </w:r>
+      <w:proofErr w:type="spellStart"/>
+      <w:proofErr w:type="gramStart"/>
+      <w:r>
+        <w:rPr>
+          <w:rFonts w:ascii="Times New Roman" w:hAnsi="Times New Roman" w:cs="Times New Roman"/>
+          <w:b w:val="0"/>
+          <w:sz w:val="24"/>
+          <w:lang w:val="hu-HU"/>
+        </w:rPr>
+        <w:t>letrehozo.sql</w:t>
+      </w:r>
+      <w:proofErr w:type="spellEnd"/>
+      <w:r>
+        <w:rPr>
+          <w:rFonts w:ascii="Times New Roman" w:hAnsi="Times New Roman" w:cs="Times New Roman"/>
+          <w:b w:val="0"/>
+          <w:sz w:val="24"/>
+          <w:lang w:val="hu-HU"/>
+        </w:rPr>
+        <w:t xml:space="preserve"> :</w:t>
+      </w:r>
+      <w:proofErr w:type="gramEnd"/>
+      <w:r>
+        <w:rPr>
+          <w:rFonts w:ascii="Times New Roman" w:hAnsi="Times New Roman" w:cs="Times New Roman"/>
+          <w:b w:val="0"/>
+          <w:sz w:val="24"/>
+          <w:lang w:val="hu-HU"/>
+        </w:rPr>
+        <w:t xml:space="preserve"> 163. sor</w:t>
+      </w:r>
+    </w:p>
+    <w:p>
+      <w:pPr>
+        <w:pStyle w:val="Cmsor2"/>
+        <w:spacing w:before="120"/>
+        <w:rPr>
+          <w:rFonts w:ascii="Times New Roman" w:hAnsi="Times New Roman" w:cs="Times New Roman"/>
+          <w:b w:val="0"/>
+          <w:sz w:val="24"/>
+          <w:lang w:val="hu-HU"/>
+        </w:rPr>
+      </w:pPr>
       <w:r>
         <w:rPr>
           <w:rFonts w:ascii="Times New Roman" w:hAnsi="Times New Roman" w:cs="Times New Roman"/>
@@ -23645,6 +23983,69 @@
           <w:lang w:val="hu-HU"/>
         </w:rPr>
       </w:pPr>
+      <w:proofErr w:type="spellStart"/>
+      <w:r>
+        <w:rPr>
+          <w:rFonts w:ascii="Times New Roman" w:hAnsi="Times New Roman" w:cs="Times New Roman"/>
+          <w:b w:val="0"/>
+          <w:sz w:val="24"/>
+          <w:lang w:val="hu-HU"/>
+        </w:rPr>
+        <w:t>tabla</w:t>
+      </w:r>
+      <w:proofErr w:type="spellEnd"/>
+      <w:r>
+        <w:rPr>
+          <w:rFonts w:ascii="Times New Roman" w:hAnsi="Times New Roman" w:cs="Times New Roman"/>
+          <w:b w:val="0"/>
+          <w:sz w:val="24"/>
+          <w:lang w:val="hu-HU"/>
+        </w:rPr>
+        <w:t>_</w:t>
+      </w:r>
+      <w:proofErr w:type="spellStart"/>
+      <w:proofErr w:type="gramStart"/>
+      <w:r>
+        <w:rPr>
+          <w:rFonts w:ascii="Times New Roman" w:hAnsi="Times New Roman" w:cs="Times New Roman"/>
+          <w:b w:val="0"/>
+          <w:sz w:val="24"/>
+          <w:lang w:val="hu-HU"/>
+        </w:rPr>
+        <w:t>letrehozo.sql</w:t>
+      </w:r>
+      <w:proofErr w:type="spellEnd"/>
+      <w:r>
+        <w:rPr>
+          <w:rFonts w:ascii="Times New Roman" w:hAnsi="Times New Roman" w:cs="Times New Roman"/>
+          <w:b w:val="0"/>
+          <w:sz w:val="24"/>
+          <w:lang w:val="hu-HU"/>
+        </w:rPr>
+        <w:t xml:space="preserve"> :</w:t>
+      </w:r>
+      <w:proofErr w:type="gramEnd"/>
+      <w:r>
+        <w:rPr>
+          <w:rFonts w:ascii="Times New Roman" w:hAnsi="Times New Roman" w:cs="Times New Roman"/>
+          <w:b w:val="0"/>
+          <w:sz w:val="24"/>
+          <w:lang w:val="hu-HU"/>
+        </w:rPr>
+        <w:t xml:space="preserve"> 196. sor</w:t>
+      </w:r>
+    </w:p>
+    <w:p>
+      <w:pPr>
+        <w:pStyle w:val="Cmsor2"/>
+        <w:spacing w:before="120"/>
+        <w:rPr>
+          <w:rFonts w:ascii="Times New Roman" w:hAnsi="Times New Roman" w:cs="Times New Roman"/>
+          <w:b w:val="0"/>
+          <w:sz w:val="24"/>
+          <w:lang w:val="hu-HU"/>
+        </w:rPr>
+      </w:pPr>
       <w:r>
         <w:rPr>
           <w:rFonts w:ascii="Times New Roman" w:hAnsi="Times New Roman" w:cs="Times New Roman"/>
@@ -23703,6 +24104,7 @@
           <w:rFonts w:ascii="Times New Roman" w:hAnsi="Times New Roman" w:cs="Times New Roman"/>
           <w:lang w:val="hu-HU"/>
         </w:rPr>
+        <w:lastRenderedPageBreak/>
         <w:t>Az alkalmazás telepítése</w:t>
       </w:r>
     </w:p>

</xml_diff>

<commit_message>
Dokumentáció 3: Tokyo Drift
</commit_message>
<xml_diff>
--- a/docs/documentation/SSADM.docx
+++ b/docs/documentation/SSADM.docx
@@ -2785,9 +2785,9 @@
         </w:rPr>
         <w:drawing>
           <wp:inline distT="0" distB="0" distL="0" distR="0">
-            <wp:extent cx="6645910" cy="4561205"/>
+            <wp:extent cx="6645910" cy="4559300"/>
             <wp:effectExtent l="19050" t="0" r="2540" b="0"/>
-            <wp:docPr id="18" name="Kép 17" descr="vasut_utas_fiz1.png"/>
+            <wp:docPr id="6" name="Kép 5" descr="vasut_utas_fiz1.png"/>
             <wp:cNvGraphicFramePr>
               <a:graphicFrameLocks xmlns:a="http://schemas.openxmlformats.org/drawingml/2006/main" noChangeAspect="1"/>
             </wp:cNvGraphicFramePr>
@@ -2807,7 +2807,7 @@
                   <pic:spPr>
                     <a:xfrm>
                       <a:off x="0" y="0"/>
-                      <a:ext cx="6645910" cy="4561205"/>
+                      <a:ext cx="6645910" cy="4559300"/>
                     </a:xfrm>
                     <a:prstGeom prst="rect">
                       <a:avLst/>
@@ -2829,7 +2829,7 @@
           <wp:inline distT="0" distB="0" distL="0" distR="0">
             <wp:extent cx="6645910" cy="3277235"/>
             <wp:effectExtent l="19050" t="0" r="2540" b="0"/>
-            <wp:docPr id="19" name="Kép 18" descr="vasut_admin_fiz1.png"/>
+            <wp:docPr id="7" name="Kép 6" descr="vasut_admin_fiz1.png"/>
             <wp:cNvGraphicFramePr>
               <a:graphicFrameLocks xmlns:a="http://schemas.openxmlformats.org/drawingml/2006/main" noChangeAspect="1"/>
             </wp:cNvGraphicFramePr>
@@ -2909,7 +2909,7 @@
           <wp:inline distT="0" distB="0" distL="0" distR="0">
             <wp:extent cx="6645910" cy="4666615"/>
             <wp:effectExtent l="19050" t="0" r="2540" b="0"/>
-            <wp:docPr id="20" name="Kép 19" descr="vasut_utas_fiz2.png"/>
+            <wp:docPr id="8" name="Kép 7" descr="vasut_utas_fiz2.png"/>
             <wp:cNvGraphicFramePr>
               <a:graphicFrameLocks xmlns:a="http://schemas.openxmlformats.org/drawingml/2006/main" noChangeAspect="1"/>
             </wp:cNvGraphicFramePr>
@@ -2951,9 +2951,9 @@
         <w:lastRenderedPageBreak/>
         <w:drawing>
           <wp:inline distT="0" distB="0" distL="0" distR="0">
-            <wp:extent cx="6645910" cy="6061710"/>
+            <wp:extent cx="6645910" cy="6056630"/>
             <wp:effectExtent l="19050" t="0" r="2540" b="0"/>
-            <wp:docPr id="21" name="Kép 20" descr="vasut_admin_fiz2.png"/>
+            <wp:docPr id="10" name="Kép 9" descr="vasut_admin_fiz2.png"/>
             <wp:cNvGraphicFramePr>
               <a:graphicFrameLocks xmlns:a="http://schemas.openxmlformats.org/drawingml/2006/main" noChangeAspect="1"/>
             </wp:cNvGraphicFramePr>
@@ -2973,7 +2973,7 @@
                   <pic:spPr>
                     <a:xfrm>
                       <a:off x="0" y="0"/>
-                      <a:ext cx="6645910" cy="6061710"/>
+                      <a:ext cx="6645910" cy="6056630"/>
                     </a:xfrm>
                     <a:prstGeom prst="rect">
                       <a:avLst/>
@@ -3036,7 +3036,7 @@
           <wp:inline distT="0" distB="0" distL="0" distR="0">
             <wp:extent cx="6645910" cy="4559300"/>
             <wp:effectExtent l="19050" t="0" r="2540" b="0"/>
-            <wp:docPr id="22" name="Kép 21" descr="vasut_utas_log1.png"/>
+            <wp:docPr id="12" name="Kép 11" descr="vasut_utas_log1.png"/>
             <wp:cNvGraphicFramePr>
               <a:graphicFrameLocks xmlns:a="http://schemas.openxmlformats.org/drawingml/2006/main" noChangeAspect="1"/>
             </wp:cNvGraphicFramePr>
@@ -3078,7 +3078,7 @@
           <wp:inline distT="0" distB="0" distL="0" distR="0">
             <wp:extent cx="6645910" cy="3277235"/>
             <wp:effectExtent l="19050" t="0" r="2540" b="0"/>
-            <wp:docPr id="23" name="Kép 22" descr="vasut_admin_log1.png"/>
+            <wp:docPr id="13" name="Kép 12" descr="vasut_admin_log1.png"/>
             <wp:cNvGraphicFramePr>
               <a:graphicFrameLocks xmlns:a="http://schemas.openxmlformats.org/drawingml/2006/main" noChangeAspect="1"/>
             </wp:cNvGraphicFramePr>
@@ -3177,7 +3177,7 @@
           <wp:inline distT="0" distB="0" distL="0" distR="0">
             <wp:extent cx="6645910" cy="4666615"/>
             <wp:effectExtent l="19050" t="0" r="2540" b="0"/>
-            <wp:docPr id="24" name="Kép 23" descr="vasut_utas_log2.png"/>
+            <wp:docPr id="14" name="Kép 13" descr="vasut_utas_log2.png"/>
             <wp:cNvGraphicFramePr>
               <a:graphicFrameLocks xmlns:a="http://schemas.openxmlformats.org/drawingml/2006/main" noChangeAspect="1"/>
             </wp:cNvGraphicFramePr>
@@ -3221,7 +3221,7 @@
           <wp:inline distT="0" distB="0" distL="0" distR="0">
             <wp:extent cx="6645910" cy="6088380"/>
             <wp:effectExtent l="19050" t="0" r="2540" b="0"/>
-            <wp:docPr id="26" name="Kép 25" descr="vasut_admin_log2.png"/>
+            <wp:docPr id="15" name="Kép 14" descr="vasut_admin_log2.png"/>
             <wp:cNvGraphicFramePr>
               <a:graphicFrameLocks xmlns:a="http://schemas.openxmlformats.org/drawingml/2006/main" noChangeAspect="1"/>
             </wp:cNvGraphicFramePr>
@@ -3413,7 +3413,7 @@
                     <a:blip r:embed="rId14" cstate="print">
                       <a:extLst>
                         <a:ext uri="{28A0092B-C50C-407E-A947-70E740481C1C}">
-                          <a14:useLocalDpi xmlns="" xmlns:wpc="http://schemas.microsoft.com/office/word/2010/wordprocessingCanvas" xmlns:cx="http://schemas.microsoft.com/office/drawing/2014/chartex" xmlns:cx1="http://schemas.microsoft.com/office/drawing/2015/9/8/chartex" xmlns:mc="http://schemas.openxmlformats.org/markup-compatibility/2006" xmlns:o="urn:schemas-microsoft-com:office:office" xmlns:v="urn:schemas-microsoft-com:vml" xmlns:wp14="http://schemas.microsoft.com/office/word/2010/wordprocessingDrawing" xmlns:w10="urn:schemas-microsoft-com:office:word" xmlns:w="http://schemas.openxmlformats.org/wordprocessingml/2006/main" xmlns:w14="http://schemas.microsoft.com/office/word/2010/wordml" xmlns:w15="http://schemas.microsoft.com/office/word/2012/wordml" xmlns:w16se="http://schemas.microsoft.com/office/word/2015/wordml/symex" xmlns:wpg="http://schemas.microsoft.com/office/word/2010/wordprocessingGroup" xmlns:wpi="http://schemas.microsoft.com/office/word/2010/wordprocessingInk" xmlns:wps="http://schemas.microsoft.com/office/word/2010/wordprocessingShape" xmlns:a14="http://schemas.microsoft.com/office/drawing/2010/main" val="0"/>
+                          <a14:useLocalDpi xmlns:a14="http://schemas.microsoft.com/office/drawing/2010/main" xmlns:wps="http://schemas.microsoft.com/office/word/2010/wordprocessingShape" xmlns:wpi="http://schemas.microsoft.com/office/word/2010/wordprocessingInk" xmlns:wpg="http://schemas.microsoft.com/office/word/2010/wordprocessingGroup" xmlns:w16se="http://schemas.microsoft.com/office/word/2015/wordml/symex" xmlns:w15="http://schemas.microsoft.com/office/word/2012/wordml" xmlns:w14="http://schemas.microsoft.com/office/word/2010/wordml" xmlns:w="http://schemas.openxmlformats.org/wordprocessingml/2006/main" xmlns:w10="urn:schemas-microsoft-com:office:word" xmlns:wp14="http://schemas.microsoft.com/office/word/2010/wordprocessingDrawing" xmlns:v="urn:schemas-microsoft-com:vml" xmlns:o="urn:schemas-microsoft-com:office:office" xmlns:mc="http://schemas.openxmlformats.org/markup-compatibility/2006" xmlns:cx1="http://schemas.microsoft.com/office/drawing/2015/9/8/chartex" xmlns:cx="http://schemas.microsoft.com/office/drawing/2014/chartex" xmlns:wpc="http://schemas.microsoft.com/office/word/2010/wordprocessingCanvas" xmlns="" val="0"/>
                         </a:ext>
                       </a:extLst>
                     </a:blip>
@@ -24952,16 +24952,7 @@
                 <w:sz w:val="24"/>
                 <w:lang w:val="hu-HU"/>
               </w:rPr>
-              <w:t>Lekérdezi a</w:t>
-            </w:r>
-            <w:r>
-              <w:rPr>
-                <w:rFonts w:ascii="Times New Roman" w:hAnsi="Times New Roman" w:cs="Times New Roman"/>
-                <w:b w:val="0"/>
-                <w:sz w:val="24"/>
-                <w:lang w:val="hu-HU"/>
-              </w:rPr>
-              <w:t>zokat a vásárlókat, akik egy adott jegyszám felett vásároltak</w:t>
+              <w:t>Lekérdezi azokat a vásárlókat, akik egy adott jegyszám felett vásároltak</w:t>
             </w:r>
           </w:p>
         </w:tc>
@@ -25197,16 +25188,7 @@
                 <w:sz w:val="24"/>
                 <w:lang w:val="hu-HU"/>
               </w:rPr>
-              <w:t xml:space="preserve">kb. </w:t>
-            </w:r>
-            <w:r>
-              <w:rPr>
-                <w:rFonts w:ascii="Times New Roman" w:hAnsi="Times New Roman" w:cs="Times New Roman"/>
-                <w:b w:val="0"/>
-                <w:sz w:val="24"/>
-                <w:lang w:val="hu-HU"/>
-              </w:rPr>
-              <w:t>heti 1</w:t>
+              <w:t>kb. heti 1</w:t>
             </w:r>
           </w:p>
         </w:tc>
@@ -25498,7 +25480,6 @@
         <w:t>app.py</w:t>
       </w:r>
       <w:proofErr w:type="spellEnd"/>
-      <w:proofErr w:type="gramEnd"/>
       <w:r>
         <w:rPr>
           <w:rFonts w:ascii="Times New Roman" w:hAnsi="Times New Roman" w:cs="Times New Roman"/>
@@ -25506,7 +25487,17 @@
           <w:sz w:val="24"/>
           <w:lang w:val="hu-HU"/>
         </w:rPr>
-        <w:t xml:space="preserve"> : </w:t>
+        <w:t xml:space="preserve"> :</w:t>
+      </w:r>
+      <w:proofErr w:type="gramEnd"/>
+      <w:r>
+        <w:rPr>
+          <w:rFonts w:ascii="Times New Roman" w:hAnsi="Times New Roman" w:cs="Times New Roman"/>
+          <w:b w:val="0"/>
+          <w:sz w:val="24"/>
+          <w:lang w:val="hu-HU"/>
+        </w:rPr>
+        <w:t xml:space="preserve"> </w:t>
       </w:r>
       <w:r>
         <w:rPr>
@@ -27450,7 +27441,6 @@
         </w:rPr>
       </w:pPr>
       <w:proofErr w:type="spellStart"/>
-      <w:proofErr w:type="gramStart"/>
       <w:r>
         <w:rPr>
           <w:rFonts w:ascii="Times New Roman" w:hAnsi="Times New Roman" w:cs="Times New Roman"/>
@@ -27461,7 +27451,6 @@
         <w:t>app.py</w:t>
       </w:r>
       <w:proofErr w:type="spellEnd"/>
-      <w:proofErr w:type="gramEnd"/>
       <w:r>
         <w:rPr>
           <w:rFonts w:ascii="Times New Roman" w:hAnsi="Times New Roman" w:cs="Times New Roman"/>
@@ -30269,7 +30258,6 @@
         <w:t>app.py</w:t>
       </w:r>
       <w:proofErr w:type="spellEnd"/>
-      <w:proofErr w:type="gramEnd"/>
       <w:r>
         <w:rPr>
           <w:rFonts w:ascii="Times New Roman" w:hAnsi="Times New Roman" w:cs="Times New Roman"/>
@@ -30277,7 +30265,17 @@
           <w:sz w:val="24"/>
           <w:lang w:val="hu-HU"/>
         </w:rPr>
-        <w:t xml:space="preserve"> : 11</w:t>
+        <w:t xml:space="preserve"> :</w:t>
+      </w:r>
+      <w:proofErr w:type="gramEnd"/>
+      <w:r>
+        <w:rPr>
+          <w:rFonts w:ascii="Times New Roman" w:hAnsi="Times New Roman" w:cs="Times New Roman"/>
+          <w:b w:val="0"/>
+          <w:sz w:val="24"/>
+          <w:lang w:val="hu-HU"/>
+        </w:rPr>
+        <w:t xml:space="preserve"> 11</w:t>
       </w:r>
       <w:r>
         <w:rPr>

</xml_diff>

<commit_message>
Dokumentáció: A Formázási Hiba Visszavág
</commit_message>
<xml_diff>
--- a/docs/documentation/SSADM.docx
+++ b/docs/documentation/SSADM.docx
@@ -3389,7 +3389,7 @@
                     <a:blip r:embed="rId14" cstate="print">
                       <a:extLst>
                         <a:ext uri="{28A0092B-C50C-407E-A947-70E740481C1C}">
-                          <a14:useLocalDpi xmlns:a14="http://schemas.microsoft.com/office/drawing/2010/main" xmlns:wps="http://schemas.microsoft.com/office/word/2010/wordprocessingShape" xmlns:wpi="http://schemas.microsoft.com/office/word/2010/wordprocessingInk" xmlns:wpg="http://schemas.microsoft.com/office/word/2010/wordprocessingGroup" xmlns:w16se="http://schemas.microsoft.com/office/word/2015/wordml/symex" xmlns:w15="http://schemas.microsoft.com/office/word/2012/wordml" xmlns:w14="http://schemas.microsoft.com/office/word/2010/wordml" xmlns:w="http://schemas.openxmlformats.org/wordprocessingml/2006/main" xmlns:w10="urn:schemas-microsoft-com:office:word" xmlns:wp14="http://schemas.microsoft.com/office/word/2010/wordprocessingDrawing" xmlns:v="urn:schemas-microsoft-com:vml" xmlns:o="urn:schemas-microsoft-com:office:office" xmlns:mc="http://schemas.openxmlformats.org/markup-compatibility/2006" xmlns:cx1="http://schemas.microsoft.com/office/drawing/2015/9/8/chartex" xmlns:cx="http://schemas.microsoft.com/office/drawing/2014/chartex" xmlns:wpc="http://schemas.microsoft.com/office/word/2010/wordprocessingCanvas" xmlns="" val="0"/>
+                          <a14:useLocalDpi xmlns="" xmlns:wpc="http://schemas.microsoft.com/office/word/2010/wordprocessingCanvas" xmlns:cx="http://schemas.microsoft.com/office/drawing/2014/chartex" xmlns:cx1="http://schemas.microsoft.com/office/drawing/2015/9/8/chartex" xmlns:mc="http://schemas.openxmlformats.org/markup-compatibility/2006" xmlns:o="urn:schemas-microsoft-com:office:office" xmlns:v="urn:schemas-microsoft-com:vml" xmlns:wp14="http://schemas.microsoft.com/office/word/2010/wordprocessingDrawing" xmlns:w10="urn:schemas-microsoft-com:office:word" xmlns:w="http://schemas.openxmlformats.org/wordprocessingml/2006/main" xmlns:w14="http://schemas.microsoft.com/office/word/2010/wordml" xmlns:w15="http://schemas.microsoft.com/office/word/2012/wordml" xmlns:w16se="http://schemas.microsoft.com/office/word/2015/wordml/symex" xmlns:wpg="http://schemas.microsoft.com/office/word/2010/wordprocessingGroup" xmlns:wpi="http://schemas.microsoft.com/office/word/2010/wordprocessingInk" xmlns:wps="http://schemas.microsoft.com/office/word/2010/wordprocessingShape" xmlns:a14="http://schemas.microsoft.com/office/drawing/2010/main" val="0"/>
                         </a:ext>
                       </a:extLst>
                     </a:blip>
@@ -25456,6 +25456,7 @@
         <w:t>app.py</w:t>
       </w:r>
       <w:proofErr w:type="spellEnd"/>
+      <w:proofErr w:type="gramEnd"/>
       <w:r>
         <w:rPr>
           <w:rFonts w:ascii="Times New Roman" w:hAnsi="Times New Roman" w:cs="Times New Roman"/>
@@ -25463,9 +25464,8 @@
           <w:sz w:val="24"/>
           <w:lang w:val="hu-HU"/>
         </w:rPr>
-        <w:t xml:space="preserve"> :</w:t>
-      </w:r>
-      <w:proofErr w:type="gramEnd"/>
+        <w:t xml:space="preserve"> : </w:t>
+      </w:r>
       <w:r>
         <w:rPr>
           <w:rFonts w:ascii="Times New Roman" w:hAnsi="Times New Roman" w:cs="Times New Roman"/>
@@ -25473,7 +25473,7 @@
           <w:sz w:val="24"/>
           <w:lang w:val="hu-HU"/>
         </w:rPr>
-        <w:t xml:space="preserve"> </w:t>
+        <w:t>11</w:t>
       </w:r>
       <w:r>
         <w:rPr>
@@ -25482,7 +25482,7 @@
           <w:sz w:val="24"/>
           <w:lang w:val="hu-HU"/>
         </w:rPr>
-        <w:t>11</w:t>
+        <w:t>53</w:t>
       </w:r>
       <w:r>
         <w:rPr>
@@ -25491,16 +25491,29 @@
           <w:sz w:val="24"/>
           <w:lang w:val="hu-HU"/>
         </w:rPr>
-        <w:t>53</w:t>
-      </w:r>
-      <w:r>
+        <w:t>. sor</w:t>
+      </w:r>
+    </w:p>
+    <w:p>
+      <w:pPr>
+        <w:pStyle w:val="Cmsor2"/>
+        <w:spacing w:before="120"/>
+        <w:ind w:left="357"/>
         <w:rPr>
           <w:rFonts w:ascii="Times New Roman" w:hAnsi="Times New Roman" w:cs="Times New Roman"/>
           <w:b w:val="0"/>
           <w:sz w:val="24"/>
           <w:lang w:val="hu-HU"/>
         </w:rPr>
-        <w:t>. sor</w:t>
+      </w:pPr>
+      <w:r>
+        <w:rPr>
+          <w:rFonts w:ascii="Times New Roman" w:hAnsi="Times New Roman" w:cs="Times New Roman"/>
+          <w:b w:val="0"/>
+          <w:sz w:val="24"/>
+          <w:lang w:val="hu-HU"/>
+        </w:rPr>
+        <w:t>Utas 2. funkció</w:t>
       </w:r>
     </w:p>
     <w:p>
@@ -25522,21 +25535,19 @@
           <w:sz w:val="24"/>
           <w:lang w:val="hu-HU"/>
         </w:rPr>
-        <w:t>Utas 2. funkció</w:t>
-      </w:r>
-    </w:p>
-    <w:p>
-      <w:pPr>
-        <w:pStyle w:val="Cmsor2"/>
-        <w:spacing w:before="120"/>
-        <w:ind w:left="357"/>
+        <w:t>Utas fizikai 2</w:t>
+      </w:r>
+      <w:proofErr w:type="gramStart"/>
+      <w:r>
         <w:rPr>
           <w:rFonts w:ascii="Times New Roman" w:hAnsi="Times New Roman" w:cs="Times New Roman"/>
           <w:b w:val="0"/>
           <w:sz w:val="24"/>
           <w:lang w:val="hu-HU"/>
         </w:rPr>
-      </w:pPr>
+        <w:t>.szint</w:t>
+      </w:r>
+      <w:proofErr w:type="gramEnd"/>
       <w:r>
         <w:rPr>
           <w:rFonts w:ascii="Times New Roman" w:hAnsi="Times New Roman" w:cs="Times New Roman"/>
@@ -25544,26 +25555,6 @@
           <w:sz w:val="24"/>
           <w:lang w:val="hu-HU"/>
         </w:rPr>
-        <w:t>Utas fizikai 2</w:t>
-      </w:r>
-      <w:proofErr w:type="gramStart"/>
-      <w:r>
-        <w:rPr>
-          <w:rFonts w:ascii="Times New Roman" w:hAnsi="Times New Roman" w:cs="Times New Roman"/>
-          <w:b w:val="0"/>
-          <w:sz w:val="24"/>
-          <w:lang w:val="hu-HU"/>
-        </w:rPr>
-        <w:t>.szint</w:t>
-      </w:r>
-      <w:proofErr w:type="gramEnd"/>
-      <w:r>
-        <w:rPr>
-          <w:rFonts w:ascii="Times New Roman" w:hAnsi="Times New Roman" w:cs="Times New Roman"/>
-          <w:b w:val="0"/>
-          <w:sz w:val="24"/>
-          <w:lang w:val="hu-HU"/>
-        </w:rPr>
         <w:t xml:space="preserve"> 1. űrlap</w:t>
       </w:r>
     </w:p>
@@ -27004,16 +26995,6 @@
         <w:t>append</w:t>
       </w:r>
       <w:proofErr w:type="spellEnd"/>
-      <w:r>
-        <w:rPr>
-          <w:rFonts w:ascii="Consolas" w:eastAsia="Times New Roman" w:hAnsi="Consolas" w:cs="Times New Roman"/>
-          <w:color w:val="CCCCCC"/>
-          <w:sz w:val="16"/>
-          <w:szCs w:val="16"/>
-          <w:lang w:val="hu-HU" w:eastAsia="hu-HU"/>
-        </w:rPr>
-        <w:t>(</w:t>
-      </w:r>
       <w:proofErr w:type="gramEnd"/>
       <w:r>
         <w:rPr>
@@ -27023,7 +27004,7 @@
           <w:szCs w:val="16"/>
           <w:lang w:val="hu-HU" w:eastAsia="hu-HU"/>
         </w:rPr>
-        <w:t>{</w:t>
+        <w:t>({</w:t>
       </w:r>
     </w:p>
     <w:p>
@@ -29689,16 +29670,6 @@
         <w:t>append</w:t>
       </w:r>
       <w:proofErr w:type="spellEnd"/>
-      <w:r>
-        <w:rPr>
-          <w:rFonts w:ascii="Consolas" w:eastAsia="Times New Roman" w:hAnsi="Consolas" w:cs="Times New Roman"/>
-          <w:color w:val="CCCCCC"/>
-          <w:sz w:val="16"/>
-          <w:szCs w:val="16"/>
-          <w:lang w:val="hu-HU" w:eastAsia="hu-HU"/>
-        </w:rPr>
-        <w:t>(</w:t>
-      </w:r>
       <w:proofErr w:type="gramEnd"/>
       <w:r>
         <w:rPr>
@@ -29708,7 +29679,7 @@
           <w:szCs w:val="16"/>
           <w:lang w:val="hu-HU" w:eastAsia="hu-HU"/>
         </w:rPr>
-        <w:t>{</w:t>
+        <w:t>({</w:t>
       </w:r>
     </w:p>
     <w:p>
@@ -30245,6 +30216,7 @@
         <w:t>app.py</w:t>
       </w:r>
       <w:proofErr w:type="spellEnd"/>
+      <w:proofErr w:type="gramEnd"/>
       <w:r>
         <w:rPr>
           <w:rFonts w:ascii="Times New Roman" w:hAnsi="Times New Roman" w:cs="Times New Roman"/>
@@ -30252,9 +30224,8 @@
           <w:sz w:val="24"/>
           <w:lang w:val="hu-HU"/>
         </w:rPr>
-        <w:t xml:space="preserve"> :</w:t>
-      </w:r>
-      <w:proofErr w:type="gramEnd"/>
+        <w:t xml:space="preserve"> : 11</w:t>
+      </w:r>
       <w:r>
         <w:rPr>
           <w:rFonts w:ascii="Times New Roman" w:hAnsi="Times New Roman" w:cs="Times New Roman"/>
@@ -30262,7 +30233,7 @@
           <w:sz w:val="24"/>
           <w:lang w:val="hu-HU"/>
         </w:rPr>
-        <w:t xml:space="preserve"> 11</w:t>
+        <w:t>88</w:t>
       </w:r>
       <w:r>
         <w:rPr>
@@ -30271,16 +30242,29 @@
           <w:sz w:val="24"/>
           <w:lang w:val="hu-HU"/>
         </w:rPr>
-        <w:t>88</w:t>
-      </w:r>
-      <w:r>
+        <w:t>. sor</w:t>
+      </w:r>
+    </w:p>
+    <w:p>
+      <w:pPr>
+        <w:pStyle w:val="Cmsor2"/>
+        <w:spacing w:before="120"/>
+        <w:ind w:left="357"/>
         <w:rPr>
           <w:rFonts w:ascii="Times New Roman" w:hAnsi="Times New Roman" w:cs="Times New Roman"/>
           <w:b w:val="0"/>
           <w:sz w:val="24"/>
           <w:lang w:val="hu-HU"/>
         </w:rPr>
-        <w:t>. sor</w:t>
+      </w:pPr>
+      <w:r>
+        <w:rPr>
+          <w:rFonts w:ascii="Times New Roman" w:hAnsi="Times New Roman" w:cs="Times New Roman"/>
+          <w:b w:val="0"/>
+          <w:sz w:val="24"/>
+          <w:lang w:val="hu-HU"/>
+        </w:rPr>
+        <w:t>Alkalmazott 7. funkció</w:t>
       </w:r>
     </w:p>
     <w:p>
@@ -30302,21 +30286,19 @@
           <w:sz w:val="24"/>
           <w:lang w:val="hu-HU"/>
         </w:rPr>
-        <w:t>Alkalmazott 7. funkció</w:t>
-      </w:r>
-    </w:p>
-    <w:p>
-      <w:pPr>
-        <w:pStyle w:val="Cmsor2"/>
-        <w:spacing w:before="120"/>
-        <w:ind w:left="357"/>
+        <w:t>Alkalmazott fizikai 2</w:t>
+      </w:r>
+      <w:proofErr w:type="gramStart"/>
+      <w:r>
         <w:rPr>
           <w:rFonts w:ascii="Times New Roman" w:hAnsi="Times New Roman" w:cs="Times New Roman"/>
           <w:b w:val="0"/>
           <w:sz w:val="24"/>
           <w:lang w:val="hu-HU"/>
         </w:rPr>
-      </w:pPr>
+        <w:t>.szint</w:t>
+      </w:r>
+      <w:proofErr w:type="gramEnd"/>
       <w:r>
         <w:rPr>
           <w:rFonts w:ascii="Times New Roman" w:hAnsi="Times New Roman" w:cs="Times New Roman"/>
@@ -30324,26 +30306,6 @@
           <w:sz w:val="24"/>
           <w:lang w:val="hu-HU"/>
         </w:rPr>
-        <w:t>Alkalmazott fizikai 2</w:t>
-      </w:r>
-      <w:proofErr w:type="gramStart"/>
-      <w:r>
-        <w:rPr>
-          <w:rFonts w:ascii="Times New Roman" w:hAnsi="Times New Roman" w:cs="Times New Roman"/>
-          <w:b w:val="0"/>
-          <w:sz w:val="24"/>
-          <w:lang w:val="hu-HU"/>
-        </w:rPr>
-        <w:t>.szint</w:t>
-      </w:r>
-      <w:proofErr w:type="gramEnd"/>
-      <w:r>
-        <w:rPr>
-          <w:rFonts w:ascii="Times New Roman" w:hAnsi="Times New Roman" w:cs="Times New Roman"/>
-          <w:b w:val="0"/>
-          <w:sz w:val="24"/>
-          <w:lang w:val="hu-HU"/>
-        </w:rPr>
         <w:t xml:space="preserve"> 5. lap</w:t>
       </w:r>
     </w:p>
@@ -30778,6 +30740,7 @@
         <w:t>execute</w:t>
       </w:r>
       <w:proofErr w:type="spellEnd"/>
+      <w:proofErr w:type="gramEnd"/>
       <w:r>
         <w:rPr>
           <w:rFonts w:ascii="Consolas" w:eastAsia="Times New Roman" w:hAnsi="Consolas" w:cs="Times New Roman"/>
@@ -30788,7 +30751,6 @@
         </w:rPr>
         <w:t>(</w:t>
       </w:r>
-      <w:proofErr w:type="gramEnd"/>
       <w:r>
         <w:rPr>
           <w:rFonts w:ascii="Consolas" w:eastAsia="Times New Roman" w:hAnsi="Consolas" w:cs="Times New Roman"/>
@@ -36576,17 +36538,17 @@
         <w:t>.route</w:t>
       </w:r>
       <w:proofErr w:type="spellEnd"/>
+      <w:r>
+        <w:rPr>
+          <w:rFonts w:ascii="Consolas" w:eastAsia="Times New Roman" w:hAnsi="Consolas" w:cs="Times New Roman"/>
+          <w:color w:val="CCCCCC"/>
+          <w:sz w:val="16"/>
+          <w:szCs w:val="16"/>
+          <w:lang w:val="hu-HU" w:eastAsia="hu-HU"/>
+        </w:rPr>
+        <w:t>(</w:t>
+      </w:r>
       <w:proofErr w:type="gramEnd"/>
-      <w:r>
-        <w:rPr>
-          <w:rFonts w:ascii="Consolas" w:eastAsia="Times New Roman" w:hAnsi="Consolas" w:cs="Times New Roman"/>
-          <w:color w:val="CCCCCC"/>
-          <w:sz w:val="16"/>
-          <w:szCs w:val="16"/>
-          <w:lang w:val="hu-HU" w:eastAsia="hu-HU"/>
-        </w:rPr>
-        <w:t>(</w:t>
-      </w:r>
       <w:r>
         <w:rPr>
           <w:rFonts w:ascii="Consolas" w:eastAsia="Times New Roman" w:hAnsi="Consolas" w:cs="Times New Roman"/>
@@ -38959,17 +38921,17 @@
         <w:t>.route</w:t>
       </w:r>
       <w:proofErr w:type="spellEnd"/>
+      <w:r>
+        <w:rPr>
+          <w:rFonts w:ascii="Consolas" w:eastAsia="Times New Roman" w:hAnsi="Consolas" w:cs="Times New Roman"/>
+          <w:color w:val="CCCCCC"/>
+          <w:sz w:val="16"/>
+          <w:szCs w:val="16"/>
+          <w:lang w:val="hu-HU" w:eastAsia="hu-HU"/>
+        </w:rPr>
+        <w:t>(</w:t>
+      </w:r>
       <w:proofErr w:type="gramEnd"/>
-      <w:r>
-        <w:rPr>
-          <w:rFonts w:ascii="Consolas" w:eastAsia="Times New Roman" w:hAnsi="Consolas" w:cs="Times New Roman"/>
-          <w:color w:val="CCCCCC"/>
-          <w:sz w:val="16"/>
-          <w:szCs w:val="16"/>
-          <w:lang w:val="hu-HU" w:eastAsia="hu-HU"/>
-        </w:rPr>
-        <w:t>(</w:t>
-      </w:r>
       <w:r>
         <w:rPr>
           <w:rFonts w:ascii="Consolas" w:eastAsia="Times New Roman" w:hAnsi="Consolas" w:cs="Times New Roman"/>
@@ -41818,17 +41780,17 @@
         <w:t>.route</w:t>
       </w:r>
       <w:proofErr w:type="spellEnd"/>
+      <w:r>
+        <w:rPr>
+          <w:rFonts w:ascii="Consolas" w:eastAsia="Times New Roman" w:hAnsi="Consolas" w:cs="Times New Roman"/>
+          <w:color w:val="CCCCCC"/>
+          <w:sz w:val="16"/>
+          <w:szCs w:val="16"/>
+          <w:lang w:val="hu-HU" w:eastAsia="hu-HU"/>
+        </w:rPr>
+        <w:t>(</w:t>
+      </w:r>
       <w:proofErr w:type="gramEnd"/>
-      <w:r>
-        <w:rPr>
-          <w:rFonts w:ascii="Consolas" w:eastAsia="Times New Roman" w:hAnsi="Consolas" w:cs="Times New Roman"/>
-          <w:color w:val="CCCCCC"/>
-          <w:sz w:val="16"/>
-          <w:szCs w:val="16"/>
-          <w:lang w:val="hu-HU" w:eastAsia="hu-HU"/>
-        </w:rPr>
-        <w:t>(</w:t>
-      </w:r>
       <w:r>
         <w:rPr>
           <w:rFonts w:ascii="Consolas" w:eastAsia="Times New Roman" w:hAnsi="Consolas" w:cs="Times New Roman"/>
@@ -43320,17 +43282,17 @@
         <w:t>.route</w:t>
       </w:r>
       <w:proofErr w:type="spellEnd"/>
+      <w:r>
+        <w:rPr>
+          <w:rFonts w:ascii="Consolas" w:eastAsia="Times New Roman" w:hAnsi="Consolas" w:cs="Times New Roman"/>
+          <w:color w:val="CCCCCC"/>
+          <w:sz w:val="16"/>
+          <w:szCs w:val="16"/>
+          <w:lang w:val="hu-HU" w:eastAsia="hu-HU"/>
+        </w:rPr>
+        <w:t>(</w:t>
+      </w:r>
       <w:proofErr w:type="gramEnd"/>
-      <w:r>
-        <w:rPr>
-          <w:rFonts w:ascii="Consolas" w:eastAsia="Times New Roman" w:hAnsi="Consolas" w:cs="Times New Roman"/>
-          <w:color w:val="CCCCCC"/>
-          <w:sz w:val="16"/>
-          <w:szCs w:val="16"/>
-          <w:lang w:val="hu-HU" w:eastAsia="hu-HU"/>
-        </w:rPr>
-        <w:t>(</w:t>
-      </w:r>
       <w:r>
         <w:rPr>
           <w:rFonts w:ascii="Consolas" w:eastAsia="Times New Roman" w:hAnsi="Consolas" w:cs="Times New Roman"/>
@@ -53885,6 +53847,1515 @@
         </w:rPr>
         <w:t>/</w:t>
       </w:r>
+    </w:p>
+    <w:p>
+      <w:pPr>
+        <w:spacing w:line="360" w:lineRule="auto"/>
+        <w:jc w:val="center"/>
+        <w:rPr>
+          <w:rFonts w:ascii="Times New Roman" w:eastAsiaTheme="majorEastAsia" w:hAnsi="Times New Roman" w:cs="Times New Roman"/>
+          <w:b/>
+          <w:bCs/>
+          <w:sz w:val="28"/>
+          <w:szCs w:val="26"/>
+          <w:lang w:val="hu-HU"/>
+        </w:rPr>
+      </w:pPr>
+      <w:r>
+        <w:rPr>
+          <w:rFonts w:ascii="Times New Roman" w:hAnsi="Times New Roman" w:cs="Times New Roman"/>
+          <w:lang w:val="hu-HU"/>
+        </w:rPr>
+        <w:br w:type="page"/>
+      </w:r>
+    </w:p>
+    <w:p>
+      <w:pPr>
+        <w:pStyle w:val="Cmsor2"/>
+        <w:rPr>
+          <w:rFonts w:ascii="Times New Roman" w:hAnsi="Times New Roman" w:cs="Times New Roman"/>
+          <w:b w:val="0"/>
+          <w:sz w:val="24"/>
+          <w:u w:val="single"/>
+          <w:lang w:val="hu-HU"/>
+        </w:rPr>
+      </w:pPr>
+      <w:r>
+        <w:rPr>
+          <w:rFonts w:ascii="Times New Roman" w:hAnsi="Times New Roman" w:cs="Times New Roman"/>
+          <w:b w:val="0"/>
+          <w:sz w:val="24"/>
+          <w:u w:val="single"/>
+          <w:lang w:val="hu-HU"/>
+        </w:rPr>
+        <w:lastRenderedPageBreak/>
+        <w:t>Felhasználó-kedvezmény statisztika</w:t>
+      </w:r>
+    </w:p>
+    <w:p>
+      <w:pPr>
+        <w:pStyle w:val="Cmsor2"/>
+        <w:rPr>
+          <w:rFonts w:ascii="Times New Roman" w:hAnsi="Times New Roman" w:cs="Times New Roman"/>
+          <w:b w:val="0"/>
+          <w:sz w:val="24"/>
+          <w:lang w:val="hu-HU"/>
+        </w:rPr>
+      </w:pPr>
+      <w:proofErr w:type="spellStart"/>
+      <w:r>
+        <w:rPr>
+          <w:rFonts w:ascii="Times New Roman" w:hAnsi="Times New Roman" w:cs="Times New Roman"/>
+          <w:b w:val="0"/>
+          <w:sz w:val="24"/>
+          <w:lang w:val="hu-HU"/>
+        </w:rPr>
+        <w:t>tabla</w:t>
+      </w:r>
+      <w:proofErr w:type="spellEnd"/>
+      <w:r>
+        <w:rPr>
+          <w:rFonts w:ascii="Times New Roman" w:hAnsi="Times New Roman" w:cs="Times New Roman"/>
+          <w:b w:val="0"/>
+          <w:sz w:val="24"/>
+          <w:lang w:val="hu-HU"/>
+        </w:rPr>
+        <w:t>_</w:t>
+      </w:r>
+      <w:proofErr w:type="spellStart"/>
+      <w:r>
+        <w:rPr>
+          <w:rFonts w:ascii="Times New Roman" w:hAnsi="Times New Roman" w:cs="Times New Roman"/>
+          <w:b w:val="0"/>
+          <w:sz w:val="24"/>
+          <w:lang w:val="hu-HU"/>
+        </w:rPr>
+        <w:t>letrehozo.sql</w:t>
+      </w:r>
+      <w:proofErr w:type="spellEnd"/>
+      <w:r>
+        <w:rPr>
+          <w:rFonts w:ascii="Times New Roman" w:hAnsi="Times New Roman" w:cs="Times New Roman"/>
+          <w:b w:val="0"/>
+          <w:sz w:val="24"/>
+          <w:lang w:val="hu-HU"/>
+        </w:rPr>
+        <w:t>: 566. sor</w:t>
+      </w:r>
+    </w:p>
+    <w:p>
+      <w:pPr>
+        <w:shd w:val="clear" w:color="auto" w:fill="1F1F1F"/>
+        <w:spacing w:line="215" w:lineRule="atLeast"/>
+        <w:rPr>
+          <w:rFonts w:ascii="Consolas" w:eastAsia="Times New Roman" w:hAnsi="Consolas" w:cs="Times New Roman"/>
+          <w:color w:val="CCCCCC"/>
+          <w:sz w:val="16"/>
+          <w:szCs w:val="16"/>
+          <w:lang w:val="hu-HU" w:eastAsia="hu-HU"/>
+        </w:rPr>
+      </w:pPr>
+      <w:r>
+        <w:rPr>
+          <w:rFonts w:ascii="Consolas" w:eastAsia="Times New Roman" w:hAnsi="Consolas" w:cs="Times New Roman"/>
+          <w:color w:val="569CD6"/>
+          <w:sz w:val="16"/>
+          <w:szCs w:val="16"/>
+          <w:lang w:val="hu-HU" w:eastAsia="hu-HU"/>
+        </w:rPr>
+        <w:t>CREATE</w:t>
+      </w:r>
+      <w:r>
+        <w:rPr>
+          <w:rFonts w:ascii="Consolas" w:eastAsia="Times New Roman" w:hAnsi="Consolas" w:cs="Times New Roman"/>
+          <w:color w:val="CCCCCC"/>
+          <w:sz w:val="16"/>
+          <w:szCs w:val="16"/>
+          <w:lang w:val="hu-HU" w:eastAsia="hu-HU"/>
+        </w:rPr>
+        <w:t xml:space="preserve"> </w:t>
+      </w:r>
+      <w:r>
+        <w:rPr>
+          <w:rFonts w:ascii="Consolas" w:eastAsia="Times New Roman" w:hAnsi="Consolas" w:cs="Times New Roman"/>
+          <w:color w:val="569CD6"/>
+          <w:sz w:val="16"/>
+          <w:szCs w:val="16"/>
+          <w:lang w:val="hu-HU" w:eastAsia="hu-HU"/>
+        </w:rPr>
+        <w:t>OR</w:t>
+      </w:r>
+      <w:r>
+        <w:rPr>
+          <w:rFonts w:ascii="Consolas" w:eastAsia="Times New Roman" w:hAnsi="Consolas" w:cs="Times New Roman"/>
+          <w:color w:val="CCCCCC"/>
+          <w:sz w:val="16"/>
+          <w:szCs w:val="16"/>
+          <w:lang w:val="hu-HU" w:eastAsia="hu-HU"/>
+        </w:rPr>
+        <w:t xml:space="preserve"> </w:t>
+      </w:r>
+      <w:r>
+        <w:rPr>
+          <w:rFonts w:ascii="Consolas" w:eastAsia="Times New Roman" w:hAnsi="Consolas" w:cs="Times New Roman"/>
+          <w:color w:val="569CD6"/>
+          <w:sz w:val="16"/>
+          <w:szCs w:val="16"/>
+          <w:lang w:val="hu-HU" w:eastAsia="hu-HU"/>
+        </w:rPr>
+        <w:t>REPLACE</w:t>
+      </w:r>
+      <w:r>
+        <w:rPr>
+          <w:rFonts w:ascii="Consolas" w:eastAsia="Times New Roman" w:hAnsi="Consolas" w:cs="Times New Roman"/>
+          <w:color w:val="CCCCCC"/>
+          <w:sz w:val="16"/>
+          <w:szCs w:val="16"/>
+          <w:lang w:val="hu-HU" w:eastAsia="hu-HU"/>
+        </w:rPr>
+        <w:t xml:space="preserve"> </w:t>
+      </w:r>
+      <w:r>
+        <w:rPr>
+          <w:rFonts w:ascii="Consolas" w:eastAsia="Times New Roman" w:hAnsi="Consolas" w:cs="Times New Roman"/>
+          <w:color w:val="569CD6"/>
+          <w:sz w:val="16"/>
+          <w:szCs w:val="16"/>
+          <w:lang w:val="hu-HU" w:eastAsia="hu-HU"/>
+        </w:rPr>
+        <w:t>PROCEDURE</w:t>
+      </w:r>
+      <w:r>
+        <w:rPr>
+          <w:rFonts w:ascii="Consolas" w:eastAsia="Times New Roman" w:hAnsi="Consolas" w:cs="Times New Roman"/>
+          <w:color w:val="CCCCCC"/>
+          <w:sz w:val="16"/>
+          <w:szCs w:val="16"/>
+          <w:lang w:val="hu-HU" w:eastAsia="hu-HU"/>
+        </w:rPr>
+        <w:t xml:space="preserve"> </w:t>
+      </w:r>
+      <w:proofErr w:type="spellStart"/>
+      <w:r>
+        <w:rPr>
+          <w:rFonts w:ascii="Consolas" w:eastAsia="Times New Roman" w:hAnsi="Consolas" w:cs="Times New Roman"/>
+          <w:color w:val="CCCCCC"/>
+          <w:sz w:val="16"/>
+          <w:szCs w:val="16"/>
+          <w:lang w:val="hu-HU" w:eastAsia="hu-HU"/>
+        </w:rPr>
+        <w:t>Felhasznalo</w:t>
+      </w:r>
+      <w:proofErr w:type="spellEnd"/>
+      <w:r>
+        <w:rPr>
+          <w:rFonts w:ascii="Consolas" w:eastAsia="Times New Roman" w:hAnsi="Consolas" w:cs="Times New Roman"/>
+          <w:color w:val="CCCCCC"/>
+          <w:sz w:val="16"/>
+          <w:szCs w:val="16"/>
+          <w:lang w:val="hu-HU" w:eastAsia="hu-HU"/>
+        </w:rPr>
+        <w:t>_</w:t>
+      </w:r>
+      <w:proofErr w:type="spellStart"/>
+      <w:r>
+        <w:rPr>
+          <w:rFonts w:ascii="Consolas" w:eastAsia="Times New Roman" w:hAnsi="Consolas" w:cs="Times New Roman"/>
+          <w:color w:val="CCCCCC"/>
+          <w:sz w:val="16"/>
+          <w:szCs w:val="16"/>
+          <w:lang w:val="hu-HU" w:eastAsia="hu-HU"/>
+        </w:rPr>
+        <w:t>Kedvezmeny</w:t>
+      </w:r>
+      <w:proofErr w:type="spellEnd"/>
+      <w:r>
+        <w:rPr>
+          <w:rFonts w:ascii="Consolas" w:eastAsia="Times New Roman" w:hAnsi="Consolas" w:cs="Times New Roman"/>
+          <w:color w:val="CCCCCC"/>
+          <w:sz w:val="16"/>
+          <w:szCs w:val="16"/>
+          <w:lang w:val="hu-HU" w:eastAsia="hu-HU"/>
+        </w:rPr>
+        <w:t xml:space="preserve">_Statisztika </w:t>
+      </w:r>
+      <w:proofErr w:type="gramStart"/>
+      <w:r>
+        <w:rPr>
+          <w:rFonts w:ascii="Consolas" w:eastAsia="Times New Roman" w:hAnsi="Consolas" w:cs="Times New Roman"/>
+          <w:color w:val="CCCCCC"/>
+          <w:sz w:val="16"/>
+          <w:szCs w:val="16"/>
+          <w:lang w:val="hu-HU" w:eastAsia="hu-HU"/>
+        </w:rPr>
+        <w:t>(</w:t>
+      </w:r>
+      <w:proofErr w:type="gramEnd"/>
+    </w:p>
+    <w:p>
+      <w:pPr>
+        <w:shd w:val="clear" w:color="auto" w:fill="1F1F1F"/>
+        <w:spacing w:line="215" w:lineRule="atLeast"/>
+        <w:rPr>
+          <w:rFonts w:ascii="Consolas" w:eastAsia="Times New Roman" w:hAnsi="Consolas" w:cs="Times New Roman"/>
+          <w:color w:val="CCCCCC"/>
+          <w:sz w:val="16"/>
+          <w:szCs w:val="16"/>
+          <w:lang w:val="hu-HU" w:eastAsia="hu-HU"/>
+        </w:rPr>
+      </w:pPr>
+      <w:r>
+        <w:rPr>
+          <w:rFonts w:ascii="Consolas" w:eastAsia="Times New Roman" w:hAnsi="Consolas" w:cs="Times New Roman"/>
+          <w:color w:val="CCCCCC"/>
+          <w:sz w:val="16"/>
+          <w:szCs w:val="16"/>
+          <w:lang w:val="hu-HU" w:eastAsia="hu-HU"/>
+        </w:rPr>
+        <w:t>    p_</w:t>
+      </w:r>
+      <w:proofErr w:type="spellStart"/>
+      <w:r>
+        <w:rPr>
+          <w:rFonts w:ascii="Consolas" w:eastAsia="Times New Roman" w:hAnsi="Consolas" w:cs="Times New Roman"/>
+          <w:color w:val="CCCCCC"/>
+          <w:sz w:val="16"/>
+          <w:szCs w:val="16"/>
+          <w:lang w:val="hu-HU" w:eastAsia="hu-HU"/>
+        </w:rPr>
+        <w:t>eredmeny</w:t>
+      </w:r>
+      <w:proofErr w:type="spellEnd"/>
+      <w:r>
+        <w:rPr>
+          <w:rFonts w:ascii="Consolas" w:eastAsia="Times New Roman" w:hAnsi="Consolas" w:cs="Times New Roman"/>
+          <w:color w:val="CCCCCC"/>
+          <w:sz w:val="16"/>
+          <w:szCs w:val="16"/>
+          <w:lang w:val="hu-HU" w:eastAsia="hu-HU"/>
+        </w:rPr>
+        <w:t xml:space="preserve"> </w:t>
+      </w:r>
+      <w:r>
+        <w:rPr>
+          <w:rFonts w:ascii="Consolas" w:eastAsia="Times New Roman" w:hAnsi="Consolas" w:cs="Times New Roman"/>
+          <w:color w:val="569CD6"/>
+          <w:sz w:val="16"/>
+          <w:szCs w:val="16"/>
+          <w:lang w:val="hu-HU" w:eastAsia="hu-HU"/>
+        </w:rPr>
+        <w:t>OUT</w:t>
+      </w:r>
+      <w:r>
+        <w:rPr>
+          <w:rFonts w:ascii="Consolas" w:eastAsia="Times New Roman" w:hAnsi="Consolas" w:cs="Times New Roman"/>
+          <w:color w:val="CCCCCC"/>
+          <w:sz w:val="16"/>
+          <w:szCs w:val="16"/>
+          <w:lang w:val="hu-HU" w:eastAsia="hu-HU"/>
+        </w:rPr>
+        <w:t xml:space="preserve"> </w:t>
+      </w:r>
+      <w:proofErr w:type="spellStart"/>
+      <w:r>
+        <w:rPr>
+          <w:rFonts w:ascii="Consolas" w:eastAsia="Times New Roman" w:hAnsi="Consolas" w:cs="Times New Roman"/>
+          <w:color w:val="CCCCCC"/>
+          <w:sz w:val="16"/>
+          <w:szCs w:val="16"/>
+          <w:lang w:val="hu-HU" w:eastAsia="hu-HU"/>
+        </w:rPr>
+        <w:t>tipusok</w:t>
+      </w:r>
+      <w:proofErr w:type="spellEnd"/>
+      <w:r>
+        <w:rPr>
+          <w:rFonts w:ascii="Consolas" w:eastAsia="Times New Roman" w:hAnsi="Consolas" w:cs="Times New Roman"/>
+          <w:color w:val="CCCCCC"/>
+          <w:sz w:val="16"/>
+          <w:szCs w:val="16"/>
+          <w:lang w:val="hu-HU" w:eastAsia="hu-HU"/>
+        </w:rPr>
+        <w:t>_</w:t>
+      </w:r>
+      <w:proofErr w:type="spellStart"/>
+      <w:r>
+        <w:rPr>
+          <w:rFonts w:ascii="Consolas" w:eastAsia="Times New Roman" w:hAnsi="Consolas" w:cs="Times New Roman"/>
+          <w:color w:val="CCCCCC"/>
+          <w:sz w:val="16"/>
+          <w:szCs w:val="16"/>
+          <w:lang w:val="hu-HU" w:eastAsia="hu-HU"/>
+        </w:rPr>
+        <w:t>pkg.stat</w:t>
+      </w:r>
+      <w:proofErr w:type="spellEnd"/>
+      <w:r>
+        <w:rPr>
+          <w:rFonts w:ascii="Consolas" w:eastAsia="Times New Roman" w:hAnsi="Consolas" w:cs="Times New Roman"/>
+          <w:color w:val="CCCCCC"/>
+          <w:sz w:val="16"/>
+          <w:szCs w:val="16"/>
+          <w:lang w:val="hu-HU" w:eastAsia="hu-HU"/>
+        </w:rPr>
+        <w:t>_</w:t>
+      </w:r>
+      <w:proofErr w:type="spellStart"/>
+      <w:r>
+        <w:rPr>
+          <w:rFonts w:ascii="Consolas" w:eastAsia="Times New Roman" w:hAnsi="Consolas" w:cs="Times New Roman"/>
+          <w:color w:val="CCCCCC"/>
+          <w:sz w:val="16"/>
+          <w:szCs w:val="16"/>
+          <w:lang w:val="hu-HU" w:eastAsia="hu-HU"/>
+        </w:rPr>
+        <w:t>cursor</w:t>
+      </w:r>
+      <w:proofErr w:type="spellEnd"/>
+    </w:p>
+    <w:p>
+      <w:pPr>
+        <w:shd w:val="clear" w:color="auto" w:fill="1F1F1F"/>
+        <w:spacing w:line="215" w:lineRule="atLeast"/>
+        <w:rPr>
+          <w:rFonts w:ascii="Consolas" w:eastAsia="Times New Roman" w:hAnsi="Consolas" w:cs="Times New Roman"/>
+          <w:color w:val="CCCCCC"/>
+          <w:sz w:val="16"/>
+          <w:szCs w:val="16"/>
+          <w:lang w:val="hu-HU" w:eastAsia="hu-HU"/>
+        </w:rPr>
+      </w:pPr>
+      <w:r>
+        <w:rPr>
+          <w:rFonts w:ascii="Consolas" w:eastAsia="Times New Roman" w:hAnsi="Consolas" w:cs="Times New Roman"/>
+          <w:color w:val="CCCCCC"/>
+          <w:sz w:val="16"/>
+          <w:szCs w:val="16"/>
+          <w:lang w:val="hu-HU" w:eastAsia="hu-HU"/>
+        </w:rPr>
+        <w:t xml:space="preserve">) </w:t>
+      </w:r>
+      <w:r>
+        <w:rPr>
+          <w:rFonts w:ascii="Consolas" w:eastAsia="Times New Roman" w:hAnsi="Consolas" w:cs="Times New Roman"/>
+          <w:color w:val="569CD6"/>
+          <w:sz w:val="16"/>
+          <w:szCs w:val="16"/>
+          <w:lang w:val="hu-HU" w:eastAsia="hu-HU"/>
+        </w:rPr>
+        <w:t>AS</w:t>
+      </w:r>
+    </w:p>
+    <w:p>
+      <w:pPr>
+        <w:shd w:val="clear" w:color="auto" w:fill="1F1F1F"/>
+        <w:spacing w:line="215" w:lineRule="atLeast"/>
+        <w:rPr>
+          <w:rFonts w:ascii="Consolas" w:eastAsia="Times New Roman" w:hAnsi="Consolas" w:cs="Times New Roman"/>
+          <w:color w:val="CCCCCC"/>
+          <w:sz w:val="16"/>
+          <w:szCs w:val="16"/>
+          <w:lang w:val="hu-HU" w:eastAsia="hu-HU"/>
+        </w:rPr>
+      </w:pPr>
+      <w:r>
+        <w:rPr>
+          <w:rFonts w:ascii="Consolas" w:eastAsia="Times New Roman" w:hAnsi="Consolas" w:cs="Times New Roman"/>
+          <w:color w:val="569CD6"/>
+          <w:sz w:val="16"/>
+          <w:szCs w:val="16"/>
+          <w:lang w:val="hu-HU" w:eastAsia="hu-HU"/>
+        </w:rPr>
+        <w:t>BEGIN</w:t>
+      </w:r>
+    </w:p>
+    <w:p>
+      <w:pPr>
+        <w:shd w:val="clear" w:color="auto" w:fill="1F1F1F"/>
+        <w:spacing w:line="215" w:lineRule="atLeast"/>
+        <w:rPr>
+          <w:rFonts w:ascii="Consolas" w:eastAsia="Times New Roman" w:hAnsi="Consolas" w:cs="Times New Roman"/>
+          <w:color w:val="CCCCCC"/>
+          <w:sz w:val="16"/>
+          <w:szCs w:val="16"/>
+          <w:lang w:val="hu-HU" w:eastAsia="hu-HU"/>
+        </w:rPr>
+      </w:pPr>
+      <w:r>
+        <w:rPr>
+          <w:rFonts w:ascii="Consolas" w:eastAsia="Times New Roman" w:hAnsi="Consolas" w:cs="Times New Roman"/>
+          <w:color w:val="CCCCCC"/>
+          <w:sz w:val="16"/>
+          <w:szCs w:val="16"/>
+          <w:lang w:val="hu-HU" w:eastAsia="hu-HU"/>
+        </w:rPr>
+        <w:t xml:space="preserve">    </w:t>
+      </w:r>
+      <w:r>
+        <w:rPr>
+          <w:rFonts w:ascii="Consolas" w:eastAsia="Times New Roman" w:hAnsi="Consolas" w:cs="Times New Roman"/>
+          <w:color w:val="569CD6"/>
+          <w:sz w:val="16"/>
+          <w:szCs w:val="16"/>
+          <w:lang w:val="hu-HU" w:eastAsia="hu-HU"/>
+        </w:rPr>
+        <w:t>OPEN</w:t>
+      </w:r>
+      <w:r>
+        <w:rPr>
+          <w:rFonts w:ascii="Consolas" w:eastAsia="Times New Roman" w:hAnsi="Consolas" w:cs="Times New Roman"/>
+          <w:color w:val="CCCCCC"/>
+          <w:sz w:val="16"/>
+          <w:szCs w:val="16"/>
+          <w:lang w:val="hu-HU" w:eastAsia="hu-HU"/>
+        </w:rPr>
+        <w:t xml:space="preserve"> p_</w:t>
+      </w:r>
+      <w:proofErr w:type="spellStart"/>
+      <w:r>
+        <w:rPr>
+          <w:rFonts w:ascii="Consolas" w:eastAsia="Times New Roman" w:hAnsi="Consolas" w:cs="Times New Roman"/>
+          <w:color w:val="CCCCCC"/>
+          <w:sz w:val="16"/>
+          <w:szCs w:val="16"/>
+          <w:lang w:val="hu-HU" w:eastAsia="hu-HU"/>
+        </w:rPr>
+        <w:t>eredmeny</w:t>
+      </w:r>
+      <w:proofErr w:type="spellEnd"/>
+      <w:r>
+        <w:rPr>
+          <w:rFonts w:ascii="Consolas" w:eastAsia="Times New Roman" w:hAnsi="Consolas" w:cs="Times New Roman"/>
+          <w:color w:val="CCCCCC"/>
+          <w:sz w:val="16"/>
+          <w:szCs w:val="16"/>
+          <w:lang w:val="hu-HU" w:eastAsia="hu-HU"/>
+        </w:rPr>
+        <w:t xml:space="preserve"> </w:t>
+      </w:r>
+      <w:r>
+        <w:rPr>
+          <w:rFonts w:ascii="Consolas" w:eastAsia="Times New Roman" w:hAnsi="Consolas" w:cs="Times New Roman"/>
+          <w:color w:val="569CD6"/>
+          <w:sz w:val="16"/>
+          <w:szCs w:val="16"/>
+          <w:lang w:val="hu-HU" w:eastAsia="hu-HU"/>
+        </w:rPr>
+        <w:t>FOR</w:t>
+      </w:r>
+    </w:p>
+    <w:p>
+      <w:pPr>
+        <w:shd w:val="clear" w:color="auto" w:fill="1F1F1F"/>
+        <w:spacing w:line="215" w:lineRule="atLeast"/>
+        <w:rPr>
+          <w:rFonts w:ascii="Consolas" w:eastAsia="Times New Roman" w:hAnsi="Consolas" w:cs="Times New Roman"/>
+          <w:color w:val="CCCCCC"/>
+          <w:sz w:val="16"/>
+          <w:szCs w:val="16"/>
+          <w:lang w:val="hu-HU" w:eastAsia="hu-HU"/>
+        </w:rPr>
+      </w:pPr>
+      <w:r>
+        <w:rPr>
+          <w:rFonts w:ascii="Consolas" w:eastAsia="Times New Roman" w:hAnsi="Consolas" w:cs="Times New Roman"/>
+          <w:color w:val="CCCCCC"/>
+          <w:sz w:val="16"/>
+          <w:szCs w:val="16"/>
+          <w:lang w:val="hu-HU" w:eastAsia="hu-HU"/>
+        </w:rPr>
+        <w:t xml:space="preserve">        </w:t>
+      </w:r>
+      <w:r>
+        <w:rPr>
+          <w:rFonts w:ascii="Consolas" w:eastAsia="Times New Roman" w:hAnsi="Consolas" w:cs="Times New Roman"/>
+          <w:color w:val="569CD6"/>
+          <w:sz w:val="16"/>
+          <w:szCs w:val="16"/>
+          <w:lang w:val="hu-HU" w:eastAsia="hu-HU"/>
+        </w:rPr>
+        <w:t>SELECT</w:t>
+      </w:r>
+    </w:p>
+    <w:p>
+      <w:pPr>
+        <w:shd w:val="clear" w:color="auto" w:fill="1F1F1F"/>
+        <w:spacing w:line="215" w:lineRule="atLeast"/>
+        <w:rPr>
+          <w:rFonts w:ascii="Consolas" w:eastAsia="Times New Roman" w:hAnsi="Consolas" w:cs="Times New Roman"/>
+          <w:color w:val="CCCCCC"/>
+          <w:sz w:val="16"/>
+          <w:szCs w:val="16"/>
+          <w:lang w:val="hu-HU" w:eastAsia="hu-HU"/>
+        </w:rPr>
+      </w:pPr>
+      <w:r>
+        <w:rPr>
+          <w:rFonts w:ascii="Consolas" w:eastAsia="Times New Roman" w:hAnsi="Consolas" w:cs="Times New Roman"/>
+          <w:color w:val="CCCCCC"/>
+          <w:sz w:val="16"/>
+          <w:szCs w:val="16"/>
+          <w:lang w:val="hu-HU" w:eastAsia="hu-HU"/>
+        </w:rPr>
+        <w:t xml:space="preserve">            </w:t>
+      </w:r>
+      <w:proofErr w:type="spellStart"/>
+      <w:proofErr w:type="gramStart"/>
+      <w:r>
+        <w:rPr>
+          <w:rFonts w:ascii="Consolas" w:eastAsia="Times New Roman" w:hAnsi="Consolas" w:cs="Times New Roman"/>
+          <w:color w:val="CCCCCC"/>
+          <w:sz w:val="16"/>
+          <w:szCs w:val="16"/>
+          <w:lang w:val="hu-HU" w:eastAsia="hu-HU"/>
+        </w:rPr>
+        <w:t>f.felhasznalonev</w:t>
+      </w:r>
+      <w:proofErr w:type="spellEnd"/>
+      <w:proofErr w:type="gramEnd"/>
+      <w:r>
+        <w:rPr>
+          <w:rFonts w:ascii="Consolas" w:eastAsia="Times New Roman" w:hAnsi="Consolas" w:cs="Times New Roman"/>
+          <w:color w:val="CCCCCC"/>
+          <w:sz w:val="16"/>
+          <w:szCs w:val="16"/>
+          <w:lang w:val="hu-HU" w:eastAsia="hu-HU"/>
+        </w:rPr>
+        <w:t>,</w:t>
+      </w:r>
+    </w:p>
+    <w:p>
+      <w:pPr>
+        <w:shd w:val="clear" w:color="auto" w:fill="1F1F1F"/>
+        <w:spacing w:line="215" w:lineRule="atLeast"/>
+        <w:rPr>
+          <w:rFonts w:ascii="Consolas" w:eastAsia="Times New Roman" w:hAnsi="Consolas" w:cs="Times New Roman"/>
+          <w:color w:val="CCCCCC"/>
+          <w:sz w:val="16"/>
+          <w:szCs w:val="16"/>
+          <w:lang w:val="hu-HU" w:eastAsia="hu-HU"/>
+        </w:rPr>
+      </w:pPr>
+      <w:r>
+        <w:rPr>
+          <w:rFonts w:ascii="Consolas" w:eastAsia="Times New Roman" w:hAnsi="Consolas" w:cs="Times New Roman"/>
+          <w:color w:val="CCCCCC"/>
+          <w:sz w:val="16"/>
+          <w:szCs w:val="16"/>
+          <w:lang w:val="hu-HU" w:eastAsia="hu-HU"/>
+        </w:rPr>
+        <w:t xml:space="preserve">            </w:t>
+      </w:r>
+      <w:proofErr w:type="spellStart"/>
+      <w:proofErr w:type="gramStart"/>
+      <w:r>
+        <w:rPr>
+          <w:rFonts w:ascii="Consolas" w:eastAsia="Times New Roman" w:hAnsi="Consolas" w:cs="Times New Roman"/>
+          <w:color w:val="CCCCCC"/>
+          <w:sz w:val="16"/>
+          <w:szCs w:val="16"/>
+          <w:lang w:val="hu-HU" w:eastAsia="hu-HU"/>
+        </w:rPr>
+        <w:t>k.nev</w:t>
+      </w:r>
+      <w:proofErr w:type="spellEnd"/>
+      <w:proofErr w:type="gramEnd"/>
+      <w:r>
+        <w:rPr>
+          <w:rFonts w:ascii="Consolas" w:eastAsia="Times New Roman" w:hAnsi="Consolas" w:cs="Times New Roman"/>
+          <w:color w:val="CCCCCC"/>
+          <w:sz w:val="16"/>
+          <w:szCs w:val="16"/>
+          <w:lang w:val="hu-HU" w:eastAsia="hu-HU"/>
+        </w:rPr>
+        <w:t xml:space="preserve"> </w:t>
+      </w:r>
+      <w:r>
+        <w:rPr>
+          <w:rFonts w:ascii="Consolas" w:eastAsia="Times New Roman" w:hAnsi="Consolas" w:cs="Times New Roman"/>
+          <w:color w:val="569CD6"/>
+          <w:sz w:val="16"/>
+          <w:szCs w:val="16"/>
+          <w:lang w:val="hu-HU" w:eastAsia="hu-HU"/>
+        </w:rPr>
+        <w:t>AS</w:t>
+      </w:r>
+      <w:r>
+        <w:rPr>
+          <w:rFonts w:ascii="Consolas" w:eastAsia="Times New Roman" w:hAnsi="Consolas" w:cs="Times New Roman"/>
+          <w:color w:val="CCCCCC"/>
+          <w:sz w:val="16"/>
+          <w:szCs w:val="16"/>
+          <w:lang w:val="hu-HU" w:eastAsia="hu-HU"/>
+        </w:rPr>
+        <w:t xml:space="preserve"> </w:t>
+      </w:r>
+      <w:proofErr w:type="spellStart"/>
+      <w:r>
+        <w:rPr>
+          <w:rFonts w:ascii="Consolas" w:eastAsia="Times New Roman" w:hAnsi="Consolas" w:cs="Times New Roman"/>
+          <w:color w:val="CCCCCC"/>
+          <w:sz w:val="16"/>
+          <w:szCs w:val="16"/>
+          <w:lang w:val="hu-HU" w:eastAsia="hu-HU"/>
+        </w:rPr>
+        <w:t>kedvezmeny</w:t>
+      </w:r>
+      <w:proofErr w:type="spellEnd"/>
+      <w:r>
+        <w:rPr>
+          <w:rFonts w:ascii="Consolas" w:eastAsia="Times New Roman" w:hAnsi="Consolas" w:cs="Times New Roman"/>
+          <w:color w:val="CCCCCC"/>
+          <w:sz w:val="16"/>
+          <w:szCs w:val="16"/>
+          <w:lang w:val="hu-HU" w:eastAsia="hu-HU"/>
+        </w:rPr>
+        <w:t>_</w:t>
+      </w:r>
+      <w:proofErr w:type="spellStart"/>
+      <w:r>
+        <w:rPr>
+          <w:rFonts w:ascii="Consolas" w:eastAsia="Times New Roman" w:hAnsi="Consolas" w:cs="Times New Roman"/>
+          <w:color w:val="CCCCCC"/>
+          <w:sz w:val="16"/>
+          <w:szCs w:val="16"/>
+          <w:lang w:val="hu-HU" w:eastAsia="hu-HU"/>
+        </w:rPr>
+        <w:t>nev</w:t>
+      </w:r>
+      <w:proofErr w:type="spellEnd"/>
+      <w:r>
+        <w:rPr>
+          <w:rFonts w:ascii="Consolas" w:eastAsia="Times New Roman" w:hAnsi="Consolas" w:cs="Times New Roman"/>
+          <w:color w:val="CCCCCC"/>
+          <w:sz w:val="16"/>
+          <w:szCs w:val="16"/>
+          <w:lang w:val="hu-HU" w:eastAsia="hu-HU"/>
+        </w:rPr>
+        <w:t>,</w:t>
+      </w:r>
+    </w:p>
+    <w:p>
+      <w:pPr>
+        <w:shd w:val="clear" w:color="auto" w:fill="1F1F1F"/>
+        <w:spacing w:line="215" w:lineRule="atLeast"/>
+        <w:rPr>
+          <w:rFonts w:ascii="Consolas" w:eastAsia="Times New Roman" w:hAnsi="Consolas" w:cs="Times New Roman"/>
+          <w:color w:val="CCCCCC"/>
+          <w:sz w:val="16"/>
+          <w:szCs w:val="16"/>
+          <w:lang w:val="hu-HU" w:eastAsia="hu-HU"/>
+        </w:rPr>
+      </w:pPr>
+      <w:r>
+        <w:rPr>
+          <w:rFonts w:ascii="Consolas" w:eastAsia="Times New Roman" w:hAnsi="Consolas" w:cs="Times New Roman"/>
+          <w:color w:val="CCCCCC"/>
+          <w:sz w:val="16"/>
+          <w:szCs w:val="16"/>
+          <w:lang w:val="hu-HU" w:eastAsia="hu-HU"/>
+        </w:rPr>
+        <w:t xml:space="preserve">            </w:t>
+      </w:r>
+      <w:proofErr w:type="gramStart"/>
+      <w:r>
+        <w:rPr>
+          <w:rFonts w:ascii="Consolas" w:eastAsia="Times New Roman" w:hAnsi="Consolas" w:cs="Times New Roman"/>
+          <w:color w:val="DCDCAA"/>
+          <w:sz w:val="16"/>
+          <w:szCs w:val="16"/>
+          <w:lang w:val="hu-HU" w:eastAsia="hu-HU"/>
+        </w:rPr>
+        <w:t>COUNT</w:t>
+      </w:r>
+      <w:r>
+        <w:rPr>
+          <w:rFonts w:ascii="Consolas" w:eastAsia="Times New Roman" w:hAnsi="Consolas" w:cs="Times New Roman"/>
+          <w:color w:val="CCCCCC"/>
+          <w:sz w:val="16"/>
+          <w:szCs w:val="16"/>
+          <w:lang w:val="hu-HU" w:eastAsia="hu-HU"/>
+        </w:rPr>
+        <w:t>(</w:t>
+      </w:r>
+      <w:proofErr w:type="gramEnd"/>
+      <w:r>
+        <w:rPr>
+          <w:rFonts w:ascii="Consolas" w:eastAsia="Times New Roman" w:hAnsi="Consolas" w:cs="Times New Roman"/>
+          <w:color w:val="D4D4D4"/>
+          <w:sz w:val="16"/>
+          <w:szCs w:val="16"/>
+          <w:lang w:val="hu-HU" w:eastAsia="hu-HU"/>
+        </w:rPr>
+        <w:t>*</w:t>
+      </w:r>
+      <w:r>
+        <w:rPr>
+          <w:rFonts w:ascii="Consolas" w:eastAsia="Times New Roman" w:hAnsi="Consolas" w:cs="Times New Roman"/>
+          <w:color w:val="CCCCCC"/>
+          <w:sz w:val="16"/>
+          <w:szCs w:val="16"/>
+          <w:lang w:val="hu-HU" w:eastAsia="hu-HU"/>
+        </w:rPr>
+        <w:t xml:space="preserve">) </w:t>
+      </w:r>
+      <w:r>
+        <w:rPr>
+          <w:rFonts w:ascii="Consolas" w:eastAsia="Times New Roman" w:hAnsi="Consolas" w:cs="Times New Roman"/>
+          <w:color w:val="569CD6"/>
+          <w:sz w:val="16"/>
+          <w:szCs w:val="16"/>
+          <w:lang w:val="hu-HU" w:eastAsia="hu-HU"/>
+        </w:rPr>
+        <w:t>AS</w:t>
+      </w:r>
+      <w:r>
+        <w:rPr>
+          <w:rFonts w:ascii="Consolas" w:eastAsia="Times New Roman" w:hAnsi="Consolas" w:cs="Times New Roman"/>
+          <w:color w:val="CCCCCC"/>
+          <w:sz w:val="16"/>
+          <w:szCs w:val="16"/>
+          <w:lang w:val="hu-HU" w:eastAsia="hu-HU"/>
+        </w:rPr>
+        <w:t xml:space="preserve"> </w:t>
+      </w:r>
+      <w:proofErr w:type="spellStart"/>
+      <w:r>
+        <w:rPr>
+          <w:rFonts w:ascii="Consolas" w:eastAsia="Times New Roman" w:hAnsi="Consolas" w:cs="Times New Roman"/>
+          <w:color w:val="CCCCCC"/>
+          <w:sz w:val="16"/>
+          <w:szCs w:val="16"/>
+          <w:lang w:val="hu-HU" w:eastAsia="hu-HU"/>
+        </w:rPr>
+        <w:t>hasznalatok</w:t>
+      </w:r>
+      <w:proofErr w:type="spellEnd"/>
+      <w:r>
+        <w:rPr>
+          <w:rFonts w:ascii="Consolas" w:eastAsia="Times New Roman" w:hAnsi="Consolas" w:cs="Times New Roman"/>
+          <w:color w:val="CCCCCC"/>
+          <w:sz w:val="16"/>
+          <w:szCs w:val="16"/>
+          <w:lang w:val="hu-HU" w:eastAsia="hu-HU"/>
+        </w:rPr>
+        <w:t>_</w:t>
+      </w:r>
+      <w:proofErr w:type="spellStart"/>
+      <w:r>
+        <w:rPr>
+          <w:rFonts w:ascii="Consolas" w:eastAsia="Times New Roman" w:hAnsi="Consolas" w:cs="Times New Roman"/>
+          <w:color w:val="CCCCCC"/>
+          <w:sz w:val="16"/>
+          <w:szCs w:val="16"/>
+          <w:lang w:val="hu-HU" w:eastAsia="hu-HU"/>
+        </w:rPr>
+        <w:t>szama</w:t>
+      </w:r>
+      <w:proofErr w:type="spellEnd"/>
+    </w:p>
+    <w:p>
+      <w:pPr>
+        <w:shd w:val="clear" w:color="auto" w:fill="1F1F1F"/>
+        <w:spacing w:line="215" w:lineRule="atLeast"/>
+        <w:rPr>
+          <w:rFonts w:ascii="Consolas" w:eastAsia="Times New Roman" w:hAnsi="Consolas" w:cs="Times New Roman"/>
+          <w:color w:val="CCCCCC"/>
+          <w:sz w:val="16"/>
+          <w:szCs w:val="16"/>
+          <w:lang w:val="hu-HU" w:eastAsia="hu-HU"/>
+        </w:rPr>
+      </w:pPr>
+      <w:r>
+        <w:rPr>
+          <w:rFonts w:ascii="Consolas" w:eastAsia="Times New Roman" w:hAnsi="Consolas" w:cs="Times New Roman"/>
+          <w:color w:val="CCCCCC"/>
+          <w:sz w:val="16"/>
+          <w:szCs w:val="16"/>
+          <w:lang w:val="hu-HU" w:eastAsia="hu-HU"/>
+        </w:rPr>
+        <w:t xml:space="preserve">        </w:t>
+      </w:r>
+      <w:r>
+        <w:rPr>
+          <w:rFonts w:ascii="Consolas" w:eastAsia="Times New Roman" w:hAnsi="Consolas" w:cs="Times New Roman"/>
+          <w:color w:val="569CD6"/>
+          <w:sz w:val="16"/>
+          <w:szCs w:val="16"/>
+          <w:lang w:val="hu-HU" w:eastAsia="hu-HU"/>
+        </w:rPr>
+        <w:t>FROM</w:t>
+      </w:r>
+    </w:p>
+    <w:p>
+      <w:pPr>
+        <w:shd w:val="clear" w:color="auto" w:fill="1F1F1F"/>
+        <w:spacing w:line="215" w:lineRule="atLeast"/>
+        <w:rPr>
+          <w:rFonts w:ascii="Consolas" w:eastAsia="Times New Roman" w:hAnsi="Consolas" w:cs="Times New Roman"/>
+          <w:color w:val="CCCCCC"/>
+          <w:sz w:val="16"/>
+          <w:szCs w:val="16"/>
+          <w:lang w:val="hu-HU" w:eastAsia="hu-HU"/>
+        </w:rPr>
+      </w:pPr>
+      <w:r>
+        <w:rPr>
+          <w:rFonts w:ascii="Consolas" w:eastAsia="Times New Roman" w:hAnsi="Consolas" w:cs="Times New Roman"/>
+          <w:color w:val="CCCCCC"/>
+          <w:sz w:val="16"/>
+          <w:szCs w:val="16"/>
+          <w:lang w:val="hu-HU" w:eastAsia="hu-HU"/>
+        </w:rPr>
+        <w:t xml:space="preserve">            </w:t>
+      </w:r>
+      <w:proofErr w:type="spellStart"/>
+      <w:r>
+        <w:rPr>
+          <w:rFonts w:ascii="Consolas" w:eastAsia="Times New Roman" w:hAnsi="Consolas" w:cs="Times New Roman"/>
+          <w:color w:val="CCCCCC"/>
+          <w:sz w:val="16"/>
+          <w:szCs w:val="16"/>
+          <w:lang w:val="hu-HU" w:eastAsia="hu-HU"/>
+        </w:rPr>
+        <w:t>Vasarlas</w:t>
+      </w:r>
+      <w:proofErr w:type="spellEnd"/>
+      <w:r>
+        <w:rPr>
+          <w:rFonts w:ascii="Consolas" w:eastAsia="Times New Roman" w:hAnsi="Consolas" w:cs="Times New Roman"/>
+          <w:color w:val="CCCCCC"/>
+          <w:sz w:val="16"/>
+          <w:szCs w:val="16"/>
+          <w:lang w:val="hu-HU" w:eastAsia="hu-HU"/>
+        </w:rPr>
+        <w:t xml:space="preserve"> v</w:t>
+      </w:r>
+    </w:p>
+    <w:p>
+      <w:pPr>
+        <w:shd w:val="clear" w:color="auto" w:fill="1F1F1F"/>
+        <w:spacing w:line="215" w:lineRule="atLeast"/>
+        <w:rPr>
+          <w:rFonts w:ascii="Consolas" w:eastAsia="Times New Roman" w:hAnsi="Consolas" w:cs="Times New Roman"/>
+          <w:color w:val="CCCCCC"/>
+          <w:sz w:val="16"/>
+          <w:szCs w:val="16"/>
+          <w:lang w:val="hu-HU" w:eastAsia="hu-HU"/>
+        </w:rPr>
+      </w:pPr>
+      <w:r>
+        <w:rPr>
+          <w:rFonts w:ascii="Consolas" w:eastAsia="Times New Roman" w:hAnsi="Consolas" w:cs="Times New Roman"/>
+          <w:color w:val="CCCCCC"/>
+          <w:sz w:val="16"/>
+          <w:szCs w:val="16"/>
+          <w:lang w:val="hu-HU" w:eastAsia="hu-HU"/>
+        </w:rPr>
+        <w:t xml:space="preserve">        </w:t>
+      </w:r>
+      <w:r>
+        <w:rPr>
+          <w:rFonts w:ascii="Consolas" w:eastAsia="Times New Roman" w:hAnsi="Consolas" w:cs="Times New Roman"/>
+          <w:color w:val="569CD6"/>
+          <w:sz w:val="16"/>
+          <w:szCs w:val="16"/>
+          <w:lang w:val="hu-HU" w:eastAsia="hu-HU"/>
+        </w:rPr>
+        <w:t>JOIN</w:t>
+      </w:r>
+      <w:r>
+        <w:rPr>
+          <w:rFonts w:ascii="Consolas" w:eastAsia="Times New Roman" w:hAnsi="Consolas" w:cs="Times New Roman"/>
+          <w:color w:val="CCCCCC"/>
+          <w:sz w:val="16"/>
+          <w:szCs w:val="16"/>
+          <w:lang w:val="hu-HU" w:eastAsia="hu-HU"/>
+        </w:rPr>
+        <w:t xml:space="preserve"> </w:t>
+      </w:r>
+      <w:proofErr w:type="spellStart"/>
+      <w:r>
+        <w:rPr>
+          <w:rFonts w:ascii="Consolas" w:eastAsia="Times New Roman" w:hAnsi="Consolas" w:cs="Times New Roman"/>
+          <w:color w:val="CCCCCC"/>
+          <w:sz w:val="16"/>
+          <w:szCs w:val="16"/>
+          <w:lang w:val="hu-HU" w:eastAsia="hu-HU"/>
+        </w:rPr>
+        <w:t>Felhasznalo</w:t>
+      </w:r>
+      <w:proofErr w:type="spellEnd"/>
+      <w:r>
+        <w:rPr>
+          <w:rFonts w:ascii="Consolas" w:eastAsia="Times New Roman" w:hAnsi="Consolas" w:cs="Times New Roman"/>
+          <w:color w:val="CCCCCC"/>
+          <w:sz w:val="16"/>
+          <w:szCs w:val="16"/>
+          <w:lang w:val="hu-HU" w:eastAsia="hu-HU"/>
+        </w:rPr>
+        <w:t xml:space="preserve"> f </w:t>
+      </w:r>
+      <w:r>
+        <w:rPr>
+          <w:rFonts w:ascii="Consolas" w:eastAsia="Times New Roman" w:hAnsi="Consolas" w:cs="Times New Roman"/>
+          <w:color w:val="569CD6"/>
+          <w:sz w:val="16"/>
+          <w:szCs w:val="16"/>
+          <w:lang w:val="hu-HU" w:eastAsia="hu-HU"/>
+        </w:rPr>
+        <w:t>ON</w:t>
+      </w:r>
+      <w:r>
+        <w:rPr>
+          <w:rFonts w:ascii="Consolas" w:eastAsia="Times New Roman" w:hAnsi="Consolas" w:cs="Times New Roman"/>
+          <w:color w:val="CCCCCC"/>
+          <w:sz w:val="16"/>
+          <w:szCs w:val="16"/>
+          <w:lang w:val="hu-HU" w:eastAsia="hu-HU"/>
+        </w:rPr>
+        <w:t xml:space="preserve"> </w:t>
+      </w:r>
+      <w:proofErr w:type="spellStart"/>
+      <w:r>
+        <w:rPr>
+          <w:rFonts w:ascii="Consolas" w:eastAsia="Times New Roman" w:hAnsi="Consolas" w:cs="Times New Roman"/>
+          <w:color w:val="CCCCCC"/>
+          <w:sz w:val="16"/>
+          <w:szCs w:val="16"/>
+          <w:lang w:val="hu-HU" w:eastAsia="hu-HU"/>
+        </w:rPr>
+        <w:t>v.felhasznalonev</w:t>
+      </w:r>
+      <w:proofErr w:type="spellEnd"/>
+      <w:r>
+        <w:rPr>
+          <w:rFonts w:ascii="Consolas" w:eastAsia="Times New Roman" w:hAnsi="Consolas" w:cs="Times New Roman"/>
+          <w:color w:val="CCCCCC"/>
+          <w:sz w:val="16"/>
+          <w:szCs w:val="16"/>
+          <w:lang w:val="hu-HU" w:eastAsia="hu-HU"/>
+        </w:rPr>
+        <w:t xml:space="preserve"> </w:t>
+      </w:r>
+      <w:r>
+        <w:rPr>
+          <w:rFonts w:ascii="Consolas" w:eastAsia="Times New Roman" w:hAnsi="Consolas" w:cs="Times New Roman"/>
+          <w:color w:val="D4D4D4"/>
+          <w:sz w:val="16"/>
+          <w:szCs w:val="16"/>
+          <w:lang w:val="hu-HU" w:eastAsia="hu-HU"/>
+        </w:rPr>
+        <w:t>=</w:t>
+      </w:r>
+      <w:r>
+        <w:rPr>
+          <w:rFonts w:ascii="Consolas" w:eastAsia="Times New Roman" w:hAnsi="Consolas" w:cs="Times New Roman"/>
+          <w:color w:val="CCCCCC"/>
+          <w:sz w:val="16"/>
+          <w:szCs w:val="16"/>
+          <w:lang w:val="hu-HU" w:eastAsia="hu-HU"/>
+        </w:rPr>
+        <w:t xml:space="preserve"> </w:t>
+      </w:r>
+      <w:proofErr w:type="spellStart"/>
+      <w:r>
+        <w:rPr>
+          <w:rFonts w:ascii="Consolas" w:eastAsia="Times New Roman" w:hAnsi="Consolas" w:cs="Times New Roman"/>
+          <w:color w:val="CCCCCC"/>
+          <w:sz w:val="16"/>
+          <w:szCs w:val="16"/>
+          <w:lang w:val="hu-HU" w:eastAsia="hu-HU"/>
+        </w:rPr>
+        <w:t>f.felhasznalonev</w:t>
+      </w:r>
+      <w:proofErr w:type="spellEnd"/>
+    </w:p>
+    <w:p>
+      <w:pPr>
+        <w:shd w:val="clear" w:color="auto" w:fill="1F1F1F"/>
+        <w:spacing w:line="215" w:lineRule="atLeast"/>
+        <w:rPr>
+          <w:rFonts w:ascii="Consolas" w:eastAsia="Times New Roman" w:hAnsi="Consolas" w:cs="Times New Roman"/>
+          <w:color w:val="CCCCCC"/>
+          <w:sz w:val="16"/>
+          <w:szCs w:val="16"/>
+          <w:lang w:val="hu-HU" w:eastAsia="hu-HU"/>
+        </w:rPr>
+      </w:pPr>
+      <w:r>
+        <w:rPr>
+          <w:rFonts w:ascii="Consolas" w:eastAsia="Times New Roman" w:hAnsi="Consolas" w:cs="Times New Roman"/>
+          <w:color w:val="CCCCCC"/>
+          <w:sz w:val="16"/>
+          <w:szCs w:val="16"/>
+          <w:lang w:val="hu-HU" w:eastAsia="hu-HU"/>
+        </w:rPr>
+        <w:t xml:space="preserve">        </w:t>
+      </w:r>
+      <w:r>
+        <w:rPr>
+          <w:rFonts w:ascii="Consolas" w:eastAsia="Times New Roman" w:hAnsi="Consolas" w:cs="Times New Roman"/>
+          <w:color w:val="569CD6"/>
+          <w:sz w:val="16"/>
+          <w:szCs w:val="16"/>
+          <w:lang w:val="hu-HU" w:eastAsia="hu-HU"/>
+        </w:rPr>
+        <w:t>JOIN</w:t>
+      </w:r>
+      <w:r>
+        <w:rPr>
+          <w:rFonts w:ascii="Consolas" w:eastAsia="Times New Roman" w:hAnsi="Consolas" w:cs="Times New Roman"/>
+          <w:color w:val="CCCCCC"/>
+          <w:sz w:val="16"/>
+          <w:szCs w:val="16"/>
+          <w:lang w:val="hu-HU" w:eastAsia="hu-HU"/>
+        </w:rPr>
+        <w:t xml:space="preserve"> </w:t>
+      </w:r>
+      <w:proofErr w:type="spellStart"/>
+      <w:r>
+        <w:rPr>
+          <w:rFonts w:ascii="Consolas" w:eastAsia="Times New Roman" w:hAnsi="Consolas" w:cs="Times New Roman"/>
+          <w:color w:val="CCCCCC"/>
+          <w:sz w:val="16"/>
+          <w:szCs w:val="16"/>
+          <w:lang w:val="hu-HU" w:eastAsia="hu-HU"/>
+        </w:rPr>
+        <w:t>Kedvezmeny</w:t>
+      </w:r>
+      <w:proofErr w:type="spellEnd"/>
+      <w:r>
+        <w:rPr>
+          <w:rFonts w:ascii="Consolas" w:eastAsia="Times New Roman" w:hAnsi="Consolas" w:cs="Times New Roman"/>
+          <w:color w:val="CCCCCC"/>
+          <w:sz w:val="16"/>
+          <w:szCs w:val="16"/>
+          <w:lang w:val="hu-HU" w:eastAsia="hu-HU"/>
+        </w:rPr>
+        <w:t xml:space="preserve"> k </w:t>
+      </w:r>
+      <w:r>
+        <w:rPr>
+          <w:rFonts w:ascii="Consolas" w:eastAsia="Times New Roman" w:hAnsi="Consolas" w:cs="Times New Roman"/>
+          <w:color w:val="569CD6"/>
+          <w:sz w:val="16"/>
+          <w:szCs w:val="16"/>
+          <w:lang w:val="hu-HU" w:eastAsia="hu-HU"/>
+        </w:rPr>
+        <w:t>ON</w:t>
+      </w:r>
+      <w:r>
+        <w:rPr>
+          <w:rFonts w:ascii="Consolas" w:eastAsia="Times New Roman" w:hAnsi="Consolas" w:cs="Times New Roman"/>
+          <w:color w:val="CCCCCC"/>
+          <w:sz w:val="16"/>
+          <w:szCs w:val="16"/>
+          <w:lang w:val="hu-HU" w:eastAsia="hu-HU"/>
+        </w:rPr>
+        <w:t xml:space="preserve"> </w:t>
+      </w:r>
+      <w:proofErr w:type="spellStart"/>
+      <w:r>
+        <w:rPr>
+          <w:rFonts w:ascii="Consolas" w:eastAsia="Times New Roman" w:hAnsi="Consolas" w:cs="Times New Roman"/>
+          <w:color w:val="CCCCCC"/>
+          <w:sz w:val="16"/>
+          <w:szCs w:val="16"/>
+          <w:lang w:val="hu-HU" w:eastAsia="hu-HU"/>
+        </w:rPr>
+        <w:t>v.k</w:t>
+      </w:r>
+      <w:proofErr w:type="spellEnd"/>
+      <w:r>
+        <w:rPr>
+          <w:rFonts w:ascii="Consolas" w:eastAsia="Times New Roman" w:hAnsi="Consolas" w:cs="Times New Roman"/>
+          <w:color w:val="CCCCCC"/>
+          <w:sz w:val="16"/>
+          <w:szCs w:val="16"/>
+          <w:lang w:val="hu-HU" w:eastAsia="hu-HU"/>
+        </w:rPr>
+        <w:t>_</w:t>
+      </w:r>
+      <w:proofErr w:type="spellStart"/>
+      <w:r>
+        <w:rPr>
+          <w:rFonts w:ascii="Consolas" w:eastAsia="Times New Roman" w:hAnsi="Consolas" w:cs="Times New Roman"/>
+          <w:color w:val="CCCCCC"/>
+          <w:sz w:val="16"/>
+          <w:szCs w:val="16"/>
+          <w:lang w:val="hu-HU" w:eastAsia="hu-HU"/>
+        </w:rPr>
+        <w:t>azonosito</w:t>
+      </w:r>
+      <w:proofErr w:type="spellEnd"/>
+      <w:r>
+        <w:rPr>
+          <w:rFonts w:ascii="Consolas" w:eastAsia="Times New Roman" w:hAnsi="Consolas" w:cs="Times New Roman"/>
+          <w:color w:val="CCCCCC"/>
+          <w:sz w:val="16"/>
+          <w:szCs w:val="16"/>
+          <w:lang w:val="hu-HU" w:eastAsia="hu-HU"/>
+        </w:rPr>
+        <w:t xml:space="preserve"> </w:t>
+      </w:r>
+      <w:r>
+        <w:rPr>
+          <w:rFonts w:ascii="Consolas" w:eastAsia="Times New Roman" w:hAnsi="Consolas" w:cs="Times New Roman"/>
+          <w:color w:val="D4D4D4"/>
+          <w:sz w:val="16"/>
+          <w:szCs w:val="16"/>
+          <w:lang w:val="hu-HU" w:eastAsia="hu-HU"/>
+        </w:rPr>
+        <w:t>=</w:t>
+      </w:r>
+      <w:r>
+        <w:rPr>
+          <w:rFonts w:ascii="Consolas" w:eastAsia="Times New Roman" w:hAnsi="Consolas" w:cs="Times New Roman"/>
+          <w:color w:val="CCCCCC"/>
+          <w:sz w:val="16"/>
+          <w:szCs w:val="16"/>
+          <w:lang w:val="hu-HU" w:eastAsia="hu-HU"/>
+        </w:rPr>
+        <w:t xml:space="preserve"> </w:t>
+      </w:r>
+      <w:proofErr w:type="spellStart"/>
+      <w:r>
+        <w:rPr>
+          <w:rFonts w:ascii="Consolas" w:eastAsia="Times New Roman" w:hAnsi="Consolas" w:cs="Times New Roman"/>
+          <w:color w:val="CCCCCC"/>
+          <w:sz w:val="16"/>
+          <w:szCs w:val="16"/>
+          <w:lang w:val="hu-HU" w:eastAsia="hu-HU"/>
+        </w:rPr>
+        <w:t>k.k</w:t>
+      </w:r>
+      <w:proofErr w:type="spellEnd"/>
+      <w:r>
+        <w:rPr>
+          <w:rFonts w:ascii="Consolas" w:eastAsia="Times New Roman" w:hAnsi="Consolas" w:cs="Times New Roman"/>
+          <w:color w:val="CCCCCC"/>
+          <w:sz w:val="16"/>
+          <w:szCs w:val="16"/>
+          <w:lang w:val="hu-HU" w:eastAsia="hu-HU"/>
+        </w:rPr>
+        <w:t>_</w:t>
+      </w:r>
+      <w:proofErr w:type="spellStart"/>
+      <w:r>
+        <w:rPr>
+          <w:rFonts w:ascii="Consolas" w:eastAsia="Times New Roman" w:hAnsi="Consolas" w:cs="Times New Roman"/>
+          <w:color w:val="CCCCCC"/>
+          <w:sz w:val="16"/>
+          <w:szCs w:val="16"/>
+          <w:lang w:val="hu-HU" w:eastAsia="hu-HU"/>
+        </w:rPr>
+        <w:t>azonosito</w:t>
+      </w:r>
+      <w:proofErr w:type="spellEnd"/>
+    </w:p>
+    <w:p>
+      <w:pPr>
+        <w:shd w:val="clear" w:color="auto" w:fill="1F1F1F"/>
+        <w:spacing w:line="215" w:lineRule="atLeast"/>
+        <w:rPr>
+          <w:rFonts w:ascii="Consolas" w:eastAsia="Times New Roman" w:hAnsi="Consolas" w:cs="Times New Roman"/>
+          <w:color w:val="CCCCCC"/>
+          <w:sz w:val="16"/>
+          <w:szCs w:val="16"/>
+          <w:lang w:val="hu-HU" w:eastAsia="hu-HU"/>
+        </w:rPr>
+      </w:pPr>
+      <w:r>
+        <w:rPr>
+          <w:rFonts w:ascii="Consolas" w:eastAsia="Times New Roman" w:hAnsi="Consolas" w:cs="Times New Roman"/>
+          <w:color w:val="CCCCCC"/>
+          <w:sz w:val="16"/>
+          <w:szCs w:val="16"/>
+          <w:lang w:val="hu-HU" w:eastAsia="hu-HU"/>
+        </w:rPr>
+        <w:t xml:space="preserve">        </w:t>
+      </w:r>
+      <w:r>
+        <w:rPr>
+          <w:rFonts w:ascii="Consolas" w:eastAsia="Times New Roman" w:hAnsi="Consolas" w:cs="Times New Roman"/>
+          <w:color w:val="569CD6"/>
+          <w:sz w:val="16"/>
+          <w:szCs w:val="16"/>
+          <w:lang w:val="hu-HU" w:eastAsia="hu-HU"/>
+        </w:rPr>
+        <w:t>GROUP BY</w:t>
+      </w:r>
+    </w:p>
+    <w:p>
+      <w:pPr>
+        <w:shd w:val="clear" w:color="auto" w:fill="1F1F1F"/>
+        <w:spacing w:line="215" w:lineRule="atLeast"/>
+        <w:rPr>
+          <w:rFonts w:ascii="Consolas" w:eastAsia="Times New Roman" w:hAnsi="Consolas" w:cs="Times New Roman"/>
+          <w:color w:val="CCCCCC"/>
+          <w:sz w:val="16"/>
+          <w:szCs w:val="16"/>
+          <w:lang w:val="hu-HU" w:eastAsia="hu-HU"/>
+        </w:rPr>
+      </w:pPr>
+      <w:r>
+        <w:rPr>
+          <w:rFonts w:ascii="Consolas" w:eastAsia="Times New Roman" w:hAnsi="Consolas" w:cs="Times New Roman"/>
+          <w:color w:val="CCCCCC"/>
+          <w:sz w:val="16"/>
+          <w:szCs w:val="16"/>
+          <w:lang w:val="hu-HU" w:eastAsia="hu-HU"/>
+        </w:rPr>
+        <w:t xml:space="preserve">            </w:t>
+      </w:r>
+      <w:proofErr w:type="spellStart"/>
+      <w:proofErr w:type="gramStart"/>
+      <w:r>
+        <w:rPr>
+          <w:rFonts w:ascii="Consolas" w:eastAsia="Times New Roman" w:hAnsi="Consolas" w:cs="Times New Roman"/>
+          <w:color w:val="CCCCCC"/>
+          <w:sz w:val="16"/>
+          <w:szCs w:val="16"/>
+          <w:lang w:val="hu-HU" w:eastAsia="hu-HU"/>
+        </w:rPr>
+        <w:t>f.felhasznalonev</w:t>
+      </w:r>
+      <w:proofErr w:type="spellEnd"/>
+      <w:proofErr w:type="gramEnd"/>
+      <w:r>
+        <w:rPr>
+          <w:rFonts w:ascii="Consolas" w:eastAsia="Times New Roman" w:hAnsi="Consolas" w:cs="Times New Roman"/>
+          <w:color w:val="CCCCCC"/>
+          <w:sz w:val="16"/>
+          <w:szCs w:val="16"/>
+          <w:lang w:val="hu-HU" w:eastAsia="hu-HU"/>
+        </w:rPr>
+        <w:t xml:space="preserve">, </w:t>
+      </w:r>
+      <w:proofErr w:type="spellStart"/>
+      <w:r>
+        <w:rPr>
+          <w:rFonts w:ascii="Consolas" w:eastAsia="Times New Roman" w:hAnsi="Consolas" w:cs="Times New Roman"/>
+          <w:color w:val="CCCCCC"/>
+          <w:sz w:val="16"/>
+          <w:szCs w:val="16"/>
+          <w:lang w:val="hu-HU" w:eastAsia="hu-HU"/>
+        </w:rPr>
+        <w:t>k.nev</w:t>
+      </w:r>
+      <w:proofErr w:type="spellEnd"/>
+    </w:p>
+    <w:p>
+      <w:pPr>
+        <w:shd w:val="clear" w:color="auto" w:fill="1F1F1F"/>
+        <w:spacing w:line="215" w:lineRule="atLeast"/>
+        <w:rPr>
+          <w:rFonts w:ascii="Consolas" w:eastAsia="Times New Roman" w:hAnsi="Consolas" w:cs="Times New Roman"/>
+          <w:color w:val="CCCCCC"/>
+          <w:sz w:val="16"/>
+          <w:szCs w:val="16"/>
+          <w:lang w:val="hu-HU" w:eastAsia="hu-HU"/>
+        </w:rPr>
+      </w:pPr>
+      <w:r>
+        <w:rPr>
+          <w:rFonts w:ascii="Consolas" w:eastAsia="Times New Roman" w:hAnsi="Consolas" w:cs="Times New Roman"/>
+          <w:color w:val="CCCCCC"/>
+          <w:sz w:val="16"/>
+          <w:szCs w:val="16"/>
+          <w:lang w:val="hu-HU" w:eastAsia="hu-HU"/>
+        </w:rPr>
+        <w:t xml:space="preserve">        </w:t>
+      </w:r>
+      <w:r>
+        <w:rPr>
+          <w:rFonts w:ascii="Consolas" w:eastAsia="Times New Roman" w:hAnsi="Consolas" w:cs="Times New Roman"/>
+          <w:color w:val="569CD6"/>
+          <w:sz w:val="16"/>
+          <w:szCs w:val="16"/>
+          <w:lang w:val="hu-HU" w:eastAsia="hu-HU"/>
+        </w:rPr>
+        <w:t>ORDER BY</w:t>
+      </w:r>
+    </w:p>
+    <w:p>
+      <w:pPr>
+        <w:shd w:val="clear" w:color="auto" w:fill="1F1F1F"/>
+        <w:spacing w:line="215" w:lineRule="atLeast"/>
+        <w:rPr>
+          <w:rFonts w:ascii="Consolas" w:eastAsia="Times New Roman" w:hAnsi="Consolas" w:cs="Times New Roman"/>
+          <w:color w:val="CCCCCC"/>
+          <w:sz w:val="16"/>
+          <w:szCs w:val="16"/>
+          <w:lang w:val="hu-HU" w:eastAsia="hu-HU"/>
+        </w:rPr>
+      </w:pPr>
+      <w:r>
+        <w:rPr>
+          <w:rFonts w:ascii="Consolas" w:eastAsia="Times New Roman" w:hAnsi="Consolas" w:cs="Times New Roman"/>
+          <w:color w:val="CCCCCC"/>
+          <w:sz w:val="16"/>
+          <w:szCs w:val="16"/>
+          <w:lang w:val="hu-HU" w:eastAsia="hu-HU"/>
+        </w:rPr>
+        <w:t xml:space="preserve">            </w:t>
+      </w:r>
+      <w:proofErr w:type="spellStart"/>
+      <w:proofErr w:type="gramStart"/>
+      <w:r>
+        <w:rPr>
+          <w:rFonts w:ascii="Consolas" w:eastAsia="Times New Roman" w:hAnsi="Consolas" w:cs="Times New Roman"/>
+          <w:color w:val="CCCCCC"/>
+          <w:sz w:val="16"/>
+          <w:szCs w:val="16"/>
+          <w:lang w:val="hu-HU" w:eastAsia="hu-HU"/>
+        </w:rPr>
+        <w:t>f.felhasznalonev</w:t>
+      </w:r>
+      <w:proofErr w:type="spellEnd"/>
+      <w:proofErr w:type="gramEnd"/>
+      <w:r>
+        <w:rPr>
+          <w:rFonts w:ascii="Consolas" w:eastAsia="Times New Roman" w:hAnsi="Consolas" w:cs="Times New Roman"/>
+          <w:color w:val="CCCCCC"/>
+          <w:sz w:val="16"/>
+          <w:szCs w:val="16"/>
+          <w:lang w:val="hu-HU" w:eastAsia="hu-HU"/>
+        </w:rPr>
+        <w:t xml:space="preserve">, </w:t>
+      </w:r>
+      <w:proofErr w:type="spellStart"/>
+      <w:r>
+        <w:rPr>
+          <w:rFonts w:ascii="Consolas" w:eastAsia="Times New Roman" w:hAnsi="Consolas" w:cs="Times New Roman"/>
+          <w:color w:val="CCCCCC"/>
+          <w:sz w:val="16"/>
+          <w:szCs w:val="16"/>
+          <w:lang w:val="hu-HU" w:eastAsia="hu-HU"/>
+        </w:rPr>
+        <w:t>hasznalatok</w:t>
+      </w:r>
+      <w:proofErr w:type="spellEnd"/>
+      <w:r>
+        <w:rPr>
+          <w:rFonts w:ascii="Consolas" w:eastAsia="Times New Roman" w:hAnsi="Consolas" w:cs="Times New Roman"/>
+          <w:color w:val="CCCCCC"/>
+          <w:sz w:val="16"/>
+          <w:szCs w:val="16"/>
+          <w:lang w:val="hu-HU" w:eastAsia="hu-HU"/>
+        </w:rPr>
+        <w:t>_</w:t>
+      </w:r>
+      <w:proofErr w:type="spellStart"/>
+      <w:r>
+        <w:rPr>
+          <w:rFonts w:ascii="Consolas" w:eastAsia="Times New Roman" w:hAnsi="Consolas" w:cs="Times New Roman"/>
+          <w:color w:val="CCCCCC"/>
+          <w:sz w:val="16"/>
+          <w:szCs w:val="16"/>
+          <w:lang w:val="hu-HU" w:eastAsia="hu-HU"/>
+        </w:rPr>
+        <w:t>szama</w:t>
+      </w:r>
+      <w:proofErr w:type="spellEnd"/>
+      <w:r>
+        <w:rPr>
+          <w:rFonts w:ascii="Consolas" w:eastAsia="Times New Roman" w:hAnsi="Consolas" w:cs="Times New Roman"/>
+          <w:color w:val="CCCCCC"/>
+          <w:sz w:val="16"/>
+          <w:szCs w:val="16"/>
+          <w:lang w:val="hu-HU" w:eastAsia="hu-HU"/>
+        </w:rPr>
+        <w:t xml:space="preserve"> </w:t>
+      </w:r>
+      <w:r>
+        <w:rPr>
+          <w:rFonts w:ascii="Consolas" w:eastAsia="Times New Roman" w:hAnsi="Consolas" w:cs="Times New Roman"/>
+          <w:color w:val="569CD6"/>
+          <w:sz w:val="16"/>
+          <w:szCs w:val="16"/>
+          <w:lang w:val="hu-HU" w:eastAsia="hu-HU"/>
+        </w:rPr>
+        <w:t>DESC</w:t>
+      </w:r>
+      <w:r>
+        <w:rPr>
+          <w:rFonts w:ascii="Consolas" w:eastAsia="Times New Roman" w:hAnsi="Consolas" w:cs="Times New Roman"/>
+          <w:color w:val="CCCCCC"/>
+          <w:sz w:val="16"/>
+          <w:szCs w:val="16"/>
+          <w:lang w:val="hu-HU" w:eastAsia="hu-HU"/>
+        </w:rPr>
+        <w:t>;</w:t>
+      </w:r>
+    </w:p>
+    <w:p>
+      <w:pPr>
+        <w:shd w:val="clear" w:color="auto" w:fill="1F1F1F"/>
+        <w:spacing w:line="215" w:lineRule="atLeast"/>
+        <w:rPr>
+          <w:rFonts w:ascii="Consolas" w:eastAsia="Times New Roman" w:hAnsi="Consolas" w:cs="Times New Roman"/>
+          <w:color w:val="CCCCCC"/>
+          <w:sz w:val="16"/>
+          <w:szCs w:val="16"/>
+          <w:lang w:val="hu-HU" w:eastAsia="hu-HU"/>
+        </w:rPr>
+      </w:pPr>
+      <w:r>
+        <w:rPr>
+          <w:rFonts w:ascii="Consolas" w:eastAsia="Times New Roman" w:hAnsi="Consolas" w:cs="Times New Roman"/>
+          <w:color w:val="569CD6"/>
+          <w:sz w:val="16"/>
+          <w:szCs w:val="16"/>
+          <w:lang w:val="hu-HU" w:eastAsia="hu-HU"/>
+        </w:rPr>
+        <w:t>END</w:t>
+      </w:r>
+      <w:r>
+        <w:rPr>
+          <w:rFonts w:ascii="Consolas" w:eastAsia="Times New Roman" w:hAnsi="Consolas" w:cs="Times New Roman"/>
+          <w:color w:val="CCCCCC"/>
+          <w:sz w:val="16"/>
+          <w:szCs w:val="16"/>
+          <w:lang w:val="hu-HU" w:eastAsia="hu-HU"/>
+        </w:rPr>
+        <w:t>;</w:t>
+      </w:r>
+    </w:p>
+    <w:p>
+      <w:pPr>
+        <w:shd w:val="clear" w:color="auto" w:fill="1F1F1F"/>
+        <w:spacing w:line="215" w:lineRule="atLeast"/>
+        <w:rPr>
+          <w:rFonts w:ascii="Consolas" w:eastAsia="Times New Roman" w:hAnsi="Consolas" w:cs="Times New Roman"/>
+          <w:color w:val="CCCCCC"/>
+          <w:sz w:val="16"/>
+          <w:szCs w:val="16"/>
+          <w:lang w:val="hu-HU" w:eastAsia="hu-HU"/>
+        </w:rPr>
+      </w:pPr>
+      <w:r>
+        <w:rPr>
+          <w:rFonts w:ascii="Consolas" w:eastAsia="Times New Roman" w:hAnsi="Consolas" w:cs="Times New Roman"/>
+          <w:color w:val="D4D4D4"/>
+          <w:sz w:val="16"/>
+          <w:szCs w:val="16"/>
+          <w:lang w:val="hu-HU" w:eastAsia="hu-HU"/>
+        </w:rPr>
+        <w:t>/</w:t>
+      </w:r>
+    </w:p>
+    <w:p>
+      <w:pPr>
+        <w:pStyle w:val="Cmsor2"/>
+        <w:rPr>
+          <w:rFonts w:ascii="Times New Roman" w:hAnsi="Times New Roman" w:cs="Times New Roman"/>
+          <w:b w:val="0"/>
+          <w:sz w:val="24"/>
+          <w:lang w:val="hu-HU"/>
+        </w:rPr>
+      </w:pPr>
     </w:p>
     <w:p>
       <w:pPr>

</xml_diff>